<commit_message>
docx update nem végleges
</commit_message>
<xml_diff>
--- a/ssadm/SSADM.docx
+++ b/ssadm/SSADM.docx
@@ -1,6 +1,6 @@
 
 <file path=word/document.xml><?xml version="1.0" encoding="utf-8"?>
-<w:document xmlns:wpc="http://schemas.microsoft.com/office/word/2010/wordprocessingCanvas" xmlns:cx="http://schemas.microsoft.com/office/drawing/2014/chartex" xmlns:cx1="http://schemas.microsoft.com/office/drawing/2015/9/8/chartex" xmlns:cx2="http://schemas.microsoft.com/office/drawing/2015/10/21/chartex" xmlns:cx3="http://schemas.microsoft.com/office/drawing/2016/5/9/chartex" xmlns:cx4="http://schemas.microsoft.com/office/drawing/2016/5/10/chartex" xmlns:cx5="http://schemas.microsoft.com/office/drawing/2016/5/11/chartex" xmlns:cx6="http://schemas.microsoft.com/office/drawing/2016/5/12/chartex" xmlns:cx7="http://schemas.microsoft.com/office/drawing/2016/5/13/chartex" xmlns:cx8="http://schemas.microsoft.com/office/drawing/2016/5/14/chartex" xmlns:mc="http://schemas.openxmlformats.org/markup-compatibility/2006" xmlns:aink="http://schemas.microsoft.com/office/drawing/2016/ink" xmlns:am3d="http://schemas.microsoft.com/office/drawing/2017/model3d" xmlns:o="urn:schemas-microsoft-com:office:office" xmlns:oel="http://schemas.microsoft.com/office/2019/extlst" xmlns:r="http://schemas.openxmlformats.org/officeDocument/2006/relationships" xmlns:m="http://schemas.openxmlformats.org/officeDocument/2006/math" xmlns:v="urn:schemas-microsoft-com:vml" xmlns:wp14="http://schemas.microsoft.com/office/word/2010/wordprocessingDrawing" xmlns:wp="http://schemas.openxmlformats.org/drawingml/2006/wordprocessingDrawing" xmlns:w10="urn:schemas-microsoft-com:office:word" xmlns:w="http://schemas.openxmlformats.org/wordprocessingml/2006/main" xmlns:w14="http://schemas.microsoft.com/office/word/2010/wordml" xmlns:w15="http://schemas.microsoft.com/office/word/2012/wordml" xmlns:w16cex="http://schemas.microsoft.com/office/word/2018/wordml/cex" xmlns:w16cid="http://schemas.microsoft.com/office/word/2016/wordml/cid" xmlns:w16="http://schemas.microsoft.com/office/word/2018/wordml" xmlns:w16sdtdh="http://schemas.microsoft.com/office/word/2020/wordml/sdtdatahash" xmlns:w16se="http://schemas.microsoft.com/office/word/2015/wordml/symex" xmlns:wpg="http://schemas.microsoft.com/office/word/2010/wordprocessingGroup" xmlns:wpi="http://schemas.microsoft.com/office/word/2010/wordprocessingInk" xmlns:wne="http://schemas.microsoft.com/office/word/2006/wordml" xmlns:wps="http://schemas.microsoft.com/office/word/2010/wordprocessingShape" mc:Ignorable="w14 w15 w16se w16cid w16 w16cex w16sdtdh wp14">
+<w:document xmlns:wpc="http://schemas.microsoft.com/office/word/2010/wordprocessingCanvas" xmlns:cx="http://schemas.microsoft.com/office/drawing/2014/chartex" xmlns:cx1="http://schemas.microsoft.com/office/drawing/2015/9/8/chartex" xmlns:cx2="http://schemas.microsoft.com/office/drawing/2015/10/21/chartex" xmlns:cx3="http://schemas.microsoft.com/office/drawing/2016/5/9/chartex" xmlns:cx4="http://schemas.microsoft.com/office/drawing/2016/5/10/chartex" xmlns:cx5="http://schemas.microsoft.com/office/drawing/2016/5/11/chartex" xmlns:cx6="http://schemas.microsoft.com/office/drawing/2016/5/12/chartex" xmlns:cx7="http://schemas.microsoft.com/office/drawing/2016/5/13/chartex" xmlns:cx8="http://schemas.microsoft.com/office/drawing/2016/5/14/chartex" xmlns:mc="http://schemas.openxmlformats.org/markup-compatibility/2006" xmlns:aink="http://schemas.microsoft.com/office/drawing/2016/ink" xmlns:am3d="http://schemas.microsoft.com/office/drawing/2017/model3d" xmlns:o="urn:schemas-microsoft-com:office:office" xmlns:r="http://schemas.openxmlformats.org/officeDocument/2006/relationships" xmlns:m="http://schemas.openxmlformats.org/officeDocument/2006/math" xmlns:v="urn:schemas-microsoft-com:vml" xmlns:wp14="http://schemas.microsoft.com/office/word/2010/wordprocessingDrawing" xmlns:wp="http://schemas.openxmlformats.org/drawingml/2006/wordprocessingDrawing" xmlns:w10="urn:schemas-microsoft-com:office:word" xmlns:w="http://schemas.openxmlformats.org/wordprocessingml/2006/main" xmlns:w14="http://schemas.microsoft.com/office/word/2010/wordml" xmlns:w15="http://schemas.microsoft.com/office/word/2012/wordml" xmlns:w16cid="http://schemas.microsoft.com/office/word/2016/wordml/cid" xmlns:w16se="http://schemas.microsoft.com/office/word/2015/wordml/symex" xmlns:wpg="http://schemas.microsoft.com/office/word/2010/wordprocessingGroup" xmlns:wpi="http://schemas.microsoft.com/office/word/2010/wordprocessingInk" xmlns:wne="http://schemas.microsoft.com/office/word/2006/wordml" xmlns:wps="http://schemas.microsoft.com/office/word/2010/wordprocessingShape" mc:Ignorable="w14 w15 w16se w16cid wp14">
   <w:body>
     <w:p>
       <w:pPr>
@@ -143,7 +143,7 @@
     </w:p>
     <w:p>
       <w:pPr>
-        <w:pStyle w:val="Heading2"/>
+        <w:pStyle w:val="Cmsor2"/>
       </w:pPr>
       <w:r>
         <w:lastRenderedPageBreak/>
@@ -153,7 +153,7 @@
     <w:p/>
     <w:p>
       <w:pPr>
-        <w:pStyle w:val="ListParagraph"/>
+        <w:pStyle w:val="Listaszerbekezds"/>
         <w:numPr>
           <w:ilvl w:val="0"/>
           <w:numId w:val="14"/>
@@ -165,7 +165,7 @@
     </w:p>
     <w:p>
       <w:pPr>
-        <w:pStyle w:val="ListParagraph"/>
+        <w:pStyle w:val="Listaszerbekezds"/>
         <w:numPr>
           <w:ilvl w:val="0"/>
           <w:numId w:val="14"/>
@@ -177,7 +177,7 @@
     </w:p>
     <w:p>
       <w:pPr>
-        <w:pStyle w:val="ListParagraph"/>
+        <w:pStyle w:val="Listaszerbekezds"/>
         <w:numPr>
           <w:ilvl w:val="0"/>
           <w:numId w:val="14"/>
@@ -189,7 +189,7 @@
     </w:p>
     <w:p>
       <w:pPr>
-        <w:pStyle w:val="ListParagraph"/>
+        <w:pStyle w:val="Listaszerbekezds"/>
         <w:numPr>
           <w:ilvl w:val="0"/>
           <w:numId w:val="14"/>
@@ -201,7 +201,7 @@
     </w:p>
     <w:p>
       <w:pPr>
-        <w:pStyle w:val="ListParagraph"/>
+        <w:pStyle w:val="Listaszerbekezds"/>
         <w:numPr>
           <w:ilvl w:val="0"/>
           <w:numId w:val="14"/>
@@ -213,7 +213,7 @@
     </w:p>
     <w:p>
       <w:pPr>
-        <w:pStyle w:val="ListParagraph"/>
+        <w:pStyle w:val="Listaszerbekezds"/>
         <w:numPr>
           <w:ilvl w:val="0"/>
           <w:numId w:val="14"/>
@@ -225,7 +225,7 @@
     </w:p>
     <w:p>
       <w:pPr>
-        <w:pStyle w:val="ListParagraph"/>
+        <w:pStyle w:val="Listaszerbekezds"/>
         <w:numPr>
           <w:ilvl w:val="0"/>
           <w:numId w:val="14"/>
@@ -237,7 +237,7 @@
     </w:p>
     <w:p>
       <w:pPr>
-        <w:pStyle w:val="ListParagraph"/>
+        <w:pStyle w:val="Listaszerbekezds"/>
         <w:numPr>
           <w:ilvl w:val="0"/>
           <w:numId w:val="14"/>
@@ -252,7 +252,7 @@
     </w:p>
     <w:p>
       <w:pPr>
-        <w:pStyle w:val="ListParagraph"/>
+        <w:pStyle w:val="Listaszerbekezds"/>
         <w:numPr>
           <w:ilvl w:val="0"/>
           <w:numId w:val="14"/>
@@ -264,7 +264,7 @@
     </w:p>
     <w:p>
       <w:pPr>
-        <w:pStyle w:val="ListParagraph"/>
+        <w:pStyle w:val="Listaszerbekezds"/>
         <w:numPr>
           <w:ilvl w:val="0"/>
           <w:numId w:val="14"/>
@@ -276,7 +276,7 @@
     </w:p>
     <w:p>
       <w:pPr>
-        <w:pStyle w:val="ListParagraph"/>
+        <w:pStyle w:val="Listaszerbekezds"/>
         <w:numPr>
           <w:ilvl w:val="0"/>
           <w:numId w:val="14"/>
@@ -288,7 +288,7 @@
     </w:p>
     <w:p>
       <w:pPr>
-        <w:pStyle w:val="Heading2"/>
+        <w:pStyle w:val="Cmsor2"/>
         <w:jc w:val="both"/>
       </w:pPr>
       <w:r>
@@ -324,7 +324,7 @@
     </w:p>
     <w:p>
       <w:pPr>
-        <w:pStyle w:val="ListParagraph"/>
+        <w:pStyle w:val="Listaszerbekezds"/>
         <w:numPr>
           <w:ilvl w:val="0"/>
           <w:numId w:val="18"/>
@@ -337,7 +337,7 @@
     </w:p>
     <w:p>
       <w:pPr>
-        <w:pStyle w:val="ListParagraph"/>
+        <w:pStyle w:val="Listaszerbekezds"/>
         <w:numPr>
           <w:ilvl w:val="0"/>
           <w:numId w:val="18"/>
@@ -350,7 +350,7 @@
     </w:p>
     <w:p>
       <w:pPr>
-        <w:pStyle w:val="Heading2"/>
+        <w:pStyle w:val="Cmsor2"/>
       </w:pPr>
       <w:r>
         <w:t>Feladat szöveges leírása</w:t>
@@ -375,7 +375,7 @@
     <w:p/>
     <w:p>
       <w:pPr>
-        <w:pStyle w:val="Heading2"/>
+        <w:pStyle w:val="Cmsor2"/>
       </w:pPr>
       <w:r>
         <w:t>Követelménykatalógus</w:t>
@@ -415,7 +415,7 @@
     </w:p>
     <w:p>
       <w:pPr>
-        <w:pStyle w:val="ListParagraph"/>
+        <w:pStyle w:val="Listaszerbekezds"/>
         <w:numPr>
           <w:ilvl w:val="0"/>
           <w:numId w:val="5"/>
@@ -431,7 +431,7 @@
     </w:p>
     <w:p>
       <w:pPr>
-        <w:pStyle w:val="ListParagraph"/>
+        <w:pStyle w:val="Listaszerbekezds"/>
         <w:numPr>
           <w:ilvl w:val="1"/>
           <w:numId w:val="5"/>
@@ -446,7 +446,7 @@
     </w:p>
     <w:p>
       <w:pPr>
-        <w:pStyle w:val="ListParagraph"/>
+        <w:pStyle w:val="Listaszerbekezds"/>
         <w:numPr>
           <w:ilvl w:val="1"/>
           <w:numId w:val="5"/>
@@ -461,7 +461,7 @@
     </w:p>
     <w:p>
       <w:pPr>
-        <w:pStyle w:val="ListParagraph"/>
+        <w:pStyle w:val="Listaszerbekezds"/>
         <w:numPr>
           <w:ilvl w:val="1"/>
           <w:numId w:val="5"/>
@@ -471,41 +471,24 @@
         </w:tabs>
       </w:pPr>
       <w:r>
-        <w:t>Előrelátott tartam: hány félév</w:t>
+        <w:t>Előrelátott tartam: hány félé</w:t>
+      </w:r>
+      <w:r>
+        <w:t>v</w:t>
       </w:r>
     </w:p>
     <w:p>
       <w:pPr>
-        <w:pStyle w:val="ListParagraph"/>
-        <w:numPr>
-          <w:ilvl w:val="1"/>
-          <w:numId w:val="5"/>
-        </w:numPr>
+        <w:pStyle w:val="Listaszerbekezds"/>
         <w:tabs>
           <w:tab w:val="left" w:pos="4502"/>
         </w:tabs>
-        <w:spacing w:after="283"/>
-      </w:pPr>
-      <w:r>
-        <w:t>Tanterv</w:t>
-      </w:r>
+        <w:ind w:left="1440"/>
+      </w:pPr>
     </w:p>
     <w:p>
       <w:pPr>
-        <w:tabs>
-          <w:tab w:val="left" w:pos="4502"/>
-        </w:tabs>
-        <w:spacing w:after="283"/>
-        <w:ind w:left="709"/>
-        <w:jc w:val="both"/>
-      </w:pPr>
-      <w:r>
-        <w:t>A tanterv meghatározza, hogy egy adott szakon mely kurzusok kötelezőek, kötválok vagy szabválok, illetve, hogy melyik félévben ajánlott.</w:t>
-      </w:r>
-    </w:p>
-    <w:p>
-      <w:pPr>
-        <w:pStyle w:val="ListParagraph"/>
+        <w:pStyle w:val="Listaszerbekezds"/>
         <w:numPr>
           <w:ilvl w:val="0"/>
           <w:numId w:val="7"/>
@@ -525,7 +508,7 @@
     </w:p>
     <w:p>
       <w:pPr>
-        <w:pStyle w:val="ListParagraph"/>
+        <w:pStyle w:val="Listaszerbekezds"/>
         <w:numPr>
           <w:ilvl w:val="1"/>
           <w:numId w:val="6"/>
@@ -541,7 +524,7 @@
     </w:p>
     <w:p>
       <w:pPr>
-        <w:pStyle w:val="ListParagraph"/>
+        <w:pStyle w:val="Listaszerbekezds"/>
         <w:numPr>
           <w:ilvl w:val="1"/>
           <w:numId w:val="6"/>
@@ -557,7 +540,7 @@
     </w:p>
     <w:p>
       <w:pPr>
-        <w:pStyle w:val="ListParagraph"/>
+        <w:pStyle w:val="Listaszerbekezds"/>
         <w:numPr>
           <w:ilvl w:val="1"/>
           <w:numId w:val="6"/>
@@ -573,7 +556,7 @@
     </w:p>
     <w:p>
       <w:pPr>
-        <w:pStyle w:val="ListParagraph"/>
+        <w:pStyle w:val="Listaszerbekezds"/>
         <w:numPr>
           <w:ilvl w:val="1"/>
           <w:numId w:val="6"/>
@@ -589,7 +572,7 @@
     </w:p>
     <w:p>
       <w:pPr>
-        <w:pStyle w:val="ListParagraph"/>
+        <w:pStyle w:val="Listaszerbekezds"/>
         <w:numPr>
           <w:ilvl w:val="1"/>
           <w:numId w:val="6"/>
@@ -618,7 +601,7 @@
     </w:p>
     <w:p>
       <w:pPr>
-        <w:pStyle w:val="ListParagraph"/>
+        <w:pStyle w:val="Listaszerbekezds"/>
         <w:numPr>
           <w:ilvl w:val="0"/>
           <w:numId w:val="8"/>
@@ -634,7 +617,7 @@
     </w:p>
     <w:p>
       <w:pPr>
-        <w:pStyle w:val="ListParagraph"/>
+        <w:pStyle w:val="Listaszerbekezds"/>
         <w:numPr>
           <w:ilvl w:val="0"/>
           <w:numId w:val="8"/>
@@ -658,7 +641,6 @@
         <w:jc w:val="both"/>
       </w:pPr>
       <w:r>
-        <w:lastRenderedPageBreak/>
         <w:t>Hallgatóként felvehet kurzusokat és amennyiben az előadás, az azokhoz tartozó vizsgákat. A felvett kurzusoknak eltároljuk az érdemjegyét is.</w:t>
       </w:r>
     </w:p>
@@ -671,6 +653,7 @@
         <w:jc w:val="both"/>
       </w:pPr>
       <w:r>
+        <w:lastRenderedPageBreak/>
         <w:t>Egy felhasználó lehet oktató is, ha van olyan kurzus ahol oktatóként van megjelölve. Ilyenkor létrehozhat vizsgákat, jegyeket írhat be az adott kurzust felvett hallgatóknak.</w:t>
       </w:r>
     </w:p>
@@ -689,121 +672,7 @@
     </w:p>
     <w:p>
       <w:pPr>
-        <w:pStyle w:val="ListParagraph"/>
-        <w:numPr>
-          <w:ilvl w:val="0"/>
-          <w:numId w:val="16"/>
-        </w:numPr>
-        <w:tabs>
-          <w:tab w:val="left" w:pos="4502"/>
-        </w:tabs>
-        <w:jc w:val="both"/>
-      </w:pPr>
-      <w:r>
-        <w:rPr>
-          <w:b/>
-          <w:bCs/>
-        </w:rPr>
-        <w:t>Üzenet</w:t>
-      </w:r>
-    </w:p>
-    <w:p>
-      <w:pPr>
-        <w:pStyle w:val="ListParagraph"/>
-        <w:numPr>
-          <w:ilvl w:val="1"/>
-          <w:numId w:val="16"/>
-        </w:numPr>
-        <w:tabs>
-          <w:tab w:val="left" w:pos="4502"/>
-        </w:tabs>
-        <w:jc w:val="both"/>
-      </w:pPr>
-      <w:r>
-        <w:t>Szerző</w:t>
-      </w:r>
-    </w:p>
-    <w:p>
-      <w:pPr>
-        <w:pStyle w:val="ListParagraph"/>
-        <w:numPr>
-          <w:ilvl w:val="1"/>
-          <w:numId w:val="16"/>
-        </w:numPr>
-        <w:tabs>
-          <w:tab w:val="left" w:pos="4502"/>
-        </w:tabs>
-        <w:jc w:val="both"/>
-      </w:pPr>
-      <w:r>
-        <w:t>Címzett</w:t>
-      </w:r>
-    </w:p>
-    <w:p>
-      <w:pPr>
-        <w:pStyle w:val="ListParagraph"/>
-        <w:numPr>
-          <w:ilvl w:val="1"/>
-          <w:numId w:val="16"/>
-        </w:numPr>
-        <w:tabs>
-          <w:tab w:val="left" w:pos="4502"/>
-        </w:tabs>
-        <w:jc w:val="both"/>
-      </w:pPr>
-      <w:r>
-        <w:t>Tárgy</w:t>
-      </w:r>
-    </w:p>
-    <w:p>
-      <w:pPr>
-        <w:pStyle w:val="ListParagraph"/>
-        <w:numPr>
-          <w:ilvl w:val="1"/>
-          <w:numId w:val="16"/>
-        </w:numPr>
-        <w:tabs>
-          <w:tab w:val="left" w:pos="4502"/>
-        </w:tabs>
-        <w:jc w:val="both"/>
-      </w:pPr>
-      <w:r>
-        <w:t>Tartalom</w:t>
-      </w:r>
-    </w:p>
-    <w:p>
-      <w:pPr>
-        <w:pStyle w:val="ListParagraph"/>
-        <w:numPr>
-          <w:ilvl w:val="1"/>
-          <w:numId w:val="16"/>
-        </w:numPr>
-        <w:tabs>
-          <w:tab w:val="left" w:pos="4502"/>
-        </w:tabs>
-        <w:spacing w:after="283"/>
-        <w:jc w:val="both"/>
-      </w:pPr>
-      <w:r>
-        <w:t>Idő</w:t>
-      </w:r>
-    </w:p>
-    <w:p>
-      <w:pPr>
-        <w:tabs>
-          <w:tab w:val="left" w:pos="4502"/>
-        </w:tabs>
-        <w:spacing w:after="283"/>
-        <w:ind w:left="709"/>
-        <w:jc w:val="both"/>
-      </w:pPr>
-      <w:r>
-        <w:t>Adminok és oktatók küldhetnek üzeneteket, adminok mindenkinek, oktatók pedig csak az általuk oktatott hallgatóknak.</w:t>
-      </w:r>
-    </w:p>
-    <w:p>
-      <w:pPr>
-        <w:pStyle w:val="ListParagraph"/>
+        <w:pStyle w:val="Listaszerbekezds"/>
         <w:numPr>
           <w:ilvl w:val="0"/>
           <w:numId w:val="9"/>
@@ -824,7 +693,7 @@
     </w:p>
     <w:p>
       <w:pPr>
-        <w:pStyle w:val="ListParagraph"/>
+        <w:pStyle w:val="Listaszerbekezds"/>
         <w:numPr>
           <w:ilvl w:val="1"/>
           <w:numId w:val="9"/>
@@ -841,7 +710,7 @@
     </w:p>
     <w:p>
       <w:pPr>
-        <w:pStyle w:val="ListParagraph"/>
+        <w:pStyle w:val="Listaszerbekezds"/>
         <w:numPr>
           <w:ilvl w:val="1"/>
           <w:numId w:val="9"/>
@@ -858,7 +727,7 @@
     </w:p>
     <w:p>
       <w:pPr>
-        <w:pStyle w:val="ListParagraph"/>
+        <w:pStyle w:val="Listaszerbekezds"/>
         <w:numPr>
           <w:ilvl w:val="1"/>
           <w:numId w:val="9"/>
@@ -875,7 +744,7 @@
     </w:p>
     <w:p>
       <w:pPr>
-        <w:pStyle w:val="ListParagraph"/>
+        <w:pStyle w:val="Listaszerbekezds"/>
         <w:numPr>
           <w:ilvl w:val="1"/>
           <w:numId w:val="9"/>
@@ -892,7 +761,7 @@
     </w:p>
     <w:p>
       <w:pPr>
-        <w:pStyle w:val="ListParagraph"/>
+        <w:pStyle w:val="Listaszerbekezds"/>
         <w:numPr>
           <w:ilvl w:val="1"/>
           <w:numId w:val="9"/>
@@ -909,54 +778,18 @@
     </w:p>
     <w:p>
       <w:pPr>
-        <w:pStyle w:val="ListParagraph"/>
-        <w:numPr>
-          <w:ilvl w:val="1"/>
-          <w:numId w:val="9"/>
-        </w:numPr>
+        <w:pStyle w:val="Listaszerbekezds"/>
         <w:tabs>
           <w:tab w:val="left" w:pos="4502"/>
         </w:tabs>
         <w:spacing w:after="283"/>
+        <w:ind w:left="1429"/>
         <w:jc w:val="both"/>
       </w:pPr>
-      <w:r>
-        <w:t>Előfeltétel</w:t>
-      </w:r>
     </w:p>
     <w:p>
       <w:pPr>
-        <w:pStyle w:val="ListParagraph"/>
-        <w:numPr>
-          <w:ilvl w:val="2"/>
-          <w:numId w:val="9"/>
-        </w:numPr>
-        <w:tabs>
-          <w:tab w:val="left" w:pos="4502"/>
-        </w:tabs>
-        <w:spacing w:after="283"/>
-        <w:jc w:val="both"/>
-      </w:pPr>
-      <w:r>
-        <w:t>Milyen tárgy</w:t>
-      </w:r>
-    </w:p>
-    <w:p>
-      <w:pPr>
-        <w:tabs>
-          <w:tab w:val="left" w:pos="4502"/>
-        </w:tabs>
-        <w:spacing w:after="283"/>
-        <w:ind w:left="709"/>
-        <w:jc w:val="both"/>
-      </w:pPr>
-      <w:r>
-        <w:t>Egy tárgy több kurzust foglal össze. Egy tárgyhoz tartozó kurzust csak akkor lehet felvenni, ha az előfeltételként megadott tárgy már teljesítve van.</w:t>
-      </w:r>
-    </w:p>
-    <w:p>
-      <w:pPr>
-        <w:pStyle w:val="ListParagraph"/>
+        <w:pStyle w:val="Listaszerbekezds"/>
         <w:numPr>
           <w:ilvl w:val="0"/>
           <w:numId w:val="10"/>
@@ -977,7 +810,7 @@
     </w:p>
     <w:p>
       <w:pPr>
-        <w:pStyle w:val="ListParagraph"/>
+        <w:pStyle w:val="Listaszerbekezds"/>
         <w:numPr>
           <w:ilvl w:val="1"/>
           <w:numId w:val="10"/>
@@ -1012,7 +845,7 @@
     </w:p>
     <w:p>
       <w:pPr>
-        <w:pStyle w:val="ListParagraph"/>
+        <w:pStyle w:val="Listaszerbekezds"/>
         <w:numPr>
           <w:ilvl w:val="1"/>
           <w:numId w:val="10"/>
@@ -1029,7 +862,7 @@
     </w:p>
     <w:p>
       <w:pPr>
-        <w:pStyle w:val="ListParagraph"/>
+        <w:pStyle w:val="Listaszerbekezds"/>
         <w:numPr>
           <w:ilvl w:val="1"/>
           <w:numId w:val="10"/>
@@ -1046,7 +879,7 @@
     </w:p>
     <w:p>
       <w:pPr>
-        <w:pStyle w:val="ListParagraph"/>
+        <w:pStyle w:val="Listaszerbekezds"/>
         <w:numPr>
           <w:ilvl w:val="1"/>
           <w:numId w:val="10"/>
@@ -1063,7 +896,7 @@
     </w:p>
     <w:p>
       <w:pPr>
-        <w:pStyle w:val="ListParagraph"/>
+        <w:pStyle w:val="Listaszerbekezds"/>
         <w:numPr>
           <w:ilvl w:val="1"/>
           <w:numId w:val="10"/>
@@ -1080,7 +913,7 @@
     </w:p>
     <w:p>
       <w:pPr>
-        <w:pStyle w:val="ListParagraph"/>
+        <w:pStyle w:val="Listaszerbekezds"/>
         <w:numPr>
           <w:ilvl w:val="1"/>
           <w:numId w:val="10"/>
@@ -1098,7 +931,7 @@
     </w:p>
     <w:p>
       <w:pPr>
-        <w:pStyle w:val="ListParagraph"/>
+        <w:pStyle w:val="Listaszerbekezds"/>
         <w:numPr>
           <w:ilvl w:val="0"/>
           <w:numId w:val="10"/>
@@ -1119,7 +952,7 @@
     </w:p>
     <w:p>
       <w:pPr>
-        <w:pStyle w:val="ListParagraph"/>
+        <w:pStyle w:val="Listaszerbekezds"/>
         <w:numPr>
           <w:ilvl w:val="1"/>
           <w:numId w:val="10"/>
@@ -1136,7 +969,7 @@
     </w:p>
     <w:p>
       <w:pPr>
-        <w:pStyle w:val="ListParagraph"/>
+        <w:pStyle w:val="Listaszerbekezds"/>
         <w:numPr>
           <w:ilvl w:val="1"/>
           <w:numId w:val="10"/>
@@ -1154,7 +987,7 @@
     </w:p>
     <w:p>
       <w:pPr>
-        <w:pStyle w:val="ListParagraph"/>
+        <w:pStyle w:val="Listaszerbekezds"/>
         <w:numPr>
           <w:ilvl w:val="0"/>
           <w:numId w:val="10"/>
@@ -1175,7 +1008,7 @@
     </w:p>
     <w:p>
       <w:pPr>
-        <w:pStyle w:val="ListParagraph"/>
+        <w:pStyle w:val="Listaszerbekezds"/>
         <w:numPr>
           <w:ilvl w:val="1"/>
           <w:numId w:val="10"/>
@@ -1192,7 +1025,7 @@
     </w:p>
     <w:p>
       <w:pPr>
-        <w:pStyle w:val="ListParagraph"/>
+        <w:pStyle w:val="Listaszerbekezds"/>
         <w:numPr>
           <w:ilvl w:val="1"/>
           <w:numId w:val="10"/>
@@ -1209,7 +1042,7 @@
     </w:p>
     <w:p>
       <w:pPr>
-        <w:pStyle w:val="ListParagraph"/>
+        <w:pStyle w:val="Listaszerbekezds"/>
         <w:numPr>
           <w:ilvl w:val="1"/>
           <w:numId w:val="10"/>
@@ -1226,7 +1059,7 @@
     </w:p>
     <w:p>
       <w:pPr>
-        <w:pStyle w:val="ListParagraph"/>
+        <w:pStyle w:val="Listaszerbekezds"/>
         <w:numPr>
           <w:ilvl w:val="1"/>
           <w:numId w:val="10"/>
@@ -1243,7 +1076,7 @@
     </w:p>
     <w:p>
       <w:pPr>
-        <w:pStyle w:val="ListParagraph"/>
+        <w:pStyle w:val="Listaszerbekezds"/>
         <w:numPr>
           <w:ilvl w:val="1"/>
           <w:numId w:val="10"/>
@@ -1261,171 +1094,7 @@
     </w:p>
     <w:p>
       <w:pPr>
-        <w:pStyle w:val="ListParagraph"/>
-        <w:numPr>
-          <w:ilvl w:val="0"/>
-          <w:numId w:val="10"/>
-        </w:numPr>
-        <w:tabs>
-          <w:tab w:val="left" w:pos="4502"/>
-        </w:tabs>
-        <w:spacing w:after="283"/>
-        <w:jc w:val="both"/>
-      </w:pPr>
-      <w:r>
-        <w:rPr>
-          <w:b/>
-          <w:bCs/>
-        </w:rPr>
-        <w:t>Időszak</w:t>
-      </w:r>
-    </w:p>
-    <w:p>
-      <w:pPr>
-        <w:tabs>
-          <w:tab w:val="left" w:pos="4502"/>
-        </w:tabs>
-        <w:spacing w:after="283"/>
-        <w:ind w:left="710"/>
-        <w:jc w:val="both"/>
-      </w:pPr>
-      <w:r>
-        <w:t>Például kurzus felvételi időszak, szorgalmi időszak, vizsga időszak, szünet. A felhasználók minden időszakban más-más funkciókat érhetnek el. Van kezdetük és végül.</w:t>
-      </w:r>
-    </w:p>
-    <w:p>
-      <w:pPr>
         <w:spacing w:line="360" w:lineRule="auto"/>
-        <w:jc w:val="center"/>
-      </w:pPr>
-      <w:r>
-        <w:br w:type="page"/>
-      </w:r>
-    </w:p>
-    <w:p>
-      <w:pPr>
-        <w:spacing w:after="283"/>
-      </w:pPr>
-      <w:r>
-        <w:lastRenderedPageBreak/>
-        <w:t>Időszakok:</w:t>
-      </w:r>
-    </w:p>
-    <w:p>
-      <w:pPr>
-        <w:pStyle w:val="ListParagraph"/>
-        <w:numPr>
-          <w:ilvl w:val="0"/>
-          <w:numId w:val="11"/>
-        </w:numPr>
-        <w:spacing w:after="283"/>
-        <w:rPr>
-          <w:b/>
-          <w:bCs/>
-        </w:rPr>
-      </w:pPr>
-      <w:r>
-        <w:rPr>
-          <w:b/>
-          <w:bCs/>
-        </w:rPr>
-        <w:t>Kurzus felvételi időszak</w:t>
-      </w:r>
-    </w:p>
-    <w:p>
-      <w:pPr>
-        <w:ind w:left="709"/>
-        <w:jc w:val="both"/>
-      </w:pPr>
-      <w:r>
-        <w:t xml:space="preserve">Hallgatók tudnak felvenni és leadni kurzust, ha a felvételi követelményhez hozzáadott tárgyak teljesítve vannak. A felvételnél rangsorolva vannak tanterv (milyen közel van az ajánlott félév) és az átlag alapján. </w:t>
-      </w:r>
-    </w:p>
-    <w:p>
-      <w:pPr>
-        <w:spacing w:after="283"/>
-        <w:ind w:left="709"/>
-        <w:jc w:val="both"/>
-      </w:pPr>
-      <w:r>
-        <w:t>Oktatók, ha jóváhagyásos a kurzus, jóváhagyhatják a felvételeket.</w:t>
-      </w:r>
-    </w:p>
-    <w:p>
-      <w:pPr>
-        <w:pStyle w:val="ListParagraph"/>
-        <w:numPr>
-          <w:ilvl w:val="0"/>
-          <w:numId w:val="12"/>
-        </w:numPr>
-        <w:spacing w:after="283"/>
-        <w:jc w:val="both"/>
-        <w:rPr>
-          <w:b/>
-          <w:bCs/>
-        </w:rPr>
-      </w:pPr>
-      <w:r>
-        <w:rPr>
-          <w:b/>
-          <w:bCs/>
-        </w:rPr>
-        <w:t>Szorgalmi időszak</w:t>
-      </w:r>
-    </w:p>
-    <w:p>
-      <w:pPr>
-        <w:spacing w:after="283"/>
-        <w:ind w:left="709"/>
-        <w:jc w:val="both"/>
-      </w:pPr>
-      <w:r>
-        <w:t>Amennyiben a kurzus gyakorlat, az oktatónak a szorgalmi időszak végéig értékelnie kell a hallgató teljesítményét.</w:t>
-      </w:r>
-    </w:p>
-    <w:p>
-      <w:pPr>
-        <w:pStyle w:val="ListParagraph"/>
-        <w:numPr>
-          <w:ilvl w:val="0"/>
-          <w:numId w:val="13"/>
-        </w:numPr>
-        <w:spacing w:after="283"/>
-        <w:jc w:val="both"/>
-      </w:pPr>
-      <w:r>
-        <w:rPr>
-          <w:b/>
-          <w:bCs/>
-        </w:rPr>
-        <w:t>Vizsgaidőszak</w:t>
-      </w:r>
-    </w:p>
-    <w:p>
-      <w:pPr>
-        <w:ind w:left="709"/>
-        <w:jc w:val="both"/>
-      </w:pPr>
-      <w:r>
-        <w:t xml:space="preserve">Az oktató hirdethet meg vizsgákat, majd az egyes vizsgák után a résztvett hallgatóknak írhat be érdemjegyet. </w:t>
-      </w:r>
-    </w:p>
-    <w:p>
-      <w:pPr>
-        <w:spacing w:after="283"/>
-        <w:ind w:left="709"/>
-        <w:jc w:val="both"/>
-      </w:pPr>
-      <w:r>
-        <w:t>Hallgató felvehet vizsgákat.</w:t>
-      </w:r>
-    </w:p>
-    <w:p>
-      <w:pPr>
-        <w:rPr>
-          <w:b/>
-          <w:bCs/>
-        </w:rPr>
       </w:pPr>
       <w:r>
         <w:rPr>
@@ -1438,7 +1107,7 @@
     <w:p/>
     <w:p>
       <w:pPr>
-        <w:pStyle w:val="ListParagraph"/>
+        <w:pStyle w:val="Listaszerbekezds"/>
         <w:numPr>
           <w:ilvl w:val="0"/>
           <w:numId w:val="3"/>
@@ -1450,7 +1119,7 @@
     </w:p>
     <w:p>
       <w:pPr>
-        <w:pStyle w:val="ListParagraph"/>
+        <w:pStyle w:val="Listaszerbekezds"/>
         <w:numPr>
           <w:ilvl w:val="0"/>
           <w:numId w:val="3"/>
@@ -1478,7 +1147,7 @@
     </w:p>
     <w:p>
       <w:pPr>
-        <w:pStyle w:val="Heading2"/>
+        <w:pStyle w:val="Cmsor2"/>
       </w:pPr>
       <w:r>
         <w:lastRenderedPageBreak/>
@@ -1509,10 +1178,10 @@
       </w:pPr>
       <w:r>
         <w:drawing>
-          <wp:inline distT="0" distB="0" distL="0" distR="0" wp14:anchorId="721942EF" wp14:editId="4B99F1E1">
-            <wp:extent cx="2712720" cy="8814191"/>
-            <wp:effectExtent l="0" t="0" r="0" b="6350"/>
-            <wp:docPr id="1441750192" name="Picture 2"/>
+          <wp:inline distT="0" distB="0" distL="0" distR="0" wp14:anchorId="77090739" wp14:editId="00990516">
+            <wp:extent cx="3852168" cy="8763000"/>
+            <wp:effectExtent l="0" t="0" r="0" b="0"/>
+            <wp:docPr id="2" name="Kép 2"/>
             <wp:cNvGraphicFramePr>
               <a:graphicFrameLocks xmlns:a="http://schemas.openxmlformats.org/drawingml/2006/main" noChangeAspect="1"/>
             </wp:cNvGraphicFramePr>
@@ -1520,13 +1189,13 @@
               <a:graphicData uri="http://schemas.openxmlformats.org/drawingml/2006/picture">
                 <pic:pic xmlns:pic="http://schemas.openxmlformats.org/drawingml/2006/picture">
                   <pic:nvPicPr>
-                    <pic:cNvPr id="0" name="Picture 2"/>
+                    <pic:cNvPr id="0" name="Picture 1"/>
                     <pic:cNvPicPr>
                       <a:picLocks noChangeAspect="1" noChangeArrowheads="1"/>
                     </pic:cNvPicPr>
                   </pic:nvPicPr>
                   <pic:blipFill>
-                    <a:blip r:embed="rId8" cstate="print">
+                    <a:blip r:embed="rId8">
                       <a:extLst>
                         <a:ext uri="{28A0092B-C50C-407E-A947-70E740481C1C}">
                           <a14:useLocalDpi xmlns:a14="http://schemas.microsoft.com/office/drawing/2010/main" val="0"/>
@@ -1541,7 +1210,7 @@
                   <pic:spPr bwMode="auto">
                     <a:xfrm>
                       <a:off x="0" y="0"/>
-                      <a:ext cx="2719599" cy="8836543"/>
+                      <a:ext cx="3854415" cy="8768112"/>
                     </a:xfrm>
                     <a:prstGeom prst="rect">
                       <a:avLst/>
@@ -1572,203 +1241,10 @@
       </w:pPr>
       <w:r>
         <w:drawing>
-          <wp:inline distT="0" distB="0" distL="0" distR="0" wp14:anchorId="1D390781" wp14:editId="4849ED13">
-            <wp:extent cx="4547616" cy="9266140"/>
-            <wp:effectExtent l="0" t="0" r="5715" b="0"/>
-            <wp:docPr id="1859795756" name="Picture 1"/>
-            <wp:cNvGraphicFramePr>
-              <a:graphicFrameLocks xmlns:a="http://schemas.openxmlformats.org/drawingml/2006/main" noChangeAspect="1"/>
-            </wp:cNvGraphicFramePr>
-            <a:graphic xmlns:a="http://schemas.openxmlformats.org/drawingml/2006/main">
-              <a:graphicData uri="http://schemas.openxmlformats.org/drawingml/2006/picture">
-                <pic:pic xmlns:pic="http://schemas.openxmlformats.org/drawingml/2006/picture">
-                  <pic:nvPicPr>
-                    <pic:cNvPr id="1859795756" name=""/>
-                    <pic:cNvPicPr/>
-                  </pic:nvPicPr>
-                  <pic:blipFill>
-                    <a:blip r:embed="rId9"/>
-                    <a:stretch>
-                      <a:fillRect/>
-                    </a:stretch>
-                  </pic:blipFill>
-                  <pic:spPr>
-                    <a:xfrm>
-                      <a:off x="0" y="0"/>
-                      <a:ext cx="4567489" cy="9306632"/>
-                    </a:xfrm>
-                    <a:prstGeom prst="rect">
-                      <a:avLst/>
-                    </a:prstGeom>
-                  </pic:spPr>
-                </pic:pic>
-              </a:graphicData>
-            </a:graphic>
-          </wp:inline>
-        </w:drawing>
-      </w:r>
-    </w:p>
-    <w:p>
-      <w:pPr>
-        <w:rPr>
-          <w:color w:val="FF0000"/>
-        </w:rPr>
-      </w:pPr>
-      <w:r>
-        <w:lastRenderedPageBreak/>
-        <w:drawing>
-          <wp:inline distT="0" distB="0" distL="0" distR="0" wp14:anchorId="465430E4" wp14:editId="26E47724">
-            <wp:extent cx="6320790" cy="9777730"/>
-            <wp:effectExtent l="0" t="0" r="3810" b="0"/>
-            <wp:docPr id="1885509511" name="Picture 1"/>
-            <wp:cNvGraphicFramePr>
-              <a:graphicFrameLocks xmlns:a="http://schemas.openxmlformats.org/drawingml/2006/main" noChangeAspect="1"/>
-            </wp:cNvGraphicFramePr>
-            <a:graphic xmlns:a="http://schemas.openxmlformats.org/drawingml/2006/main">
-              <a:graphicData uri="http://schemas.openxmlformats.org/drawingml/2006/picture">
-                <pic:pic xmlns:pic="http://schemas.openxmlformats.org/drawingml/2006/picture">
-                  <pic:nvPicPr>
-                    <pic:cNvPr id="1885509511" name=""/>
-                    <pic:cNvPicPr/>
-                  </pic:nvPicPr>
-                  <pic:blipFill>
-                    <a:blip r:embed="rId10"/>
-                    <a:stretch>
-                      <a:fillRect/>
-                    </a:stretch>
-                  </pic:blipFill>
-                  <pic:spPr>
-                    <a:xfrm>
-                      <a:off x="0" y="0"/>
-                      <a:ext cx="6320790" cy="9777730"/>
-                    </a:xfrm>
-                    <a:prstGeom prst="rect">
-                      <a:avLst/>
-                    </a:prstGeom>
-                  </pic:spPr>
-                </pic:pic>
-              </a:graphicData>
-            </a:graphic>
-          </wp:inline>
-        </w:drawing>
-      </w:r>
-      <w:r>
-        <w:lastRenderedPageBreak/>
-        <w:drawing>
-          <wp:inline distT="0" distB="0" distL="0" distR="0" wp14:anchorId="08F30209" wp14:editId="6DA1B97B">
-            <wp:extent cx="4307840" cy="9777730"/>
+          <wp:inline distT="0" distB="0" distL="0" distR="0" wp14:anchorId="636CF4A8" wp14:editId="53AD6E43">
+            <wp:extent cx="5394960" cy="9112436"/>
             <wp:effectExtent l="0" t="0" r="0" b="0"/>
-            <wp:docPr id="245267972" name="Picture 1"/>
-            <wp:cNvGraphicFramePr>
-              <a:graphicFrameLocks xmlns:a="http://schemas.openxmlformats.org/drawingml/2006/main" noChangeAspect="1"/>
-            </wp:cNvGraphicFramePr>
-            <a:graphic xmlns:a="http://schemas.openxmlformats.org/drawingml/2006/main">
-              <a:graphicData uri="http://schemas.openxmlformats.org/drawingml/2006/picture">
-                <pic:pic xmlns:pic="http://schemas.openxmlformats.org/drawingml/2006/picture">
-                  <pic:nvPicPr>
-                    <pic:cNvPr id="245267972" name=""/>
-                    <pic:cNvPicPr/>
-                  </pic:nvPicPr>
-                  <pic:blipFill>
-                    <a:blip r:embed="rId11"/>
-                    <a:stretch>
-                      <a:fillRect/>
-                    </a:stretch>
-                  </pic:blipFill>
-                  <pic:spPr>
-                    <a:xfrm>
-                      <a:off x="0" y="0"/>
-                      <a:ext cx="4307840" cy="9777730"/>
-                    </a:xfrm>
-                    <a:prstGeom prst="rect">
-                      <a:avLst/>
-                    </a:prstGeom>
-                  </pic:spPr>
-                </pic:pic>
-              </a:graphicData>
-            </a:graphic>
-          </wp:inline>
-        </w:drawing>
-      </w:r>
-      <w:r>
-        <w:lastRenderedPageBreak/>
-        <w:drawing>
-          <wp:inline distT="0" distB="0" distL="0" distR="0" wp14:anchorId="60661FDB" wp14:editId="48E0EB8D">
-            <wp:extent cx="5458460" cy="9777730"/>
-            <wp:effectExtent l="0" t="0" r="8890" b="0"/>
-            <wp:docPr id="1610656776" name="Picture 1"/>
-            <wp:cNvGraphicFramePr>
-              <a:graphicFrameLocks xmlns:a="http://schemas.openxmlformats.org/drawingml/2006/main" noChangeAspect="1"/>
-            </wp:cNvGraphicFramePr>
-            <a:graphic xmlns:a="http://schemas.openxmlformats.org/drawingml/2006/main">
-              <a:graphicData uri="http://schemas.openxmlformats.org/drawingml/2006/picture">
-                <pic:pic xmlns:pic="http://schemas.openxmlformats.org/drawingml/2006/picture">
-                  <pic:nvPicPr>
-                    <pic:cNvPr id="1610656776" name=""/>
-                    <pic:cNvPicPr/>
-                  </pic:nvPicPr>
-                  <pic:blipFill>
-                    <a:blip r:embed="rId12"/>
-                    <a:stretch>
-                      <a:fillRect/>
-                    </a:stretch>
-                  </pic:blipFill>
-                  <pic:spPr>
-                    <a:xfrm>
-                      <a:off x="0" y="0"/>
-                      <a:ext cx="5458460" cy="9777730"/>
-                    </a:xfrm>
-                    <a:prstGeom prst="rect">
-                      <a:avLst/>
-                    </a:prstGeom>
-                  </pic:spPr>
-                </pic:pic>
-              </a:graphicData>
-            </a:graphic>
-          </wp:inline>
-        </w:drawing>
-      </w:r>
-    </w:p>
-    <w:p>
-      <w:pPr>
-        <w:rPr>
-          <w:color w:val="FF0000"/>
-        </w:rPr>
-      </w:pPr>
-    </w:p>
-    <w:p>
-      <w:pPr>
-        <w:rPr>
-          <w:highlight w:val="yellow"/>
-        </w:rPr>
-      </w:pPr>
-      <w:r>
-        <w:t>Logikai</w:t>
-      </w:r>
-    </w:p>
-    <w:p>
-      <w:pPr>
-        <w:rPr>
-          <w:color w:val="FF0000"/>
-        </w:rPr>
-      </w:pPr>
-    </w:p>
-    <w:p>
-      <w:r>
-        <w:t>A DFD 1. szintje:</w:t>
-      </w:r>
-    </w:p>
-    <w:p/>
-    <w:p>
-      <w:pPr>
-        <w:jc w:val="center"/>
-      </w:pPr>
-      <w:r>
-        <w:drawing>
-          <wp:inline distT="0" distB="0" distL="0" distR="0" wp14:anchorId="5D417F9F" wp14:editId="7AB3317C">
-            <wp:extent cx="2486220" cy="8428382"/>
-            <wp:effectExtent l="0" t="0" r="9525" b="0"/>
-            <wp:docPr id="1925484203" name="Picture 2"/>
+            <wp:docPr id="3" name="Kép 3"/>
             <wp:cNvGraphicFramePr>
               <a:graphicFrameLocks xmlns:a="http://schemas.openxmlformats.org/drawingml/2006/main" noChangeAspect="1"/>
             </wp:cNvGraphicFramePr>
@@ -1782,7 +1258,7 @@
                     </pic:cNvPicPr>
                   </pic:nvPicPr>
                   <pic:blipFill>
-                    <a:blip r:embed="rId13" cstate="print">
+                    <a:blip r:embed="rId9">
                       <a:extLst>
                         <a:ext uri="{28A0092B-C50C-407E-A947-70E740481C1C}">
                           <a14:useLocalDpi xmlns:a14="http://schemas.microsoft.com/office/drawing/2010/main" val="0"/>
@@ -1797,7 +1273,202 @@
                   <pic:spPr bwMode="auto">
                     <a:xfrm>
                       <a:off x="0" y="0"/>
-                      <a:ext cx="2504513" cy="8490397"/>
+                      <a:ext cx="5399691" cy="9120426"/>
+                    </a:xfrm>
+                    <a:prstGeom prst="rect">
+                      <a:avLst/>
+                    </a:prstGeom>
+                    <a:noFill/>
+                    <a:ln>
+                      <a:noFill/>
+                    </a:ln>
+                  </pic:spPr>
+                </pic:pic>
+              </a:graphicData>
+            </a:graphic>
+          </wp:inline>
+        </w:drawing>
+      </w:r>
+    </w:p>
+    <w:p>
+      <w:pPr>
+        <w:rPr>
+          <w:color w:val="FF0000"/>
+        </w:rPr>
+      </w:pPr>
+      <w:r>
+        <w:lastRenderedPageBreak/>
+        <w:drawing>
+          <wp:inline distT="0" distB="0" distL="0" distR="0" wp14:anchorId="5A4A224D" wp14:editId="06445C15">
+            <wp:extent cx="4328160" cy="9753600"/>
+            <wp:effectExtent l="0" t="0" r="0" b="0"/>
+            <wp:docPr id="4" name="Kép 4"/>
+            <wp:cNvGraphicFramePr>
+              <a:graphicFrameLocks xmlns:a="http://schemas.openxmlformats.org/drawingml/2006/main" noChangeAspect="1"/>
+            </wp:cNvGraphicFramePr>
+            <a:graphic xmlns:a="http://schemas.openxmlformats.org/drawingml/2006/main">
+              <a:graphicData uri="http://schemas.openxmlformats.org/drawingml/2006/picture">
+                <pic:pic xmlns:pic="http://schemas.openxmlformats.org/drawingml/2006/picture">
+                  <pic:nvPicPr>
+                    <pic:cNvPr id="0" name="Picture 3"/>
+                    <pic:cNvPicPr>
+                      <a:picLocks noChangeAspect="1" noChangeArrowheads="1"/>
+                    </pic:cNvPicPr>
+                  </pic:nvPicPr>
+                  <pic:blipFill>
+                    <a:blip r:embed="rId10" cstate="print">
+                      <a:extLst>
+                        <a:ext uri="{28A0092B-C50C-407E-A947-70E740481C1C}">
+                          <a14:useLocalDpi xmlns:a14="http://schemas.microsoft.com/office/drawing/2010/main" val="0"/>
+                        </a:ext>
+                      </a:extLst>
+                    </a:blip>
+                    <a:srcRect/>
+                    <a:stretch>
+                      <a:fillRect/>
+                    </a:stretch>
+                  </pic:blipFill>
+                  <pic:spPr bwMode="auto">
+                    <a:xfrm>
+                      <a:off x="0" y="0"/>
+                      <a:ext cx="4328160" cy="9753600"/>
+                    </a:xfrm>
+                    <a:prstGeom prst="rect">
+                      <a:avLst/>
+                    </a:prstGeom>
+                    <a:noFill/>
+                    <a:ln>
+                      <a:noFill/>
+                    </a:ln>
+                  </pic:spPr>
+                </pic:pic>
+              </a:graphicData>
+            </a:graphic>
+          </wp:inline>
+        </w:drawing>
+      </w:r>
+    </w:p>
+    <w:p>
+      <w:pPr>
+        <w:rPr>
+          <w:color w:val="FF0000"/>
+        </w:rPr>
+      </w:pPr>
+      <w:r>
+        <w:lastRenderedPageBreak/>
+        <w:drawing>
+          <wp:inline distT="0" distB="0" distL="0" distR="0" wp14:anchorId="43EEBEDD" wp14:editId="35E0F0E6">
+            <wp:extent cx="5501640" cy="9688327"/>
+            <wp:effectExtent l="0" t="0" r="3810" b="8255"/>
+            <wp:docPr id="6" name="Kép 6"/>
+            <wp:cNvGraphicFramePr>
+              <a:graphicFrameLocks xmlns:a="http://schemas.openxmlformats.org/drawingml/2006/main" noChangeAspect="1"/>
+            </wp:cNvGraphicFramePr>
+            <a:graphic xmlns:a="http://schemas.openxmlformats.org/drawingml/2006/main">
+              <a:graphicData uri="http://schemas.openxmlformats.org/drawingml/2006/picture">
+                <pic:pic xmlns:pic="http://schemas.openxmlformats.org/drawingml/2006/picture">
+                  <pic:nvPicPr>
+                    <pic:cNvPr id="0" name="Picture 5"/>
+                    <pic:cNvPicPr>
+                      <a:picLocks noChangeAspect="1" noChangeArrowheads="1"/>
+                    </pic:cNvPicPr>
+                  </pic:nvPicPr>
+                  <pic:blipFill>
+                    <a:blip r:embed="rId11">
+                      <a:extLst>
+                        <a:ext uri="{28A0092B-C50C-407E-A947-70E740481C1C}">
+                          <a14:useLocalDpi xmlns:a14="http://schemas.microsoft.com/office/drawing/2010/main" val="0"/>
+                        </a:ext>
+                      </a:extLst>
+                    </a:blip>
+                    <a:srcRect/>
+                    <a:stretch>
+                      <a:fillRect/>
+                    </a:stretch>
+                  </pic:blipFill>
+                  <pic:spPr bwMode="auto">
+                    <a:xfrm>
+                      <a:off x="0" y="0"/>
+                      <a:ext cx="5520431" cy="9721418"/>
+                    </a:xfrm>
+                    <a:prstGeom prst="rect">
+                      <a:avLst/>
+                    </a:prstGeom>
+                    <a:noFill/>
+                    <a:ln>
+                      <a:noFill/>
+                    </a:ln>
+                  </pic:spPr>
+                </pic:pic>
+              </a:graphicData>
+            </a:graphic>
+          </wp:inline>
+        </w:drawing>
+      </w:r>
+    </w:p>
+    <w:p>
+      <w:pPr>
+        <w:rPr>
+          <w:highlight w:val="yellow"/>
+        </w:rPr>
+      </w:pPr>
+      <w:r>
+        <w:lastRenderedPageBreak/>
+        <w:t>Logikai</w:t>
+      </w:r>
+    </w:p>
+    <w:p>
+      <w:pPr>
+        <w:rPr>
+          <w:color w:val="FF0000"/>
+        </w:rPr>
+      </w:pPr>
+    </w:p>
+    <w:p>
+      <w:r>
+        <w:t>A DFD 1. szintje:</w:t>
+      </w:r>
+    </w:p>
+    <w:p/>
+    <w:p>
+      <w:pPr>
+        <w:jc w:val="center"/>
+      </w:pPr>
+      <w:r>
+        <w:drawing>
+          <wp:inline distT="0" distB="0" distL="0" distR="0" wp14:anchorId="02D8C556" wp14:editId="540174D3">
+            <wp:extent cx="3774717" cy="8580120"/>
+            <wp:effectExtent l="0" t="0" r="0" b="0"/>
+            <wp:docPr id="7" name="Kép 7"/>
+            <wp:cNvGraphicFramePr>
+              <a:graphicFrameLocks xmlns:a="http://schemas.openxmlformats.org/drawingml/2006/main" noChangeAspect="1"/>
+            </wp:cNvGraphicFramePr>
+            <a:graphic xmlns:a="http://schemas.openxmlformats.org/drawingml/2006/main">
+              <a:graphicData uri="http://schemas.openxmlformats.org/drawingml/2006/picture">
+                <pic:pic xmlns:pic="http://schemas.openxmlformats.org/drawingml/2006/picture">
+                  <pic:nvPicPr>
+                    <pic:cNvPr id="0" name="Picture 6"/>
+                    <pic:cNvPicPr>
+                      <a:picLocks noChangeAspect="1" noChangeArrowheads="1"/>
+                    </pic:cNvPicPr>
+                  </pic:nvPicPr>
+                  <pic:blipFill>
+                    <a:blip r:embed="rId12">
+                      <a:extLst>
+                        <a:ext uri="{28A0092B-C50C-407E-A947-70E740481C1C}">
+                          <a14:useLocalDpi xmlns:a14="http://schemas.microsoft.com/office/drawing/2010/main" val="0"/>
+                        </a:ext>
+                      </a:extLst>
+                    </a:blip>
+                    <a:srcRect/>
+                    <a:stretch>
+                      <a:fillRect/>
+                    </a:stretch>
+                  </pic:blipFill>
+                  <pic:spPr bwMode="auto">
+                    <a:xfrm>
+                      <a:off x="0" y="0"/>
+                      <a:ext cx="3779046" cy="8589961"/>
                     </a:xfrm>
                     <a:prstGeom prst="rect">
                       <a:avLst/>
@@ -1830,10 +1501,10 @@
       </w:pPr>
       <w:r>
         <w:drawing>
-          <wp:inline distT="0" distB="0" distL="0" distR="0" wp14:anchorId="6C6D7455" wp14:editId="05DA5363">
-            <wp:extent cx="2473037" cy="9242676"/>
-            <wp:effectExtent l="0" t="0" r="3810" b="0"/>
-            <wp:docPr id="1807129216" name="Picture 4"/>
+          <wp:inline distT="0" distB="0" distL="0" distR="0" wp14:anchorId="11056C86" wp14:editId="7B6FC70D">
+            <wp:extent cx="3291840" cy="8474175"/>
+            <wp:effectExtent l="0" t="0" r="3810" b="3175"/>
+            <wp:docPr id="8" name="Kép 8"/>
             <wp:cNvGraphicFramePr>
               <a:graphicFrameLocks xmlns:a="http://schemas.openxmlformats.org/drawingml/2006/main" noChangeAspect="1"/>
             </wp:cNvGraphicFramePr>
@@ -1841,7 +1512,57 @@
               <a:graphicData uri="http://schemas.openxmlformats.org/drawingml/2006/picture">
                 <pic:pic xmlns:pic="http://schemas.openxmlformats.org/drawingml/2006/picture">
                   <pic:nvPicPr>
-                    <pic:cNvPr id="0" name="Picture 4"/>
+                    <pic:cNvPr id="0" name="Picture 7"/>
+                    <pic:cNvPicPr>
+                      <a:picLocks noChangeAspect="1" noChangeArrowheads="1"/>
+                    </pic:cNvPicPr>
+                  </pic:nvPicPr>
+                  <pic:blipFill>
+                    <a:blip r:embed="rId13" cstate="print">
+                      <a:extLst>
+                        <a:ext uri="{28A0092B-C50C-407E-A947-70E740481C1C}">
+                          <a14:useLocalDpi xmlns:a14="http://schemas.microsoft.com/office/drawing/2010/main" val="0"/>
+                        </a:ext>
+                      </a:extLst>
+                    </a:blip>
+                    <a:srcRect/>
+                    <a:stretch>
+                      <a:fillRect/>
+                    </a:stretch>
+                  </pic:blipFill>
+                  <pic:spPr bwMode="auto">
+                    <a:xfrm>
+                      <a:off x="0" y="0"/>
+                      <a:ext cx="3304238" cy="8506090"/>
+                    </a:xfrm>
+                    <a:prstGeom prst="rect">
+                      <a:avLst/>
+                    </a:prstGeom>
+                    <a:noFill/>
+                    <a:ln>
+                      <a:noFill/>
+                    </a:ln>
+                  </pic:spPr>
+                </pic:pic>
+              </a:graphicData>
+            </a:graphic>
+          </wp:inline>
+        </w:drawing>
+      </w:r>
+      <w:r>
+        <w:drawing>
+          <wp:inline distT="0" distB="0" distL="0" distR="0" wp14:anchorId="323281D9" wp14:editId="5044253E">
+            <wp:extent cx="3261360" cy="8972239"/>
+            <wp:effectExtent l="0" t="0" r="0" b="635"/>
+            <wp:docPr id="9" name="Kép 9"/>
+            <wp:cNvGraphicFramePr>
+              <a:graphicFrameLocks xmlns:a="http://schemas.openxmlformats.org/drawingml/2006/main" noChangeAspect="1"/>
+            </wp:cNvGraphicFramePr>
+            <a:graphic xmlns:a="http://schemas.openxmlformats.org/drawingml/2006/main">
+              <a:graphicData uri="http://schemas.openxmlformats.org/drawingml/2006/picture">
+                <pic:pic xmlns:pic="http://schemas.openxmlformats.org/drawingml/2006/picture">
+                  <pic:nvPicPr>
+                    <pic:cNvPr id="0" name="Picture 8"/>
                     <pic:cNvPicPr>
                       <a:picLocks noChangeAspect="1" noChangeArrowheads="1"/>
                     </pic:cNvPicPr>
@@ -1862,57 +1583,7 @@
                   <pic:spPr bwMode="auto">
                     <a:xfrm>
                       <a:off x="0" y="0"/>
-                      <a:ext cx="2481419" cy="9274003"/>
-                    </a:xfrm>
-                    <a:prstGeom prst="rect">
-                      <a:avLst/>
-                    </a:prstGeom>
-                    <a:noFill/>
-                    <a:ln>
-                      <a:noFill/>
-                    </a:ln>
-                  </pic:spPr>
-                </pic:pic>
-              </a:graphicData>
-            </a:graphic>
-          </wp:inline>
-        </w:drawing>
-      </w:r>
-      <w:r>
-        <w:drawing>
-          <wp:inline distT="0" distB="0" distL="0" distR="0" wp14:anchorId="586208E8" wp14:editId="26DE3A1A">
-            <wp:extent cx="2416823" cy="8822724"/>
-            <wp:effectExtent l="0" t="0" r="2540" b="0"/>
-            <wp:docPr id="898185259" name="Picture 5"/>
-            <wp:cNvGraphicFramePr>
-              <a:graphicFrameLocks xmlns:a="http://schemas.openxmlformats.org/drawingml/2006/main" noChangeAspect="1"/>
-            </wp:cNvGraphicFramePr>
-            <a:graphic xmlns:a="http://schemas.openxmlformats.org/drawingml/2006/main">
-              <a:graphicData uri="http://schemas.openxmlformats.org/drawingml/2006/picture">
-                <pic:pic xmlns:pic="http://schemas.openxmlformats.org/drawingml/2006/picture">
-                  <pic:nvPicPr>
-                    <pic:cNvPr id="0" name="Picture 6"/>
-                    <pic:cNvPicPr>
-                      <a:picLocks noChangeAspect="1" noChangeArrowheads="1"/>
-                    </pic:cNvPicPr>
-                  </pic:nvPicPr>
-                  <pic:blipFill>
-                    <a:blip r:embed="rId15" cstate="print">
-                      <a:extLst>
-                        <a:ext uri="{28A0092B-C50C-407E-A947-70E740481C1C}">
-                          <a14:useLocalDpi xmlns:a14="http://schemas.microsoft.com/office/drawing/2010/main" val="0"/>
-                        </a:ext>
-                      </a:extLst>
-                    </a:blip>
-                    <a:srcRect/>
-                    <a:stretch>
-                      <a:fillRect/>
-                    </a:stretch>
-                  </pic:blipFill>
-                  <pic:spPr bwMode="auto">
-                    <a:xfrm>
-                      <a:off x="0" y="0"/>
-                      <a:ext cx="2426506" cy="8858072"/>
+                      <a:ext cx="3262281" cy="8974774"/>
                     </a:xfrm>
                     <a:prstGeom prst="rect">
                       <a:avLst/>
@@ -1932,7 +1603,7 @@
     <w:p/>
     <w:p>
       <w:pPr>
-        <w:pStyle w:val="Heading2"/>
+        <w:pStyle w:val="Cmsor2"/>
       </w:pPr>
       <w:r>
         <w:lastRenderedPageBreak/>
@@ -1949,10 +1620,10 @@
       </w:pPr>
       <w:r>
         <w:drawing>
-          <wp:inline distT="0" distB="0" distL="0" distR="0" wp14:anchorId="6D61D53D" wp14:editId="7024AEBF">
-            <wp:extent cx="6645910" cy="5312410"/>
-            <wp:effectExtent l="0" t="0" r="2540" b="2540"/>
-            <wp:docPr id="1140880209" name="Picture 6"/>
+          <wp:inline distT="0" distB="0" distL="0" distR="0" wp14:anchorId="7D2AAB5C" wp14:editId="2407F157">
+            <wp:extent cx="6644640" cy="5364480"/>
+            <wp:effectExtent l="0" t="0" r="3810" b="7620"/>
+            <wp:docPr id="10" name="Kép 10"/>
             <wp:cNvGraphicFramePr>
               <a:graphicFrameLocks xmlns:a="http://schemas.openxmlformats.org/drawingml/2006/main" noChangeAspect="1"/>
             </wp:cNvGraphicFramePr>
@@ -1960,13 +1631,13 @@
               <a:graphicData uri="http://schemas.openxmlformats.org/drawingml/2006/picture">
                 <pic:pic xmlns:pic="http://schemas.openxmlformats.org/drawingml/2006/picture">
                   <pic:nvPicPr>
-                    <pic:cNvPr id="0" name="Picture 8"/>
+                    <pic:cNvPr id="0" name="Picture 9"/>
                     <pic:cNvPicPr>
                       <a:picLocks noChangeAspect="1" noChangeArrowheads="1"/>
                     </pic:cNvPicPr>
                   </pic:nvPicPr>
                   <pic:blipFill>
-                    <a:blip r:embed="rId16">
+                    <a:blip r:embed="rId15">
                       <a:extLst>
                         <a:ext uri="{28A0092B-C50C-407E-A947-70E740481C1C}">
                           <a14:useLocalDpi xmlns:a14="http://schemas.microsoft.com/office/drawing/2010/main" val="0"/>
@@ -1981,7 +1652,7 @@
                   <pic:spPr bwMode="auto">
                     <a:xfrm>
                       <a:off x="0" y="0"/>
-                      <a:ext cx="6645910" cy="5312410"/>
+                      <a:ext cx="6644640" cy="5364480"/>
                     </a:xfrm>
                     <a:prstGeom prst="rect">
                       <a:avLst/>
@@ -2000,7 +1671,7 @@
     </w:p>
     <w:p>
       <w:pPr>
-        <w:pStyle w:val="Heading2"/>
+        <w:pStyle w:val="Cmsor2"/>
         <w:spacing w:line="360" w:lineRule="auto"/>
       </w:pPr>
       <w:r>
@@ -2014,76 +1685,54 @@
         </w:rPr>
       </w:pPr>
       <w:r>
-        <mc:AlternateContent>
-          <mc:Choice Requires="wpg">
-            <w:drawing>
-              <wp:inline distT="0" distB="0" distL="0" distR="0" wp14:anchorId="51DF2934" wp14:editId="51DF2935">
-                <wp:extent cx="6645910" cy="3131794"/>
-                <wp:effectExtent l="0" t="0" r="2540" b="0"/>
-                <wp:docPr id="1" name="Kép 13"/>
-                <wp:cNvGraphicFramePr>
-                  <a:graphicFrameLocks xmlns:a="http://schemas.openxmlformats.org/drawingml/2006/main" noChangeAspect="1"/>
-                </wp:cNvGraphicFramePr>
-                <a:graphic xmlns:a="http://schemas.openxmlformats.org/drawingml/2006/main">
-                  <a:graphicData uri="http://schemas.openxmlformats.org/drawingml/2006/picture">
-                    <pic:pic xmlns:pic="http://schemas.openxmlformats.org/drawingml/2006/picture">
-                      <pic:nvPicPr>
-                        <pic:cNvPr id="0" name="Picture 1"/>
-                        <pic:cNvPicPr>
-                          <a:picLocks noChangeAspect="1"/>
-                        </pic:cNvPicPr>
-                      </pic:nvPicPr>
-                      <pic:blipFill>
-                        <a:blip r:embed="rId17"/>
-                        <a:stretch/>
-                      </pic:blipFill>
-                      <pic:spPr bwMode="auto">
-                        <a:xfrm>
-                          <a:off x="0" y="0"/>
-                          <a:ext cx="6645910" cy="3131794"/>
-                        </a:xfrm>
-                        <a:prstGeom prst="rect">
-                          <a:avLst/>
-                        </a:prstGeom>
-                        <a:noFill/>
-                        <a:ln>
-                          <a:noFill/>
-                        </a:ln>
-                      </pic:spPr>
-                    </pic:pic>
-                  </a:graphicData>
-                </a:graphic>
-              </wp:inline>
-            </w:drawing>
-          </mc:Choice>
-          <mc:Fallback xmlns:a="http://schemas.openxmlformats.org/drawingml/2006/main">
-            <w:pict>
-              <v:shapetype id="_x0000_t75" coordsize="21600,21600" o:spt="75" o:preferrelative="t" path="m@4@5l@4@11@9@11@9@5xe" filled="f" stroked="f">
-                <v:stroke joinstyle="miter"/>
-                <v:formulas>
-                  <v:f eqn="if lineDrawn pixelLineWidth 0"/>
-                  <v:f eqn="sum @0 1 0"/>
-                  <v:f eqn="sum 0 0 @1"/>
-                  <v:f eqn="prod @2 1 2"/>
-                  <v:f eqn="prod @3 21600 pixelWidth"/>
-                  <v:f eqn="prod @3 21600 pixelHeight"/>
-                  <v:f eqn="sum @0 0 1"/>
-                  <v:f eqn="prod @6 1 2"/>
-                  <v:f eqn="prod @7 21600 pixelWidth"/>
-                  <v:f eqn="sum @8 21600 0"/>
-                  <v:f eqn="prod @7 21600 pixelHeight"/>
-                  <v:f eqn="sum @10 21600 0"/>
-                </v:formulas>
-                <v:path o:extrusionok="f" gradientshapeok="t" o:connecttype="rect"/>
-                <o:lock v:ext="edit" aspectratio="t"/>
-              </v:shapetype>
-              <v:shape id="_x0000_i0" o:spid="_x0000_s0" type="#_x0000_t75" style="width:523.30pt;height:246.60pt;mso-wrap-distance-left:0.00pt;mso-wrap-distance-top:0.00pt;mso-wrap-distance-right:0.00pt;mso-wrap-distance-bottom:0.00pt;z-index:1;" stroked="f">
-                <v:imagedata r:id="rId18" o:title=""/>
-                <o:lock v:ext="edit" rotation="t"/>
-              </v:shape>
-            </w:pict>
-          </mc:Fallback>
-        </mc:AlternateContent>
+        <w:drawing>
+          <wp:inline distT="0" distB="0" distL="0" distR="0" wp14:anchorId="157D8ABC" wp14:editId="4B87807E">
+            <wp:extent cx="6629400" cy="3289300"/>
+            <wp:effectExtent l="0" t="0" r="0" b="6350"/>
+            <wp:docPr id="11" name="Kép 11"/>
+            <wp:cNvGraphicFramePr>
+              <a:graphicFrameLocks xmlns:a="http://schemas.openxmlformats.org/drawingml/2006/main" noChangeAspect="1"/>
+            </wp:cNvGraphicFramePr>
+            <a:graphic xmlns:a="http://schemas.openxmlformats.org/drawingml/2006/main">
+              <a:graphicData uri="http://schemas.openxmlformats.org/drawingml/2006/picture">
+                <pic:pic xmlns:pic="http://schemas.openxmlformats.org/drawingml/2006/picture">
+                  <pic:nvPicPr>
+                    <pic:cNvPr id="0" name="Picture 10"/>
+                    <pic:cNvPicPr>
+                      <a:picLocks noChangeAspect="1" noChangeArrowheads="1"/>
+                    </pic:cNvPicPr>
+                  </pic:nvPicPr>
+                  <pic:blipFill>
+                    <a:blip r:embed="rId16" cstate="print">
+                      <a:extLst>
+                        <a:ext uri="{28A0092B-C50C-407E-A947-70E740481C1C}">
+                          <a14:useLocalDpi xmlns:a14="http://schemas.microsoft.com/office/drawing/2010/main" val="0"/>
+                        </a:ext>
+                      </a:extLst>
+                    </a:blip>
+                    <a:srcRect/>
+                    <a:stretch>
+                      <a:fillRect/>
+                    </a:stretch>
+                  </pic:blipFill>
+                  <pic:spPr bwMode="auto">
+                    <a:xfrm>
+                      <a:off x="0" y="0"/>
+                      <a:ext cx="6629400" cy="3289300"/>
+                    </a:xfrm>
+                    <a:prstGeom prst="rect">
+                      <a:avLst/>
+                    </a:prstGeom>
+                    <a:noFill/>
+                    <a:ln>
+                      <a:noFill/>
+                    </a:ln>
+                  </pic:spPr>
+                </pic:pic>
+              </a:graphicData>
+            </a:graphic>
+          </wp:inline>
+        </w:drawing>
       </w:r>
     </w:p>
     <w:p>
@@ -2110,16 +1759,15 @@
     </w:p>
     <w:p>
       <w:pPr>
-        <w:pStyle w:val="Heading2"/>
+        <w:pStyle w:val="Cmsor2"/>
       </w:pPr>
       <w:r>
-        <w:lastRenderedPageBreak/>
         <w:t>Relációs adatelemzés</w:t>
       </w:r>
     </w:p>
     <w:p>
       <w:pPr>
-        <w:pStyle w:val="Heading2"/>
+        <w:pStyle w:val="Cmsor2"/>
         <w:rPr>
           <w:lang w:val="hu-HU"/>
         </w:rPr>
@@ -2525,7 +2173,7 @@
     <w:p/>
     <w:tbl>
       <w:tblPr>
-        <w:tblStyle w:val="TableGrid"/>
+        <w:tblStyle w:val="Rcsostblzat"/>
         <w:tblW w:w="0" w:type="auto"/>
         <w:tblLook w:val="04A0" w:firstRow="1" w:lastRow="0" w:firstColumn="1" w:lastColumn="0" w:noHBand="0" w:noVBand="1"/>
       </w:tblPr>
@@ -2773,6 +2421,7 @@
           </w:p>
           <w:p>
             <w:r>
+              <w:lastRenderedPageBreak/>
               <w:t>*felhasználóKód.feladóKód</w:t>
             </w:r>
           </w:p>
@@ -3160,6 +2809,7 @@
           </w:p>
           <w:p>
             <w:r>
+              <w:lastRenderedPageBreak/>
               <w:t>*teremKód</w:t>
             </w:r>
           </w:p>
@@ -4745,7 +4395,7 @@
     </w:p>
     <w:tbl>
       <w:tblPr>
-        <w:tblStyle w:val="TableGrid"/>
+        <w:tblStyle w:val="Rcsostblzat"/>
         <w:tblW w:w="0" w:type="auto"/>
         <w:tblLook w:val="04A0" w:firstRow="1" w:lastRow="0" w:firstColumn="1" w:lastColumn="0" w:noHBand="0" w:noVBand="1"/>
       </w:tblPr>
@@ -5020,6 +4670,7 @@
               <w:rPr>
                 <w:u w:val="single"/>
               </w:rPr>
+              <w:lastRenderedPageBreak/>
               <w:t>szakNév</w:t>
             </w:r>
           </w:p>
@@ -5431,6 +5082,7 @@
               <w:rPr>
                 <w:b/>
               </w:rPr>
+              <w:lastRenderedPageBreak/>
               <w:t>FelvettVizsga</w:t>
             </w:r>
           </w:p>
@@ -7166,7 +6818,7 @@
     <w:p/>
     <w:p>
       <w:pPr>
-        <w:pStyle w:val="Heading2"/>
+        <w:pStyle w:val="Cmsor2"/>
       </w:pPr>
       <w:r>
         <w:t>Táblák leírása:</w:t>
@@ -7176,7 +6828,7 @@
     <w:p/>
     <w:tbl>
       <w:tblPr>
-        <w:tblStyle w:val="TableGrid"/>
+        <w:tblStyle w:val="Rcsostblzat"/>
         <w:tblW w:w="0" w:type="auto"/>
         <w:jc w:val="center"/>
         <w:tblLook w:val="04A0" w:firstRow="1" w:lastRow="0" w:firstColumn="1" w:lastColumn="0" w:noHBand="0" w:noVBand="1"/>
@@ -7556,7 +7208,7 @@
     <w:p/>
     <w:tbl>
       <w:tblPr>
-        <w:tblStyle w:val="TableGrid"/>
+        <w:tblStyle w:val="Rcsostblzat"/>
         <w:tblW w:w="0" w:type="auto"/>
         <w:jc w:val="center"/>
         <w:tblLook w:val="04A0" w:firstRow="1" w:lastRow="0" w:firstColumn="1" w:lastColumn="0" w:noHBand="0" w:noVBand="1"/>
@@ -7777,6 +7429,7 @@
           </w:tcPr>
           <w:p>
             <w:r>
+              <w:lastRenderedPageBreak/>
               <w:t>születésiIdő</w:t>
             </w:r>
           </w:p>
@@ -7993,7 +7646,7 @@
     <w:p/>
     <w:tbl>
       <w:tblPr>
-        <w:tblStyle w:val="TableGrid"/>
+        <w:tblStyle w:val="Rcsostblzat"/>
         <w:tblW w:w="0" w:type="auto"/>
         <w:jc w:val="center"/>
         <w:tblLook w:val="04A0" w:firstRow="1" w:lastRow="0" w:firstColumn="1" w:lastColumn="0" w:noHBand="0" w:noVBand="1"/>
@@ -8270,7 +7923,7 @@
     <w:p/>
     <w:tbl>
       <w:tblPr>
-        <w:tblStyle w:val="TableGrid"/>
+        <w:tblStyle w:val="Rcsostblzat"/>
         <w:tblW w:w="0" w:type="auto"/>
         <w:jc w:val="center"/>
         <w:tblLook w:val="04A0" w:firstRow="1" w:lastRow="0" w:firstColumn="1" w:lastColumn="0" w:noHBand="0" w:noVBand="1"/>
@@ -8479,7 +8132,7 @@
     <w:p/>
     <w:tbl>
       <w:tblPr>
-        <w:tblStyle w:val="TableGrid"/>
+        <w:tblStyle w:val="Rcsostblzat"/>
         <w:tblW w:w="0" w:type="auto"/>
         <w:jc w:val="center"/>
         <w:tblLook w:val="04A0" w:firstRow="1" w:lastRow="0" w:firstColumn="1" w:lastColumn="0" w:noHBand="0" w:noVBand="1"/>
@@ -8518,7 +8171,6 @@
               <w:rPr>
                 <w:b/>
               </w:rPr>
-              <w:lastRenderedPageBreak/>
               <w:t>Üzenet</w:t>
             </w:r>
           </w:p>
@@ -8920,7 +8572,7 @@
     <w:p/>
     <w:tbl>
       <w:tblPr>
-        <w:tblStyle w:val="TableGrid"/>
+        <w:tblStyle w:val="Rcsostblzat"/>
         <w:tblW w:w="0" w:type="auto"/>
         <w:jc w:val="center"/>
         <w:tblLook w:val="04A0" w:firstRow="1" w:lastRow="0" w:firstColumn="1" w:lastColumn="0" w:noHBand="0" w:noVBand="1"/>
@@ -9243,7 +8895,7 @@
     <w:p/>
     <w:tbl>
       <w:tblPr>
-        <w:tblStyle w:val="TableGrid"/>
+        <w:tblStyle w:val="Rcsostblzat"/>
         <w:tblW w:w="0" w:type="auto"/>
         <w:jc w:val="center"/>
         <w:tblLook w:val="04A0" w:firstRow="1" w:lastRow="0" w:firstColumn="1" w:lastColumn="0" w:noHBand="0" w:noVBand="1"/>
@@ -9737,7 +9389,7 @@
     <w:p/>
     <w:tbl>
       <w:tblPr>
-        <w:tblStyle w:val="TableGrid"/>
+        <w:tblStyle w:val="Rcsostblzat"/>
         <w:tblW w:w="0" w:type="auto"/>
         <w:jc w:val="center"/>
         <w:tblLook w:val="04A0" w:firstRow="1" w:lastRow="0" w:firstColumn="1" w:lastColumn="0" w:noHBand="0" w:noVBand="1"/>
@@ -10060,7 +9712,7 @@
     <w:p/>
     <w:tbl>
       <w:tblPr>
-        <w:tblStyle w:val="TableGrid"/>
+        <w:tblStyle w:val="Rcsostblzat"/>
         <w:tblW w:w="0" w:type="auto"/>
         <w:jc w:val="center"/>
         <w:tblLook w:val="04A0" w:firstRow="1" w:lastRow="0" w:firstColumn="1" w:lastColumn="0" w:noHBand="0" w:noVBand="1"/>
@@ -10454,7 +10106,7 @@
     <w:p/>
     <w:tbl>
       <w:tblPr>
-        <w:tblStyle w:val="TableGrid"/>
+        <w:tblStyle w:val="Rcsostblzat"/>
         <w:tblW w:w="0" w:type="auto"/>
         <w:jc w:val="center"/>
         <w:tblLook w:val="04A0" w:firstRow="1" w:lastRow="0" w:firstColumn="1" w:lastColumn="0" w:noHBand="0" w:noVBand="1"/>
@@ -10493,7 +10145,6 @@
               <w:rPr>
                 <w:b/>
               </w:rPr>
-              <w:lastRenderedPageBreak/>
               <w:t>Terem</w:t>
             </w:r>
           </w:p>
@@ -10721,7 +10372,7 @@
     <w:p/>
     <w:tbl>
       <w:tblPr>
-        <w:tblStyle w:val="TableGrid"/>
+        <w:tblStyle w:val="Rcsostblzat"/>
         <w:tblW w:w="0" w:type="auto"/>
         <w:jc w:val="center"/>
         <w:tblLook w:val="04A0" w:firstRow="1" w:lastRow="0" w:firstColumn="1" w:lastColumn="0" w:noHBand="0" w:noVBand="1"/>
@@ -11158,7 +10809,7 @@
     <w:p/>
     <w:tbl>
       <w:tblPr>
-        <w:tblStyle w:val="TableGrid"/>
+        <w:tblStyle w:val="Rcsostblzat"/>
         <w:tblW w:w="0" w:type="auto"/>
         <w:jc w:val="center"/>
         <w:tblLook w:val="04A0" w:firstRow="1" w:lastRow="0" w:firstColumn="1" w:lastColumn="0" w:noHBand="0" w:noVBand="1"/>
@@ -11438,7 +11089,7 @@
     <w:p/>
     <w:tbl>
       <w:tblPr>
-        <w:tblStyle w:val="TableGrid"/>
+        <w:tblStyle w:val="Rcsostblzat"/>
         <w:tblW w:w="0" w:type="auto"/>
         <w:jc w:val="center"/>
         <w:tblLook w:val="04A0" w:firstRow="1" w:lastRow="0" w:firstColumn="1" w:lastColumn="0" w:noHBand="0" w:noVBand="1"/>
@@ -11718,6 +11369,7 @@
           </w:tcPr>
           <w:p>
             <w:r>
+              <w:lastRenderedPageBreak/>
               <w:t>vizsgáztató</w:t>
             </w:r>
           </w:p>
@@ -11875,7 +11527,7 @@
     <w:p/>
     <w:tbl>
       <w:tblPr>
-        <w:tblStyle w:val="TableGrid"/>
+        <w:tblStyle w:val="Rcsostblzat"/>
         <w:tblW w:w="0" w:type="auto"/>
         <w:jc w:val="center"/>
         <w:tblLook w:val="04A0" w:firstRow="1" w:lastRow="0" w:firstColumn="1" w:lastColumn="0" w:noHBand="0" w:noVBand="1"/>
@@ -12223,7 +11875,7 @@
     <w:p/>
     <w:tbl>
       <w:tblPr>
-        <w:tblStyle w:val="TableGrid"/>
+        <w:tblStyle w:val="Rcsostblzat"/>
         <w:tblW w:w="0" w:type="auto"/>
         <w:jc w:val="center"/>
         <w:tblLook w:val="04A0" w:firstRow="1" w:lastRow="0" w:firstColumn="1" w:lastColumn="0" w:noHBand="0" w:noVBand="1"/>
@@ -12452,7 +12104,6 @@
               </w:rPr>
             </w:pPr>
             <w:r>
-              <w:lastRenderedPageBreak/>
               <w:t>*</w:t>
             </w:r>
             <w:r>
@@ -12567,7 +12218,7 @@
     <w:p/>
     <w:tbl>
       <w:tblPr>
-        <w:tblStyle w:val="TableGrid"/>
+        <w:tblStyle w:val="Rcsostblzat"/>
         <w:tblW w:w="0" w:type="auto"/>
         <w:jc w:val="center"/>
         <w:tblLook w:val="04A0" w:firstRow="1" w:lastRow="0" w:firstColumn="1" w:lastColumn="0" w:noHBand="0" w:noVBand="1"/>
@@ -13028,7 +12679,7 @@
     </w:tbl>
     <w:p>
       <w:pPr>
-        <w:pStyle w:val="Heading2"/>
+        <w:pStyle w:val="Cmsor2"/>
         <w:rPr>
           <w:color w:val="FF0000"/>
         </w:rPr>
@@ -13036,7 +12687,7 @@
     </w:p>
     <w:p>
       <w:pPr>
-        <w:pStyle w:val="Heading2"/>
+        <w:pStyle w:val="Cmsor2"/>
       </w:pPr>
       <w:r>
         <w:t>Szerep-funkció mátrix:</w:t>
@@ -13060,7 +12711,7 @@
                     <pic:cNvPicPr/>
                   </pic:nvPicPr>
                   <pic:blipFill>
-                    <a:blip r:embed="rId19"/>
+                    <a:blip r:embed="rId17"/>
                     <a:stretch>
                       <a:fillRect/>
                     </a:stretch>
@@ -13099,7 +12750,7 @@
     </w:p>
     <w:p>
       <w:pPr>
-        <w:pStyle w:val="Heading2"/>
+        <w:pStyle w:val="Cmsor2"/>
       </w:pPr>
       <w:r>
         <w:lastRenderedPageBreak/>
@@ -13142,7 +12793,7 @@
                     <pic:cNvPicPr/>
                   </pic:nvPicPr>
                   <pic:blipFill>
-                    <a:blip r:embed="rId20"/>
+                    <a:blip r:embed="rId18"/>
                     <a:stretch>
                       <a:fillRect/>
                     </a:stretch>
@@ -13190,7 +12841,7 @@
     </w:p>
     <w:p>
       <w:pPr>
-        <w:pStyle w:val="Heading2"/>
+        <w:pStyle w:val="Cmsor2"/>
       </w:pPr>
       <w:r>
         <w:lastRenderedPageBreak/>
@@ -13207,7 +12858,7 @@
     </w:p>
     <w:tbl>
       <w:tblPr>
-        <w:tblStyle w:val="TableGrid"/>
+        <w:tblStyle w:val="Rcsostblzat"/>
         <w:tblW w:w="5000" w:type="pct"/>
         <w:tblLook w:val="0000" w:firstRow="0" w:lastRow="0" w:firstColumn="0" w:lastColumn="0" w:noHBand="0" w:noVBand="0"/>
       </w:tblPr>
@@ -13906,7 +13557,7 @@
     <w:p/>
     <w:tbl>
       <w:tblPr>
-        <w:tblStyle w:val="TableGrid"/>
+        <w:tblStyle w:val="Rcsostblzat"/>
         <w:tblW w:w="5000" w:type="pct"/>
         <w:tblLook w:val="0000" w:firstRow="0" w:lastRow="0" w:firstColumn="0" w:lastColumn="0" w:noHBand="0" w:noVBand="0"/>
       </w:tblPr>
@@ -14643,7 +14294,7 @@
     </w:p>
     <w:p>
       <w:pPr>
-        <w:pStyle w:val="ListParagraph"/>
+        <w:pStyle w:val="Listaszerbekezds"/>
         <w:numPr>
           <w:ilvl w:val="0"/>
           <w:numId w:val="17"/>
@@ -14681,7 +14332,7 @@
                     </pic:cNvPicPr>
                   </pic:nvPicPr>
                   <pic:blipFill>
-                    <a:blip r:embed="rId21" cstate="print">
+                    <a:blip r:embed="rId19" cstate="print">
                       <a:extLst>
                         <a:ext uri="{28A0092B-C50C-407E-A947-70E740481C1C}">
                           <a14:useLocalDpi xmlns:a14="http://schemas.microsoft.com/office/drawing/2010/main" val="0"/>
@@ -14715,7 +14366,7 @@
     </w:p>
     <w:p>
       <w:pPr>
-        <w:pStyle w:val="ListParagraph"/>
+        <w:pStyle w:val="Listaszerbekezds"/>
         <w:numPr>
           <w:ilvl w:val="0"/>
           <w:numId w:val="17"/>
@@ -14757,7 +14408,7 @@
                     </pic:cNvPicPr>
                   </pic:nvPicPr>
                   <pic:blipFill>
-                    <a:blip r:embed="rId22" cstate="print">
+                    <a:blip r:embed="rId20" cstate="print">
                       <a:extLst>
                         <a:ext uri="{28A0092B-C50C-407E-A947-70E740481C1C}">
                           <a14:useLocalDpi xmlns:a14="http://schemas.microsoft.com/office/drawing/2010/main" val="0"/>
@@ -14791,7 +14442,7 @@
     </w:p>
     <w:p>
       <w:pPr>
-        <w:pStyle w:val="ListParagraph"/>
+        <w:pStyle w:val="Listaszerbekezds"/>
         <w:numPr>
           <w:ilvl w:val="0"/>
           <w:numId w:val="17"/>
@@ -14834,7 +14485,7 @@
                     </pic:cNvPicPr>
                   </pic:nvPicPr>
                   <pic:blipFill>
-                    <a:blip r:embed="rId23" cstate="print">
+                    <a:blip r:embed="rId21" cstate="print">
                       <a:extLst>
                         <a:ext uri="{28A0092B-C50C-407E-A947-70E740481C1C}">
                           <a14:useLocalDpi xmlns:a14="http://schemas.microsoft.com/office/drawing/2010/main" val="0"/>
@@ -14868,7 +14519,7 @@
     </w:p>
     <w:p>
       <w:pPr>
-        <w:pStyle w:val="ListParagraph"/>
+        <w:pStyle w:val="Listaszerbekezds"/>
         <w:numPr>
           <w:ilvl w:val="0"/>
           <w:numId w:val="17"/>
@@ -14910,7 +14561,7 @@
                     </pic:cNvPicPr>
                   </pic:nvPicPr>
                   <pic:blipFill>
-                    <a:blip r:embed="rId24" cstate="print">
+                    <a:blip r:embed="rId22" cstate="print">
                       <a:extLst>
                         <a:ext uri="{28A0092B-C50C-407E-A947-70E740481C1C}">
                           <a14:useLocalDpi xmlns:a14="http://schemas.microsoft.com/office/drawing/2010/main" val="0"/>
@@ -14944,7 +14595,7 @@
     </w:p>
     <w:p>
       <w:pPr>
-        <w:pStyle w:val="ListParagraph"/>
+        <w:pStyle w:val="Listaszerbekezds"/>
         <w:numPr>
           <w:ilvl w:val="0"/>
           <w:numId w:val="17"/>
@@ -14987,7 +14638,7 @@
                     </pic:cNvPicPr>
                   </pic:nvPicPr>
                   <pic:blipFill>
-                    <a:blip r:embed="rId25" cstate="print">
+                    <a:blip r:embed="rId23" cstate="print">
                       <a:extLst>
                         <a:ext uri="{28A0092B-C50C-407E-A947-70E740481C1C}">
                           <a14:useLocalDpi xmlns:a14="http://schemas.microsoft.com/office/drawing/2010/main" val="0"/>
@@ -15021,7 +14672,7 @@
     </w:p>
     <w:p>
       <w:pPr>
-        <w:pStyle w:val="ListParagraph"/>
+        <w:pStyle w:val="Listaszerbekezds"/>
         <w:numPr>
           <w:ilvl w:val="0"/>
           <w:numId w:val="17"/>
@@ -15058,7 +14709,7 @@
                     </pic:cNvPicPr>
                   </pic:nvPicPr>
                   <pic:blipFill>
-                    <a:blip r:embed="rId26" cstate="print">
+                    <a:blip r:embed="rId24" cstate="print">
                       <a:extLst>
                         <a:ext uri="{28A0092B-C50C-407E-A947-70E740481C1C}">
                           <a14:useLocalDpi xmlns:a14="http://schemas.microsoft.com/office/drawing/2010/main" val="0"/>
@@ -15092,7 +14743,7 @@
     </w:p>
     <w:p>
       <w:pPr>
-        <w:pStyle w:val="ListParagraph"/>
+        <w:pStyle w:val="Listaszerbekezds"/>
         <w:numPr>
           <w:ilvl w:val="0"/>
           <w:numId w:val="17"/>
@@ -15130,7 +14781,7 @@
                     </pic:cNvPicPr>
                   </pic:nvPicPr>
                   <pic:blipFill>
-                    <a:blip r:embed="rId27" cstate="print">
+                    <a:blip r:embed="rId25" cstate="print">
                       <a:extLst>
                         <a:ext uri="{28A0092B-C50C-407E-A947-70E740481C1C}">
                           <a14:useLocalDpi xmlns:a14="http://schemas.microsoft.com/office/drawing/2010/main" val="0"/>
@@ -15164,7 +14815,7 @@
     </w:p>
     <w:p>
       <w:pPr>
-        <w:pStyle w:val="ListParagraph"/>
+        <w:pStyle w:val="Listaszerbekezds"/>
         <w:numPr>
           <w:ilvl w:val="0"/>
           <w:numId w:val="17"/>
@@ -15204,7 +14855,7 @@
                     </pic:cNvPicPr>
                   </pic:nvPicPr>
                   <pic:blipFill>
-                    <a:blip r:embed="rId28" cstate="print">
+                    <a:blip r:embed="rId26" cstate="print">
                       <a:extLst>
                         <a:ext uri="{28A0092B-C50C-407E-A947-70E740481C1C}">
                           <a14:useLocalDpi xmlns:a14="http://schemas.microsoft.com/office/drawing/2010/main" val="0"/>
@@ -15238,7 +14889,7 @@
     </w:p>
     <w:p>
       <w:pPr>
-        <w:pStyle w:val="Heading2"/>
+        <w:pStyle w:val="Cmsor2"/>
       </w:pPr>
       <w:r>
         <w:lastRenderedPageBreak/>
@@ -15247,14 +14898,20 @@
     </w:p>
     <w:p>
       <w:pPr>
-        <w:pStyle w:val="Heading2"/>
+        <w:pStyle w:val="Cmsor2"/>
+      </w:pPr>
+    </w:p>
+    <w:p>
+      <w:pPr>
+        <w:pStyle w:val="Cmsor2"/>
+        <w:jc w:val="center"/>
       </w:pPr>
       <w:r>
         <w:drawing>
-          <wp:inline distT="0" distB="0" distL="0" distR="0" wp14:anchorId="3E38C6D6" wp14:editId="580D8947">
-            <wp:extent cx="6645910" cy="1513205"/>
-            <wp:effectExtent l="0" t="0" r="2540" b="0"/>
-            <wp:docPr id="314426859" name="Picture 9"/>
+          <wp:inline distT="0" distB="0" distL="0" distR="0" wp14:anchorId="0FFD39DA" wp14:editId="6F70C089">
+            <wp:extent cx="5194300" cy="2146300"/>
+            <wp:effectExtent l="0" t="0" r="6350" b="6350"/>
+            <wp:docPr id="13" name="Kép 13"/>
             <wp:cNvGraphicFramePr>
               <a:graphicFrameLocks xmlns:a="http://schemas.openxmlformats.org/drawingml/2006/main" noChangeAspect="1"/>
             </wp:cNvGraphicFramePr>
@@ -15262,7 +14919,136 @@
               <a:graphicData uri="http://schemas.openxmlformats.org/drawingml/2006/picture">
                 <pic:pic xmlns:pic="http://schemas.openxmlformats.org/drawingml/2006/picture">
                   <pic:nvPicPr>
-                    <pic:cNvPr id="0" name="Picture 20"/>
+                    <pic:cNvPr id="0" name="Picture 12"/>
+                    <pic:cNvPicPr>
+                      <a:picLocks noChangeAspect="1" noChangeArrowheads="1"/>
+                    </pic:cNvPicPr>
+                  </pic:nvPicPr>
+                  <pic:blipFill>
+                    <a:blip r:embed="rId27">
+                      <a:extLst>
+                        <a:ext uri="{28A0092B-C50C-407E-A947-70E740481C1C}">
+                          <a14:useLocalDpi xmlns:a14="http://schemas.microsoft.com/office/drawing/2010/main" val="0"/>
+                        </a:ext>
+                      </a:extLst>
+                    </a:blip>
+                    <a:srcRect/>
+                    <a:stretch>
+                      <a:fillRect/>
+                    </a:stretch>
+                  </pic:blipFill>
+                  <pic:spPr bwMode="auto">
+                    <a:xfrm>
+                      <a:off x="0" y="0"/>
+                      <a:ext cx="5194300" cy="2146300"/>
+                    </a:xfrm>
+                    <a:prstGeom prst="rect">
+                      <a:avLst/>
+                    </a:prstGeom>
+                    <a:noFill/>
+                    <a:ln>
+                      <a:noFill/>
+                    </a:ln>
+                  </pic:spPr>
+                </pic:pic>
+              </a:graphicData>
+            </a:graphic>
+          </wp:inline>
+        </w:drawing>
+      </w:r>
+    </w:p>
+    <w:p>
+      <w:pPr>
+        <w:pStyle w:val="Cmsor2"/>
+        <w:jc w:val="center"/>
+      </w:pPr>
+    </w:p>
+    <w:p>
+      <w:pPr>
+        <w:pStyle w:val="Cmsor2"/>
+      </w:pPr>
+    </w:p>
+    <w:p>
+      <w:pPr>
+        <w:pStyle w:val="Cmsor2"/>
+        <w:jc w:val="center"/>
+      </w:pPr>
+      <w:r>
+        <w:drawing>
+          <wp:inline distT="0" distB="0" distL="0" distR="0" wp14:anchorId="13228586" wp14:editId="583BBCC0">
+            <wp:extent cx="6642100" cy="1752600"/>
+            <wp:effectExtent l="0" t="0" r="6350" b="0"/>
+            <wp:docPr id="12" name="Kép 12"/>
+            <wp:cNvGraphicFramePr>
+              <a:graphicFrameLocks xmlns:a="http://schemas.openxmlformats.org/drawingml/2006/main" noChangeAspect="1"/>
+            </wp:cNvGraphicFramePr>
+            <a:graphic xmlns:a="http://schemas.openxmlformats.org/drawingml/2006/main">
+              <a:graphicData uri="http://schemas.openxmlformats.org/drawingml/2006/picture">
+                <pic:pic xmlns:pic="http://schemas.openxmlformats.org/drawingml/2006/picture">
+                  <pic:nvPicPr>
+                    <pic:cNvPr id="0" name="Picture 11"/>
+                    <pic:cNvPicPr>
+                      <a:picLocks noChangeAspect="1" noChangeArrowheads="1"/>
+                    </pic:cNvPicPr>
+                  </pic:nvPicPr>
+                  <pic:blipFill>
+                    <a:blip r:embed="rId28">
+                      <a:extLst>
+                        <a:ext uri="{28A0092B-C50C-407E-A947-70E740481C1C}">
+                          <a14:useLocalDpi xmlns:a14="http://schemas.microsoft.com/office/drawing/2010/main" val="0"/>
+                        </a:ext>
+                      </a:extLst>
+                    </a:blip>
+                    <a:srcRect/>
+                    <a:stretch>
+                      <a:fillRect/>
+                    </a:stretch>
+                  </pic:blipFill>
+                  <pic:spPr bwMode="auto">
+                    <a:xfrm>
+                      <a:off x="0" y="0"/>
+                      <a:ext cx="6642100" cy="1752600"/>
+                    </a:xfrm>
+                    <a:prstGeom prst="rect">
+                      <a:avLst/>
+                    </a:prstGeom>
+                    <a:noFill/>
+                    <a:ln>
+                      <a:noFill/>
+                    </a:ln>
+                  </pic:spPr>
+                </pic:pic>
+              </a:graphicData>
+            </a:graphic>
+          </wp:inline>
+        </w:drawing>
+      </w:r>
+    </w:p>
+    <w:p>
+      <w:pPr>
+        <w:pStyle w:val="Cmsor2"/>
+        <w:jc w:val="center"/>
+      </w:pPr>
+    </w:p>
+    <w:p>
+      <w:pPr>
+        <w:pStyle w:val="Cmsor2"/>
+        <w:jc w:val="center"/>
+      </w:pPr>
+      <w:r>
+        <w:drawing>
+          <wp:inline distT="0" distB="0" distL="0" distR="0" wp14:anchorId="0BD7F562" wp14:editId="78C725EC">
+            <wp:extent cx="3835400" cy="2159000"/>
+            <wp:effectExtent l="0" t="0" r="0" b="0"/>
+            <wp:docPr id="14" name="Kép 14"/>
+            <wp:cNvGraphicFramePr>
+              <a:graphicFrameLocks xmlns:a="http://schemas.openxmlformats.org/drawingml/2006/main" noChangeAspect="1"/>
+            </wp:cNvGraphicFramePr>
+            <a:graphic xmlns:a="http://schemas.openxmlformats.org/drawingml/2006/main">
+              <a:graphicData uri="http://schemas.openxmlformats.org/drawingml/2006/picture">
+                <pic:pic xmlns:pic="http://schemas.openxmlformats.org/drawingml/2006/picture">
+                  <pic:nvPicPr>
+                    <pic:cNvPr id="0" name="Picture 13"/>
                     <pic:cNvPicPr>
                       <a:picLocks noChangeAspect="1" noChangeArrowheads="1"/>
                     </pic:cNvPicPr>
@@ -15283,7 +15069,7 @@
                   <pic:spPr bwMode="auto">
                     <a:xfrm>
                       <a:off x="0" y="0"/>
-                      <a:ext cx="6645910" cy="1513205"/>
+                      <a:ext cx="3835400" cy="2159000"/>
                     </a:xfrm>
                     <a:prstGeom prst="rect">
                       <a:avLst/>
@@ -15302,117 +15088,25 @@
     </w:p>
     <w:p>
       <w:pPr>
-        <w:pStyle w:val="Heading2"/>
-      </w:pPr>
-      <w:r>
-        <w:drawing>
-          <wp:inline distT="0" distB="0" distL="0" distR="0" wp14:anchorId="20E5AB75" wp14:editId="37044311">
-            <wp:extent cx="6431280" cy="2522220"/>
-            <wp:effectExtent l="0" t="0" r="7620" b="0"/>
-            <wp:docPr id="937650001" name="Picture 10"/>
-            <wp:cNvGraphicFramePr>
-              <a:graphicFrameLocks xmlns:a="http://schemas.openxmlformats.org/drawingml/2006/main" noChangeAspect="1"/>
-            </wp:cNvGraphicFramePr>
-            <a:graphic xmlns:a="http://schemas.openxmlformats.org/drawingml/2006/main">
-              <a:graphicData uri="http://schemas.openxmlformats.org/drawingml/2006/picture">
-                <pic:pic xmlns:pic="http://schemas.openxmlformats.org/drawingml/2006/picture">
-                  <pic:nvPicPr>
-                    <pic:cNvPr id="0" name="Picture 22"/>
-                    <pic:cNvPicPr>
-                      <a:picLocks noChangeAspect="1" noChangeArrowheads="1"/>
-                    </pic:cNvPicPr>
-                  </pic:nvPicPr>
-                  <pic:blipFill>
-                    <a:blip r:embed="rId30">
-                      <a:extLst>
-                        <a:ext uri="{28A0092B-C50C-407E-A947-70E740481C1C}">
-                          <a14:useLocalDpi xmlns:a14="http://schemas.microsoft.com/office/drawing/2010/main" val="0"/>
-                        </a:ext>
-                      </a:extLst>
-                    </a:blip>
-                    <a:srcRect/>
-                    <a:stretch>
-                      <a:fillRect/>
-                    </a:stretch>
-                  </pic:blipFill>
-                  <pic:spPr bwMode="auto">
-                    <a:xfrm>
-                      <a:off x="0" y="0"/>
-                      <a:ext cx="6431280" cy="2522220"/>
-                    </a:xfrm>
-                    <a:prstGeom prst="rect">
-                      <a:avLst/>
-                    </a:prstGeom>
-                    <a:noFill/>
-                    <a:ln>
-                      <a:noFill/>
-                    </a:ln>
-                  </pic:spPr>
-                </pic:pic>
-              </a:graphicData>
-            </a:graphic>
-          </wp:inline>
-        </w:drawing>
-      </w:r>
+        <w:pStyle w:val="Cmsor2"/>
+        <w:jc w:val="center"/>
+      </w:pPr>
     </w:p>
     <w:p>
       <w:pPr>
-        <w:pStyle w:val="Heading2"/>
-      </w:pPr>
-      <w:r>
-        <w:drawing>
-          <wp:inline distT="0" distB="0" distL="0" distR="0" wp14:anchorId="0F2B31B3" wp14:editId="31C5135E">
-            <wp:extent cx="6126480" cy="2514600"/>
-            <wp:effectExtent l="0" t="0" r="7620" b="0"/>
-            <wp:docPr id="1997094845" name="Picture 11"/>
-            <wp:cNvGraphicFramePr>
-              <a:graphicFrameLocks xmlns:a="http://schemas.openxmlformats.org/drawingml/2006/main" noChangeAspect="1"/>
-            </wp:cNvGraphicFramePr>
-            <a:graphic xmlns:a="http://schemas.openxmlformats.org/drawingml/2006/main">
-              <a:graphicData uri="http://schemas.openxmlformats.org/drawingml/2006/picture">
-                <pic:pic xmlns:pic="http://schemas.openxmlformats.org/drawingml/2006/picture">
-                  <pic:nvPicPr>
-                    <pic:cNvPr id="0" name="Picture 24"/>
-                    <pic:cNvPicPr>
-                      <a:picLocks noChangeAspect="1" noChangeArrowheads="1"/>
-                    </pic:cNvPicPr>
-                  </pic:nvPicPr>
-                  <pic:blipFill>
-                    <a:blip r:embed="rId31">
-                      <a:extLst>
-                        <a:ext uri="{28A0092B-C50C-407E-A947-70E740481C1C}">
-                          <a14:useLocalDpi xmlns:a14="http://schemas.microsoft.com/office/drawing/2010/main" val="0"/>
-                        </a:ext>
-                      </a:extLst>
-                    </a:blip>
-                    <a:srcRect/>
-                    <a:stretch>
-                      <a:fillRect/>
-                    </a:stretch>
-                  </pic:blipFill>
-                  <pic:spPr bwMode="auto">
-                    <a:xfrm>
-                      <a:off x="0" y="0"/>
-                      <a:ext cx="6126480" cy="2514600"/>
-                    </a:xfrm>
-                    <a:prstGeom prst="rect">
-                      <a:avLst/>
-                    </a:prstGeom>
-                    <a:noFill/>
-                    <a:ln>
-                      <a:noFill/>
-                    </a:ln>
-                  </pic:spPr>
-                </pic:pic>
-              </a:graphicData>
-            </a:graphic>
-          </wp:inline>
-        </w:drawing>
-      </w:r>
+        <w:pStyle w:val="Cmsor2"/>
+        <w:jc w:val="center"/>
+      </w:pPr>
     </w:p>
     <w:p>
       <w:pPr>
-        <w:pStyle w:val="Heading2"/>
+        <w:pStyle w:val="Cmsor2"/>
+        <w:jc w:val="center"/>
+      </w:pPr>
+    </w:p>
+    <w:p>
+      <w:pPr>
+        <w:pStyle w:val="Cmsor2"/>
       </w:pPr>
       <w:r>
         <w:t>Megvalósítási szoftverkörnyezet</w:t>
@@ -15420,7 +15114,7 @@
     </w:p>
     <w:p>
       <w:pPr>
-        <w:pStyle w:val="Heading2"/>
+        <w:pStyle w:val="Cmsor2"/>
         <w:rPr>
           <w:b w:val="0"/>
           <w:bCs w:val="0"/>
@@ -15436,18 +15130,8 @@
       <w:r>
         <w:t xml:space="preserve"> </w:t>
       </w:r>
-    </w:p>
-    <w:p>
-      <w:pPr>
-        <w:pStyle w:val="Heading2"/>
-      </w:pPr>
-    </w:p>
-    <w:p>
-      <w:pPr>
-        <w:rPr>
-          <w:color w:val="FF0000"/>
-        </w:rPr>
-      </w:pPr>
+      <w:bookmarkStart w:id="0" w:name="_GoBack"/>
+      <w:bookmarkEnd w:id="0"/>
     </w:p>
     <w:sectPr>
       <w:pgSz w:w="11906" w:h="16838"/>
@@ -15459,7 +15143,7 @@
 </file>
 
 <file path=word/endnotes.xml><?xml version="1.0" encoding="utf-8"?>
-<w:endnotes xmlns:wpc="http://schemas.microsoft.com/office/word/2010/wordprocessingCanvas" xmlns:cx="http://schemas.microsoft.com/office/drawing/2014/chartex" xmlns:cx1="http://schemas.microsoft.com/office/drawing/2015/9/8/chartex" xmlns:cx2="http://schemas.microsoft.com/office/drawing/2015/10/21/chartex" xmlns:cx3="http://schemas.microsoft.com/office/drawing/2016/5/9/chartex" xmlns:cx4="http://schemas.microsoft.com/office/drawing/2016/5/10/chartex" xmlns:cx5="http://schemas.microsoft.com/office/drawing/2016/5/11/chartex" xmlns:cx6="http://schemas.microsoft.com/office/drawing/2016/5/12/chartex" xmlns:cx7="http://schemas.microsoft.com/office/drawing/2016/5/13/chartex" xmlns:cx8="http://schemas.microsoft.com/office/drawing/2016/5/14/chartex" xmlns:mc="http://schemas.openxmlformats.org/markup-compatibility/2006" xmlns:aink="http://schemas.microsoft.com/office/drawing/2016/ink" xmlns:am3d="http://schemas.microsoft.com/office/drawing/2017/model3d" xmlns:o="urn:schemas-microsoft-com:office:office" xmlns:oel="http://schemas.microsoft.com/office/2019/extlst" xmlns:r="http://schemas.openxmlformats.org/officeDocument/2006/relationships" xmlns:m="http://schemas.openxmlformats.org/officeDocument/2006/math" xmlns:v="urn:schemas-microsoft-com:vml" xmlns:wp14="http://schemas.microsoft.com/office/word/2010/wordprocessingDrawing" xmlns:wp="http://schemas.openxmlformats.org/drawingml/2006/wordprocessingDrawing" xmlns:w10="urn:schemas-microsoft-com:office:word" xmlns:w="http://schemas.openxmlformats.org/wordprocessingml/2006/main" xmlns:w14="http://schemas.microsoft.com/office/word/2010/wordml" xmlns:w15="http://schemas.microsoft.com/office/word/2012/wordml" xmlns:w16cex="http://schemas.microsoft.com/office/word/2018/wordml/cex" xmlns:w16cid="http://schemas.microsoft.com/office/word/2016/wordml/cid" xmlns:w16="http://schemas.microsoft.com/office/word/2018/wordml" xmlns:w16sdtdh="http://schemas.microsoft.com/office/word/2020/wordml/sdtdatahash" xmlns:w16se="http://schemas.microsoft.com/office/word/2015/wordml/symex" xmlns:wpg="http://schemas.microsoft.com/office/word/2010/wordprocessingGroup" xmlns:wpi="http://schemas.microsoft.com/office/word/2010/wordprocessingInk" xmlns:wne="http://schemas.microsoft.com/office/word/2006/wordml" xmlns:wps="http://schemas.microsoft.com/office/word/2010/wordprocessingShape" mc:Ignorable="w14 w15 w16se w16cid w16 w16cex w16sdtdh wp14">
+<w:endnotes xmlns:wpc="http://schemas.microsoft.com/office/word/2010/wordprocessingCanvas" xmlns:cx="http://schemas.microsoft.com/office/drawing/2014/chartex" xmlns:cx1="http://schemas.microsoft.com/office/drawing/2015/9/8/chartex" xmlns:cx2="http://schemas.microsoft.com/office/drawing/2015/10/21/chartex" xmlns:cx3="http://schemas.microsoft.com/office/drawing/2016/5/9/chartex" xmlns:cx4="http://schemas.microsoft.com/office/drawing/2016/5/10/chartex" xmlns:cx5="http://schemas.microsoft.com/office/drawing/2016/5/11/chartex" xmlns:cx6="http://schemas.microsoft.com/office/drawing/2016/5/12/chartex" xmlns:cx7="http://schemas.microsoft.com/office/drawing/2016/5/13/chartex" xmlns:cx8="http://schemas.microsoft.com/office/drawing/2016/5/14/chartex" xmlns:mc="http://schemas.openxmlformats.org/markup-compatibility/2006" xmlns:aink="http://schemas.microsoft.com/office/drawing/2016/ink" xmlns:am3d="http://schemas.microsoft.com/office/drawing/2017/model3d" xmlns:o="urn:schemas-microsoft-com:office:office" xmlns:r="http://schemas.openxmlformats.org/officeDocument/2006/relationships" xmlns:m="http://schemas.openxmlformats.org/officeDocument/2006/math" xmlns:v="urn:schemas-microsoft-com:vml" xmlns:wp14="http://schemas.microsoft.com/office/word/2010/wordprocessingDrawing" xmlns:wp="http://schemas.openxmlformats.org/drawingml/2006/wordprocessingDrawing" xmlns:w10="urn:schemas-microsoft-com:office:word" xmlns:w="http://schemas.openxmlformats.org/wordprocessingml/2006/main" xmlns:w14="http://schemas.microsoft.com/office/word/2010/wordml" xmlns:w15="http://schemas.microsoft.com/office/word/2012/wordml" xmlns:w16cid="http://schemas.microsoft.com/office/word/2016/wordml/cid" xmlns:w16se="http://schemas.microsoft.com/office/word/2015/wordml/symex" xmlns:wpg="http://schemas.microsoft.com/office/word/2010/wordprocessingGroup" xmlns:wpi="http://schemas.microsoft.com/office/word/2010/wordprocessingInk" xmlns:wne="http://schemas.microsoft.com/office/word/2006/wordml" xmlns:wps="http://schemas.microsoft.com/office/word/2010/wordprocessingShape" mc:Ignorable="w14 w15 w16se w16cid wp14">
   <w:endnote w:type="separator" w:id="-1">
     <w:p>
       <w:r>
@@ -15478,7 +15162,7 @@
 </file>
 
 <file path=word/footnotes.xml><?xml version="1.0" encoding="utf-8"?>
-<w:footnotes xmlns:wpc="http://schemas.microsoft.com/office/word/2010/wordprocessingCanvas" xmlns:cx="http://schemas.microsoft.com/office/drawing/2014/chartex" xmlns:cx1="http://schemas.microsoft.com/office/drawing/2015/9/8/chartex" xmlns:cx2="http://schemas.microsoft.com/office/drawing/2015/10/21/chartex" xmlns:cx3="http://schemas.microsoft.com/office/drawing/2016/5/9/chartex" xmlns:cx4="http://schemas.microsoft.com/office/drawing/2016/5/10/chartex" xmlns:cx5="http://schemas.microsoft.com/office/drawing/2016/5/11/chartex" xmlns:cx6="http://schemas.microsoft.com/office/drawing/2016/5/12/chartex" xmlns:cx7="http://schemas.microsoft.com/office/drawing/2016/5/13/chartex" xmlns:cx8="http://schemas.microsoft.com/office/drawing/2016/5/14/chartex" xmlns:mc="http://schemas.openxmlformats.org/markup-compatibility/2006" xmlns:aink="http://schemas.microsoft.com/office/drawing/2016/ink" xmlns:am3d="http://schemas.microsoft.com/office/drawing/2017/model3d" xmlns:o="urn:schemas-microsoft-com:office:office" xmlns:oel="http://schemas.microsoft.com/office/2019/extlst" xmlns:r="http://schemas.openxmlformats.org/officeDocument/2006/relationships" xmlns:m="http://schemas.openxmlformats.org/officeDocument/2006/math" xmlns:v="urn:schemas-microsoft-com:vml" xmlns:wp14="http://schemas.microsoft.com/office/word/2010/wordprocessingDrawing" xmlns:wp="http://schemas.openxmlformats.org/drawingml/2006/wordprocessingDrawing" xmlns:w10="urn:schemas-microsoft-com:office:word" xmlns:w="http://schemas.openxmlformats.org/wordprocessingml/2006/main" xmlns:w14="http://schemas.microsoft.com/office/word/2010/wordml" xmlns:w15="http://schemas.microsoft.com/office/word/2012/wordml" xmlns:w16cex="http://schemas.microsoft.com/office/word/2018/wordml/cex" xmlns:w16cid="http://schemas.microsoft.com/office/word/2016/wordml/cid" xmlns:w16="http://schemas.microsoft.com/office/word/2018/wordml" xmlns:w16sdtdh="http://schemas.microsoft.com/office/word/2020/wordml/sdtdatahash" xmlns:w16se="http://schemas.microsoft.com/office/word/2015/wordml/symex" xmlns:wpg="http://schemas.microsoft.com/office/word/2010/wordprocessingGroup" xmlns:wpi="http://schemas.microsoft.com/office/word/2010/wordprocessingInk" xmlns:wne="http://schemas.microsoft.com/office/word/2006/wordml" xmlns:wps="http://schemas.microsoft.com/office/word/2010/wordprocessingShape" mc:Ignorable="w14 w15 w16se w16cid w16 w16cex w16sdtdh wp14">
+<w:footnotes xmlns:wpc="http://schemas.microsoft.com/office/word/2010/wordprocessingCanvas" xmlns:cx="http://schemas.microsoft.com/office/drawing/2014/chartex" xmlns:cx1="http://schemas.microsoft.com/office/drawing/2015/9/8/chartex" xmlns:cx2="http://schemas.microsoft.com/office/drawing/2015/10/21/chartex" xmlns:cx3="http://schemas.microsoft.com/office/drawing/2016/5/9/chartex" xmlns:cx4="http://schemas.microsoft.com/office/drawing/2016/5/10/chartex" xmlns:cx5="http://schemas.microsoft.com/office/drawing/2016/5/11/chartex" xmlns:cx6="http://schemas.microsoft.com/office/drawing/2016/5/12/chartex" xmlns:cx7="http://schemas.microsoft.com/office/drawing/2016/5/13/chartex" xmlns:cx8="http://schemas.microsoft.com/office/drawing/2016/5/14/chartex" xmlns:mc="http://schemas.openxmlformats.org/markup-compatibility/2006" xmlns:aink="http://schemas.microsoft.com/office/drawing/2016/ink" xmlns:am3d="http://schemas.microsoft.com/office/drawing/2017/model3d" xmlns:o="urn:schemas-microsoft-com:office:office" xmlns:r="http://schemas.openxmlformats.org/officeDocument/2006/relationships" xmlns:m="http://schemas.openxmlformats.org/officeDocument/2006/math" xmlns:v="urn:schemas-microsoft-com:vml" xmlns:wp14="http://schemas.microsoft.com/office/word/2010/wordprocessingDrawing" xmlns:wp="http://schemas.openxmlformats.org/drawingml/2006/wordprocessingDrawing" xmlns:w10="urn:schemas-microsoft-com:office:word" xmlns:w="http://schemas.openxmlformats.org/wordprocessingml/2006/main" xmlns:w14="http://schemas.microsoft.com/office/word/2010/wordml" xmlns:w15="http://schemas.microsoft.com/office/word/2012/wordml" xmlns:w16cid="http://schemas.microsoft.com/office/word/2016/wordml/cid" xmlns:w16se="http://schemas.microsoft.com/office/word/2015/wordml/symex" xmlns:wpg="http://schemas.microsoft.com/office/word/2010/wordprocessingGroup" xmlns:wpi="http://schemas.microsoft.com/office/word/2010/wordprocessingInk" xmlns:wne="http://schemas.microsoft.com/office/word/2006/wordml" xmlns:wps="http://schemas.microsoft.com/office/word/2010/wordprocessingShape" mc:Ignorable="w14 w15 w16se w16cid wp14">
   <w:footnote w:type="separator" w:id="-1">
     <w:p>
       <w:r>
@@ -15497,7 +15181,7 @@
 </file>
 
 <file path=word/numbering.xml><?xml version="1.0" encoding="utf-8"?>
-<w:numbering xmlns:wpc="http://schemas.microsoft.com/office/word/2010/wordprocessingCanvas" xmlns:cx="http://schemas.microsoft.com/office/drawing/2014/chartex" xmlns:cx1="http://schemas.microsoft.com/office/drawing/2015/9/8/chartex" xmlns:cx2="http://schemas.microsoft.com/office/drawing/2015/10/21/chartex" xmlns:cx3="http://schemas.microsoft.com/office/drawing/2016/5/9/chartex" xmlns:cx4="http://schemas.microsoft.com/office/drawing/2016/5/10/chartex" xmlns:cx5="http://schemas.microsoft.com/office/drawing/2016/5/11/chartex" xmlns:cx6="http://schemas.microsoft.com/office/drawing/2016/5/12/chartex" xmlns:cx7="http://schemas.microsoft.com/office/drawing/2016/5/13/chartex" xmlns:cx8="http://schemas.microsoft.com/office/drawing/2016/5/14/chartex" xmlns:mc="http://schemas.openxmlformats.org/markup-compatibility/2006" xmlns:aink="http://schemas.microsoft.com/office/drawing/2016/ink" xmlns:am3d="http://schemas.microsoft.com/office/drawing/2017/model3d" xmlns:o="urn:schemas-microsoft-com:office:office" xmlns:oel="http://schemas.microsoft.com/office/2019/extlst" xmlns:r="http://schemas.openxmlformats.org/officeDocument/2006/relationships" xmlns:m="http://schemas.openxmlformats.org/officeDocument/2006/math" xmlns:v="urn:schemas-microsoft-com:vml" xmlns:wp14="http://schemas.microsoft.com/office/word/2010/wordprocessingDrawing" xmlns:wp="http://schemas.openxmlformats.org/drawingml/2006/wordprocessingDrawing" xmlns:w10="urn:schemas-microsoft-com:office:word" xmlns:w="http://schemas.openxmlformats.org/wordprocessingml/2006/main" xmlns:w14="http://schemas.microsoft.com/office/word/2010/wordml" xmlns:w15="http://schemas.microsoft.com/office/word/2012/wordml" xmlns:w16cex="http://schemas.microsoft.com/office/word/2018/wordml/cex" xmlns:w16cid="http://schemas.microsoft.com/office/word/2016/wordml/cid" xmlns:w16="http://schemas.microsoft.com/office/word/2018/wordml" xmlns:w16sdtdh="http://schemas.microsoft.com/office/word/2020/wordml/sdtdatahash" xmlns:w16se="http://schemas.microsoft.com/office/word/2015/wordml/symex" xmlns:wpg="http://schemas.microsoft.com/office/word/2010/wordprocessingGroup" xmlns:wpi="http://schemas.microsoft.com/office/word/2010/wordprocessingInk" xmlns:wne="http://schemas.microsoft.com/office/word/2006/wordml" xmlns:wps="http://schemas.microsoft.com/office/word/2010/wordprocessingShape" mc:Ignorable="w14 w15 w16se w16cid w16 w16cex w16sdtdh wp14">
+<w:numbering xmlns:wpc="http://schemas.microsoft.com/office/word/2010/wordprocessingCanvas" xmlns:cx="http://schemas.microsoft.com/office/drawing/2014/chartex" xmlns:cx1="http://schemas.microsoft.com/office/drawing/2015/9/8/chartex" xmlns:cx2="http://schemas.microsoft.com/office/drawing/2015/10/21/chartex" xmlns:cx3="http://schemas.microsoft.com/office/drawing/2016/5/9/chartex" xmlns:cx4="http://schemas.microsoft.com/office/drawing/2016/5/10/chartex" xmlns:cx5="http://schemas.microsoft.com/office/drawing/2016/5/11/chartex" xmlns:cx6="http://schemas.microsoft.com/office/drawing/2016/5/12/chartex" xmlns:cx7="http://schemas.microsoft.com/office/drawing/2016/5/13/chartex" xmlns:cx8="http://schemas.microsoft.com/office/drawing/2016/5/14/chartex" xmlns:mc="http://schemas.openxmlformats.org/markup-compatibility/2006" xmlns:aink="http://schemas.microsoft.com/office/drawing/2016/ink" xmlns:am3d="http://schemas.microsoft.com/office/drawing/2017/model3d" xmlns:o="urn:schemas-microsoft-com:office:office" xmlns:r="http://schemas.openxmlformats.org/officeDocument/2006/relationships" xmlns:m="http://schemas.openxmlformats.org/officeDocument/2006/math" xmlns:v="urn:schemas-microsoft-com:vml" xmlns:wp14="http://schemas.microsoft.com/office/word/2010/wordprocessingDrawing" xmlns:wp="http://schemas.openxmlformats.org/drawingml/2006/wordprocessingDrawing" xmlns:w10="urn:schemas-microsoft-com:office:word" xmlns:w="http://schemas.openxmlformats.org/wordprocessingml/2006/main" xmlns:w14="http://schemas.microsoft.com/office/word/2010/wordml" xmlns:w15="http://schemas.microsoft.com/office/word/2012/wordml" xmlns:w16cid="http://schemas.microsoft.com/office/word/2016/wordml/cid" xmlns:w16se="http://schemas.microsoft.com/office/word/2015/wordml/symex" xmlns:wpg="http://schemas.microsoft.com/office/word/2010/wordprocessingGroup" xmlns:wpi="http://schemas.microsoft.com/office/word/2010/wordprocessingInk" xmlns:wne="http://schemas.microsoft.com/office/word/2006/wordml" xmlns:wps="http://schemas.microsoft.com/office/word/2010/wordprocessingShape" mc:Ignorable="w14 w15 w16se w16cid wp14">
   <w:abstractNum w:abstractNumId="0" w15:restartNumberingAfterBreak="0">
     <w:nsid w:val="02A810F3"/>
     <w:multiLevelType w:val="multilevel"/>
@@ -17508,65 +17192,65 @@
       </w:rPr>
     </w:lvl>
   </w:abstractNum>
-  <w:num w:numId="1" w16cid:durableId="1517689763">
+  <w:num w:numId="1">
     <w:abstractNumId w:val="12"/>
   </w:num>
-  <w:num w:numId="2" w16cid:durableId="722212150">
+  <w:num w:numId="2">
     <w:abstractNumId w:val="5"/>
   </w:num>
-  <w:num w:numId="3" w16cid:durableId="1630083651">
+  <w:num w:numId="3">
     <w:abstractNumId w:val="15"/>
   </w:num>
-  <w:num w:numId="4" w16cid:durableId="1434589656">
+  <w:num w:numId="4">
     <w:abstractNumId w:val="3"/>
   </w:num>
-  <w:num w:numId="5" w16cid:durableId="184101157">
+  <w:num w:numId="5">
     <w:abstractNumId w:val="17"/>
   </w:num>
-  <w:num w:numId="6" w16cid:durableId="141241555">
+  <w:num w:numId="6">
     <w:abstractNumId w:val="2"/>
   </w:num>
-  <w:num w:numId="7" w16cid:durableId="796753169">
+  <w:num w:numId="7">
     <w:abstractNumId w:val="7"/>
   </w:num>
-  <w:num w:numId="8" w16cid:durableId="2033993387">
+  <w:num w:numId="8">
     <w:abstractNumId w:val="14"/>
   </w:num>
-  <w:num w:numId="9" w16cid:durableId="1036544685">
+  <w:num w:numId="9">
     <w:abstractNumId w:val="11"/>
   </w:num>
-  <w:num w:numId="10" w16cid:durableId="421532806">
+  <w:num w:numId="10">
     <w:abstractNumId w:val="8"/>
   </w:num>
-  <w:num w:numId="11" w16cid:durableId="2083946364">
+  <w:num w:numId="11">
     <w:abstractNumId w:val="6"/>
   </w:num>
-  <w:num w:numId="12" w16cid:durableId="786118603">
+  <w:num w:numId="12">
     <w:abstractNumId w:val="4"/>
   </w:num>
-  <w:num w:numId="13" w16cid:durableId="2084796260">
+  <w:num w:numId="13">
     <w:abstractNumId w:val="10"/>
   </w:num>
-  <w:num w:numId="14" w16cid:durableId="1091197483">
+  <w:num w:numId="14">
     <w:abstractNumId w:val="0"/>
   </w:num>
-  <w:num w:numId="15" w16cid:durableId="1165585214">
+  <w:num w:numId="15">
     <w:abstractNumId w:val="13"/>
   </w:num>
-  <w:num w:numId="16" w16cid:durableId="1263883086">
+  <w:num w:numId="16">
     <w:abstractNumId w:val="16"/>
   </w:num>
-  <w:num w:numId="17" w16cid:durableId="1715077192">
+  <w:num w:numId="17">
     <w:abstractNumId w:val="1"/>
   </w:num>
-  <w:num w:numId="18" w16cid:durableId="881945665">
+  <w:num w:numId="18">
     <w:abstractNumId w:val="9"/>
   </w:num>
 </w:numbering>
 </file>
 
 <file path=word/styles.xml><?xml version="1.0" encoding="utf-8"?>
-<w:styles xmlns:mc="http://schemas.openxmlformats.org/markup-compatibility/2006" xmlns:r="http://schemas.openxmlformats.org/officeDocument/2006/relationships" xmlns:w="http://schemas.openxmlformats.org/wordprocessingml/2006/main" xmlns:w14="http://schemas.microsoft.com/office/word/2010/wordml" xmlns:w15="http://schemas.microsoft.com/office/word/2012/wordml" xmlns:w16cex="http://schemas.microsoft.com/office/word/2018/wordml/cex" xmlns:w16cid="http://schemas.microsoft.com/office/word/2016/wordml/cid" xmlns:w16="http://schemas.microsoft.com/office/word/2018/wordml" xmlns:w16sdtdh="http://schemas.microsoft.com/office/word/2020/wordml/sdtdatahash" xmlns:w16se="http://schemas.microsoft.com/office/word/2015/wordml/symex" mc:Ignorable="w14 w15 w16se w16cid w16 w16cex w16sdtdh">
+<w:styles xmlns:mc="http://schemas.openxmlformats.org/markup-compatibility/2006" xmlns:r="http://schemas.openxmlformats.org/officeDocument/2006/relationships" xmlns:w="http://schemas.openxmlformats.org/wordprocessingml/2006/main" xmlns:w14="http://schemas.microsoft.com/office/word/2010/wordml" xmlns:w15="http://schemas.microsoft.com/office/word/2012/wordml" xmlns:w16cid="http://schemas.microsoft.com/office/word/2016/wordml/cid" xmlns:w16se="http://schemas.microsoft.com/office/word/2015/wordml/symex" mc:Ignorable="w14 w15 w16se w16cid">
   <w:docDefaults>
     <w:rPrDefault>
       <w:rPr>
@@ -17583,7 +17267,7 @@
       </w:pPr>
     </w:pPrDefault>
   </w:docDefaults>
-  <w:latentStyles w:defLockedState="0" w:defUIPriority="99" w:defSemiHidden="0" w:defUnhideWhenUsed="0" w:defQFormat="0" w:count="376">
+  <w:latentStyles w:defLockedState="0" w:defUIPriority="99" w:defSemiHidden="0" w:defUnhideWhenUsed="0" w:defQFormat="0" w:count="375">
     <w:lsdException w:name="Normal" w:uiPriority="0" w:qFormat="1"/>
     <w:lsdException w:name="heading 1" w:uiPriority="9" w:qFormat="1"/>
     <w:lsdException w:name="heading 2" w:semiHidden="1" w:uiPriority="9" w:unhideWhenUsed="1" w:qFormat="1"/>
@@ -17959,9 +17643,8 @@
     <w:lsdException w:name="Smart Hyperlink" w:semiHidden="1" w:unhideWhenUsed="1"/>
     <w:lsdException w:name="Hashtag" w:semiHidden="1" w:unhideWhenUsed="1"/>
     <w:lsdException w:name="Unresolved Mention" w:semiHidden="1" w:unhideWhenUsed="1"/>
-    <w:lsdException w:name="Smart Link" w:semiHidden="1" w:unhideWhenUsed="1"/>
   </w:latentStyles>
-  <w:style w:type="paragraph" w:default="1" w:styleId="Normal">
+  <w:style w:type="paragraph" w:default="1" w:styleId="Norml">
     <w:name w:val="Normal"/>
     <w:qFormat/>
     <w:pPr>
@@ -17975,10 +17658,10 @@
       <w:lang w:val="en-US"/>
     </w:rPr>
   </w:style>
-  <w:style w:type="paragraph" w:styleId="Heading1">
+  <w:style w:type="paragraph" w:styleId="Cmsor1">
     <w:name w:val="heading 1"/>
-    <w:basedOn w:val="Normal"/>
-    <w:link w:val="Heading1Char1"/>
+    <w:basedOn w:val="Norml"/>
+    <w:link w:val="Cmsor1Char"/>
     <w:uiPriority w:val="9"/>
     <w:qFormat/>
     <w:pPr>
@@ -17996,10 +17679,10 @@
       <w:szCs w:val="28"/>
     </w:rPr>
   </w:style>
-  <w:style w:type="paragraph" w:styleId="Heading2">
+  <w:style w:type="paragraph" w:styleId="Cmsor2">
     <w:name w:val="heading 2"/>
-    <w:basedOn w:val="Normal"/>
-    <w:link w:val="Heading2Char1"/>
+    <w:basedOn w:val="Norml"/>
+    <w:link w:val="Cmsor2Char"/>
     <w:uiPriority w:val="9"/>
     <w:unhideWhenUsed/>
     <w:qFormat/>
@@ -18017,10 +17700,10 @@
       <w:szCs w:val="26"/>
     </w:rPr>
   </w:style>
-  <w:style w:type="paragraph" w:styleId="Heading3">
+  <w:style w:type="paragraph" w:styleId="Cmsor3">
     <w:name w:val="heading 3"/>
-    <w:basedOn w:val="Normal"/>
-    <w:link w:val="Heading3Char1"/>
+    <w:basedOn w:val="Norml"/>
+    <w:link w:val="Cmsor3Char"/>
     <w:uiPriority w:val="9"/>
     <w:unhideWhenUsed/>
     <w:qFormat/>
@@ -18038,11 +17721,11 @@
       <w:sz w:val="26"/>
     </w:rPr>
   </w:style>
-  <w:style w:type="paragraph" w:styleId="Heading4">
+  <w:style w:type="paragraph" w:styleId="Cmsor4">
     <w:name w:val="heading 4"/>
-    <w:basedOn w:val="Normal"/>
-    <w:next w:val="Normal"/>
-    <w:link w:val="Heading4Char1"/>
+    <w:basedOn w:val="Norml"/>
+    <w:next w:val="Norml"/>
+    <w:link w:val="Cmsor4Char"/>
     <w:uiPriority w:val="9"/>
     <w:unhideWhenUsed/>
     <w:qFormat/>
@@ -18062,11 +17745,11 @@
       <w:sz w:val="22"/>
     </w:rPr>
   </w:style>
-  <w:style w:type="paragraph" w:styleId="Heading5">
+  <w:style w:type="paragraph" w:styleId="Cmsor5">
     <w:name w:val="heading 5"/>
-    <w:basedOn w:val="Normal"/>
-    <w:next w:val="Normal"/>
-    <w:link w:val="Heading5Char1"/>
+    <w:basedOn w:val="Norml"/>
+    <w:next w:val="Norml"/>
+    <w:link w:val="Cmsor5Char"/>
     <w:uiPriority w:val="9"/>
     <w:unhideWhenUsed/>
     <w:qFormat/>
@@ -18082,11 +17765,11 @@
       <w:sz w:val="22"/>
     </w:rPr>
   </w:style>
-  <w:style w:type="paragraph" w:styleId="Heading6">
+  <w:style w:type="paragraph" w:styleId="Cmsor6">
     <w:name w:val="heading 6"/>
-    <w:basedOn w:val="Normal"/>
-    <w:next w:val="Normal"/>
-    <w:link w:val="Heading6Char1"/>
+    <w:basedOn w:val="Norml"/>
+    <w:next w:val="Norml"/>
+    <w:link w:val="Cmsor6Char"/>
     <w:uiPriority w:val="9"/>
     <w:unhideWhenUsed/>
     <w:qFormat/>
@@ -18104,11 +17787,11 @@
       <w:sz w:val="22"/>
     </w:rPr>
   </w:style>
-  <w:style w:type="paragraph" w:styleId="Heading7">
+  <w:style w:type="paragraph" w:styleId="Cmsor7">
     <w:name w:val="heading 7"/>
-    <w:basedOn w:val="Normal"/>
-    <w:next w:val="Normal"/>
-    <w:link w:val="Heading7Char1"/>
+    <w:basedOn w:val="Norml"/>
+    <w:next w:val="Norml"/>
+    <w:link w:val="Cmsor7Char"/>
     <w:uiPriority w:val="9"/>
     <w:unhideWhenUsed/>
     <w:qFormat/>
@@ -18128,11 +17811,11 @@
       <w:szCs w:val="22"/>
     </w:rPr>
   </w:style>
-  <w:style w:type="paragraph" w:styleId="Heading8">
+  <w:style w:type="paragraph" w:styleId="Cmsor8">
     <w:name w:val="heading 8"/>
-    <w:basedOn w:val="Normal"/>
-    <w:next w:val="Normal"/>
-    <w:link w:val="Heading8Char1"/>
+    <w:basedOn w:val="Norml"/>
+    <w:next w:val="Norml"/>
+    <w:link w:val="Cmsor8Char"/>
     <w:uiPriority w:val="9"/>
     <w:unhideWhenUsed/>
     <w:qFormat/>
@@ -18150,11 +17833,11 @@
       <w:szCs w:val="22"/>
     </w:rPr>
   </w:style>
-  <w:style w:type="paragraph" w:styleId="Heading9">
+  <w:style w:type="paragraph" w:styleId="Cmsor9">
     <w:name w:val="heading 9"/>
-    <w:basedOn w:val="Normal"/>
-    <w:next w:val="Normal"/>
-    <w:link w:val="Heading9Char1"/>
+    <w:basedOn w:val="Norml"/>
+    <w:next w:val="Norml"/>
+    <w:link w:val="Cmsor9Char"/>
     <w:uiPriority w:val="9"/>
     <w:unhideWhenUsed/>
     <w:qFormat/>
@@ -18172,13 +17855,13 @@
       <w:szCs w:val="21"/>
     </w:rPr>
   </w:style>
-  <w:style w:type="character" w:default="1" w:styleId="DefaultParagraphFont">
+  <w:style w:type="character" w:default="1" w:styleId="Bekezdsalapbettpusa">
     <w:name w:val="Default Paragraph Font"/>
     <w:uiPriority w:val="1"/>
     <w:semiHidden/>
     <w:unhideWhenUsed/>
   </w:style>
-  <w:style w:type="table" w:default="1" w:styleId="TableNormal">
+  <w:style w:type="table" w:default="1" w:styleId="Normltblzat">
     <w:name w:val="Normal Table"/>
     <w:uiPriority w:val="99"/>
     <w:semiHidden/>
@@ -18193,7 +17876,7 @@
       </w:tblCellMar>
     </w:tblPr>
   </w:style>
-  <w:style w:type="numbering" w:default="1" w:styleId="NoList">
+  <w:style w:type="numbering" w:default="1" w:styleId="Nemlista">
     <w:name w:val="No List"/>
     <w:uiPriority w:val="99"/>
     <w:semiHidden/>
@@ -18201,7 +17884,7 @@
   </w:style>
   <w:style w:type="character" w:customStyle="1" w:styleId="Heading1Char">
     <w:name w:val="Heading 1 Char"/>
-    <w:basedOn w:val="DefaultParagraphFont"/>
+    <w:basedOn w:val="Bekezdsalapbettpusa"/>
     <w:uiPriority w:val="9"/>
     <w:rPr>
       <w:rFonts w:ascii="Arial" w:eastAsia="Arial" w:hAnsi="Arial" w:cs="Arial"/>
@@ -18211,7 +17894,7 @@
   </w:style>
   <w:style w:type="character" w:customStyle="1" w:styleId="Heading2Char">
     <w:name w:val="Heading 2 Char"/>
-    <w:basedOn w:val="DefaultParagraphFont"/>
+    <w:basedOn w:val="Bekezdsalapbettpusa"/>
     <w:uiPriority w:val="9"/>
     <w:rPr>
       <w:rFonts w:ascii="Arial" w:eastAsia="Arial" w:hAnsi="Arial" w:cs="Arial"/>
@@ -18220,7 +17903,7 @@
   </w:style>
   <w:style w:type="character" w:customStyle="1" w:styleId="Heading3Char">
     <w:name w:val="Heading 3 Char"/>
-    <w:basedOn w:val="DefaultParagraphFont"/>
+    <w:basedOn w:val="Bekezdsalapbettpusa"/>
     <w:uiPriority w:val="9"/>
     <w:rPr>
       <w:rFonts w:ascii="Arial" w:eastAsia="Arial" w:hAnsi="Arial" w:cs="Arial"/>
@@ -18230,7 +17913,7 @@
   </w:style>
   <w:style w:type="character" w:customStyle="1" w:styleId="Heading4Char">
     <w:name w:val="Heading 4 Char"/>
-    <w:basedOn w:val="DefaultParagraphFont"/>
+    <w:basedOn w:val="Bekezdsalapbettpusa"/>
     <w:uiPriority w:val="9"/>
     <w:rPr>
       <w:rFonts w:ascii="Arial" w:eastAsia="Arial" w:hAnsi="Arial" w:cs="Arial"/>
@@ -18242,7 +17925,7 @@
   </w:style>
   <w:style w:type="character" w:customStyle="1" w:styleId="Heading5Char">
     <w:name w:val="Heading 5 Char"/>
-    <w:basedOn w:val="DefaultParagraphFont"/>
+    <w:basedOn w:val="Bekezdsalapbettpusa"/>
     <w:uiPriority w:val="9"/>
     <w:rPr>
       <w:rFonts w:ascii="Arial" w:eastAsia="Arial" w:hAnsi="Arial" w:cs="Arial"/>
@@ -18254,7 +17937,7 @@
   </w:style>
   <w:style w:type="character" w:customStyle="1" w:styleId="Heading6Char">
     <w:name w:val="Heading 6 Char"/>
-    <w:basedOn w:val="DefaultParagraphFont"/>
+    <w:basedOn w:val="Bekezdsalapbettpusa"/>
     <w:uiPriority w:val="9"/>
     <w:rPr>
       <w:rFonts w:ascii="Arial" w:eastAsia="Arial" w:hAnsi="Arial" w:cs="Arial"/>
@@ -18266,7 +17949,7 @@
   </w:style>
   <w:style w:type="character" w:customStyle="1" w:styleId="Heading7Char">
     <w:name w:val="Heading 7 Char"/>
-    <w:basedOn w:val="DefaultParagraphFont"/>
+    <w:basedOn w:val="Bekezdsalapbettpusa"/>
     <w:uiPriority w:val="9"/>
     <w:rPr>
       <w:rFonts w:ascii="Arial" w:eastAsia="Arial" w:hAnsi="Arial" w:cs="Arial"/>
@@ -18280,7 +17963,7 @@
   </w:style>
   <w:style w:type="character" w:customStyle="1" w:styleId="Heading8Char">
     <w:name w:val="Heading 8 Char"/>
-    <w:basedOn w:val="DefaultParagraphFont"/>
+    <w:basedOn w:val="Bekezdsalapbettpusa"/>
     <w:uiPriority w:val="9"/>
     <w:rPr>
       <w:rFonts w:ascii="Arial" w:eastAsia="Arial" w:hAnsi="Arial" w:cs="Arial"/>
@@ -18292,7 +17975,7 @@
   </w:style>
   <w:style w:type="character" w:customStyle="1" w:styleId="Heading9Char">
     <w:name w:val="Heading 9 Char"/>
-    <w:basedOn w:val="DefaultParagraphFont"/>
+    <w:basedOn w:val="Bekezdsalapbettpusa"/>
     <w:uiPriority w:val="9"/>
     <w:rPr>
       <w:rFonts w:ascii="Arial" w:eastAsia="Arial" w:hAnsi="Arial" w:cs="Arial"/>
@@ -18304,7 +17987,7 @@
   </w:style>
   <w:style w:type="character" w:customStyle="1" w:styleId="TitleChar">
     <w:name w:val="Title Char"/>
-    <w:basedOn w:val="DefaultParagraphFont"/>
+    <w:basedOn w:val="Bekezdsalapbettpusa"/>
     <w:uiPriority w:val="10"/>
     <w:rPr>
       <w:sz w:val="48"/>
@@ -18313,7 +17996,7 @@
   </w:style>
   <w:style w:type="character" w:customStyle="1" w:styleId="SubtitleChar">
     <w:name w:val="Subtitle Char"/>
-    <w:basedOn w:val="DefaultParagraphFont"/>
+    <w:basedOn w:val="Bekezdsalapbettpusa"/>
     <w:uiPriority w:val="11"/>
     <w:rPr>
       <w:sz w:val="24"/>
@@ -18336,7 +18019,7 @@
   </w:style>
   <w:style w:type="character" w:customStyle="1" w:styleId="HeaderChar">
     <w:name w:val="Header Char"/>
-    <w:basedOn w:val="DefaultParagraphFont"/>
+    <w:basedOn w:val="Bekezdsalapbettpusa"/>
     <w:uiPriority w:val="99"/>
   </w:style>
   <w:style w:type="character" w:customStyle="1" w:styleId="CaptionChar">
@@ -18357,10 +18040,10 @@
       <w:sz w:val="20"/>
     </w:rPr>
   </w:style>
-  <w:style w:type="character" w:customStyle="1" w:styleId="Heading7Char1">
-    <w:name w:val="Heading 7 Char1"/>
-    <w:basedOn w:val="DefaultParagraphFont"/>
-    <w:link w:val="Heading7"/>
+  <w:style w:type="character" w:customStyle="1" w:styleId="Cmsor7Char">
+    <w:name w:val="Címsor 7 Char"/>
+    <w:basedOn w:val="Bekezdsalapbettpusa"/>
+    <w:link w:val="Cmsor7"/>
     <w:uiPriority w:val="9"/>
     <w:rPr>
       <w:rFonts w:ascii="Arial" w:eastAsia="Arial" w:hAnsi="Arial" w:cs="Arial"/>
@@ -18372,10 +18055,10 @@
       <w:szCs w:val="22"/>
     </w:rPr>
   </w:style>
-  <w:style w:type="character" w:customStyle="1" w:styleId="Heading8Char1">
-    <w:name w:val="Heading 8 Char1"/>
-    <w:basedOn w:val="DefaultParagraphFont"/>
-    <w:link w:val="Heading8"/>
+  <w:style w:type="character" w:customStyle="1" w:styleId="Cmsor8Char">
+    <w:name w:val="Címsor 8 Char"/>
+    <w:basedOn w:val="Bekezdsalapbettpusa"/>
+    <w:link w:val="Cmsor8"/>
     <w:uiPriority w:val="9"/>
     <w:rPr>
       <w:rFonts w:ascii="Arial" w:eastAsia="Arial" w:hAnsi="Arial" w:cs="Arial"/>
@@ -18385,10 +18068,10 @@
       <w:szCs w:val="22"/>
     </w:rPr>
   </w:style>
-  <w:style w:type="character" w:customStyle="1" w:styleId="Heading9Char1">
-    <w:name w:val="Heading 9 Char1"/>
-    <w:basedOn w:val="DefaultParagraphFont"/>
-    <w:link w:val="Heading9"/>
+  <w:style w:type="character" w:customStyle="1" w:styleId="Cmsor9Char">
+    <w:name w:val="Címsor 9 Char"/>
+    <w:basedOn w:val="Bekezdsalapbettpusa"/>
+    <w:link w:val="Cmsor9"/>
     <w:uiPriority w:val="9"/>
     <w:rPr>
       <w:rFonts w:ascii="Arial" w:eastAsia="Arial" w:hAnsi="Arial" w:cs="Arial"/>
@@ -18398,11 +18081,11 @@
       <w:szCs w:val="21"/>
     </w:rPr>
   </w:style>
-  <w:style w:type="paragraph" w:styleId="Quote">
+  <w:style w:type="paragraph" w:styleId="Idzet">
     <w:name w:val="Quote"/>
-    <w:basedOn w:val="Normal"/>
-    <w:next w:val="Normal"/>
-    <w:link w:val="QuoteChar1"/>
+    <w:basedOn w:val="Norml"/>
+    <w:next w:val="Norml"/>
+    <w:link w:val="IdzetChar"/>
     <w:uiPriority w:val="29"/>
     <w:qFormat/>
     <w:pPr>
@@ -18412,19 +18095,19 @@
       <w:i/>
     </w:rPr>
   </w:style>
-  <w:style w:type="character" w:customStyle="1" w:styleId="QuoteChar1">
-    <w:name w:val="Quote Char1"/>
-    <w:link w:val="Quote"/>
+  <w:style w:type="character" w:customStyle="1" w:styleId="IdzetChar">
+    <w:name w:val="Idézet Char"/>
+    <w:link w:val="Idzet"/>
     <w:uiPriority w:val="29"/>
     <w:rPr>
       <w:i/>
     </w:rPr>
   </w:style>
-  <w:style w:type="paragraph" w:styleId="IntenseQuote">
+  <w:style w:type="paragraph" w:styleId="Kiemeltidzet">
     <w:name w:val="Intense Quote"/>
-    <w:basedOn w:val="Normal"/>
-    <w:next w:val="Normal"/>
-    <w:link w:val="IntenseQuoteChar1"/>
+    <w:basedOn w:val="Norml"/>
+    <w:next w:val="Norml"/>
+    <w:link w:val="KiemeltidzetChar"/>
     <w:uiPriority w:val="30"/>
     <w:qFormat/>
     <w:pPr>
@@ -18441,18 +18124,18 @@
       <w:i/>
     </w:rPr>
   </w:style>
-  <w:style w:type="character" w:customStyle="1" w:styleId="IntenseQuoteChar1">
-    <w:name w:val="Intense Quote Char1"/>
-    <w:link w:val="IntenseQuote"/>
+  <w:style w:type="character" w:customStyle="1" w:styleId="KiemeltidzetChar">
+    <w:name w:val="Kiemelt idézet Char"/>
+    <w:link w:val="Kiemeltidzet"/>
     <w:uiPriority w:val="30"/>
     <w:rPr>
       <w:i/>
     </w:rPr>
   </w:style>
-  <w:style w:type="paragraph" w:styleId="Header">
+  <w:style w:type="paragraph" w:styleId="lfej">
     <w:name w:val="header"/>
-    <w:basedOn w:val="Normal"/>
-    <w:link w:val="HeaderChar1"/>
+    <w:basedOn w:val="Norml"/>
+    <w:link w:val="lfejChar"/>
     <w:uiPriority w:val="99"/>
     <w:unhideWhenUsed/>
     <w:pPr>
@@ -18462,16 +18145,16 @@
       </w:tabs>
     </w:pPr>
   </w:style>
-  <w:style w:type="character" w:customStyle="1" w:styleId="HeaderChar1">
-    <w:name w:val="Header Char1"/>
-    <w:basedOn w:val="DefaultParagraphFont"/>
-    <w:link w:val="Header"/>
+  <w:style w:type="character" w:customStyle="1" w:styleId="lfejChar">
+    <w:name w:val="Élőfej Char"/>
+    <w:basedOn w:val="Bekezdsalapbettpusa"/>
+    <w:link w:val="lfej"/>
     <w:uiPriority w:val="99"/>
   </w:style>
-  <w:style w:type="paragraph" w:styleId="Footer">
+  <w:style w:type="paragraph" w:styleId="llb">
     <w:name w:val="footer"/>
-    <w:basedOn w:val="Normal"/>
-    <w:link w:val="FooterChar1"/>
+    <w:basedOn w:val="Norml"/>
+    <w:link w:val="llbChar"/>
     <w:uiPriority w:val="99"/>
     <w:unhideWhenUsed/>
     <w:pPr>
@@ -18483,13 +18166,13 @@
   </w:style>
   <w:style w:type="character" w:customStyle="1" w:styleId="FooterChar">
     <w:name w:val="Footer Char"/>
-    <w:basedOn w:val="DefaultParagraphFont"/>
+    <w:basedOn w:val="Bekezdsalapbettpusa"/>
     <w:uiPriority w:val="99"/>
   </w:style>
-  <w:style w:type="paragraph" w:styleId="Caption">
+  <w:style w:type="paragraph" w:styleId="Kpalrs">
     <w:name w:val="caption"/>
-    <w:basedOn w:val="Normal"/>
-    <w:next w:val="Normal"/>
+    <w:basedOn w:val="Norml"/>
+    <w:next w:val="Norml"/>
     <w:uiPriority w:val="35"/>
     <w:semiHidden/>
     <w:unhideWhenUsed/>
@@ -18505,14 +18188,14 @@
       <w:szCs w:val="18"/>
     </w:rPr>
   </w:style>
-  <w:style w:type="character" w:customStyle="1" w:styleId="FooterChar1">
-    <w:name w:val="Footer Char1"/>
-    <w:link w:val="Footer"/>
+  <w:style w:type="character" w:customStyle="1" w:styleId="llbChar">
+    <w:name w:val="Élőláb Char"/>
+    <w:link w:val="llb"/>
     <w:uiPriority w:val="99"/>
   </w:style>
   <w:style w:type="table" w:customStyle="1" w:styleId="TableGridLight1">
     <w:name w:val="Table Grid Light1"/>
-    <w:basedOn w:val="TableNormal"/>
+    <w:basedOn w:val="Normltblzat"/>
     <w:uiPriority w:val="59"/>
     <w:pPr>
       <w:spacing w:line="240" w:lineRule="auto"/>
@@ -18528,9 +18211,9 @@
       </w:tblBorders>
     </w:tblPr>
   </w:style>
-  <w:style w:type="table" w:styleId="PlainTable1">
+  <w:style w:type="table" w:styleId="Tblzategyszer1">
     <w:name w:val="Plain Table 1"/>
-    <w:basedOn w:val="TableNormal"/>
+    <w:basedOn w:val="Normltblzat"/>
     <w:uiPriority w:val="59"/>
     <w:pPr>
       <w:spacing w:line="240" w:lineRule="auto"/>
@@ -18590,9 +18273,9 @@
       </w:tcPr>
     </w:tblStylePr>
   </w:style>
-  <w:style w:type="table" w:styleId="PlainTable2">
+  <w:style w:type="table" w:styleId="Tblzategyszer2">
     <w:name w:val="Plain Table 2"/>
-    <w:basedOn w:val="TableNormal"/>
+    <w:basedOn w:val="Normltblzat"/>
     <w:pPr>
       <w:spacing w:line="240" w:lineRule="auto"/>
     </w:pPr>
@@ -18671,9 +18354,9 @@
       </w:tcPr>
     </w:tblStylePr>
   </w:style>
-  <w:style w:type="table" w:styleId="PlainTable3">
+  <w:style w:type="table" w:styleId="Tblzategyszer3">
     <w:name w:val="Plain Table 3"/>
-    <w:basedOn w:val="TableNormal"/>
+    <w:basedOn w:val="Normltblzat"/>
     <w:uiPriority w:val="99"/>
     <w:pPr>
       <w:spacing w:line="240" w:lineRule="auto"/>
@@ -18751,9 +18434,9 @@
       </w:tcPr>
     </w:tblStylePr>
   </w:style>
-  <w:style w:type="table" w:styleId="PlainTable4">
+  <w:style w:type="table" w:styleId="Tblzategyszer4">
     <w:name w:val="Plain Table 4"/>
-    <w:basedOn w:val="TableNormal"/>
+    <w:basedOn w:val="Normltblzat"/>
     <w:uiPriority w:val="99"/>
     <w:pPr>
       <w:spacing w:line="240" w:lineRule="auto"/>
@@ -18809,9 +18492,9 @@
       </w:tcPr>
     </w:tblStylePr>
   </w:style>
-  <w:style w:type="table" w:styleId="PlainTable5">
+  <w:style w:type="table" w:styleId="Tblzategyszer5">
     <w:name w:val="Plain Table 5"/>
-    <w:basedOn w:val="TableNormal"/>
+    <w:basedOn w:val="Normltblzat"/>
     <w:uiPriority w:val="99"/>
     <w:pPr>
       <w:spacing w:line="240" w:lineRule="auto"/>
@@ -18902,9 +18585,9 @@
       </w:tcPr>
     </w:tblStylePr>
   </w:style>
-  <w:style w:type="table" w:styleId="GridTable1Light">
+  <w:style w:type="table" w:styleId="Tblzatrcsos1vilgos">
     <w:name w:val="Grid Table 1 Light"/>
-    <w:basedOn w:val="TableNormal"/>
+    <w:basedOn w:val="Normltblzat"/>
     <w:uiPriority w:val="99"/>
     <w:pPr>
       <w:spacing w:line="240" w:lineRule="auto"/>
@@ -18970,7 +18653,7 @@
   </w:style>
   <w:style w:type="table" w:customStyle="1" w:styleId="GridTable1Light-Accent11">
     <w:name w:val="Grid Table 1 Light - Accent 11"/>
-    <w:basedOn w:val="TableNormal"/>
+    <w:basedOn w:val="Normltblzat"/>
     <w:uiPriority w:val="99"/>
     <w:pPr>
       <w:spacing w:line="240" w:lineRule="auto"/>
@@ -19036,7 +18719,7 @@
   </w:style>
   <w:style w:type="table" w:customStyle="1" w:styleId="GridTable1Light-Accent21">
     <w:name w:val="Grid Table 1 Light - Accent 21"/>
-    <w:basedOn w:val="TableNormal"/>
+    <w:basedOn w:val="Normltblzat"/>
     <w:uiPriority w:val="99"/>
     <w:pPr>
       <w:spacing w:line="240" w:lineRule="auto"/>
@@ -19102,7 +18785,7 @@
   </w:style>
   <w:style w:type="table" w:customStyle="1" w:styleId="GridTable1Light-Accent31">
     <w:name w:val="Grid Table 1 Light - Accent 31"/>
-    <w:basedOn w:val="TableNormal"/>
+    <w:basedOn w:val="Normltblzat"/>
     <w:uiPriority w:val="99"/>
     <w:pPr>
       <w:spacing w:line="240" w:lineRule="auto"/>
@@ -19168,7 +18851,7 @@
   </w:style>
   <w:style w:type="table" w:customStyle="1" w:styleId="GridTable1Light-Accent41">
     <w:name w:val="Grid Table 1 Light - Accent 41"/>
-    <w:basedOn w:val="TableNormal"/>
+    <w:basedOn w:val="Normltblzat"/>
     <w:uiPriority w:val="99"/>
     <w:pPr>
       <w:spacing w:line="240" w:lineRule="auto"/>
@@ -19234,7 +18917,7 @@
   </w:style>
   <w:style w:type="table" w:customStyle="1" w:styleId="GridTable1Light-Accent51">
     <w:name w:val="Grid Table 1 Light - Accent 51"/>
-    <w:basedOn w:val="TableNormal"/>
+    <w:basedOn w:val="Normltblzat"/>
     <w:uiPriority w:val="99"/>
     <w:pPr>
       <w:spacing w:line="240" w:lineRule="auto"/>
@@ -19300,7 +18983,7 @@
   </w:style>
   <w:style w:type="table" w:customStyle="1" w:styleId="GridTable1Light-Accent61">
     <w:name w:val="Grid Table 1 Light - Accent 61"/>
-    <w:basedOn w:val="TableNormal"/>
+    <w:basedOn w:val="Normltblzat"/>
     <w:uiPriority w:val="99"/>
     <w:pPr>
       <w:spacing w:line="240" w:lineRule="auto"/>
@@ -19364,9 +19047,9 @@
       </w:tcPr>
     </w:tblStylePr>
   </w:style>
-  <w:style w:type="table" w:styleId="GridTable2">
+  <w:style w:type="table" w:styleId="Tblzatrcsos2">
     <w:name w:val="Grid Table 2"/>
-    <w:basedOn w:val="TableNormal"/>
+    <w:basedOn w:val="Normltblzat"/>
     <w:uiPriority w:val="99"/>
     <w:pPr>
       <w:spacing w:line="240" w:lineRule="auto"/>
@@ -19449,7 +19132,7 @@
   </w:style>
   <w:style w:type="table" w:customStyle="1" w:styleId="GridTable2-Accent11">
     <w:name w:val="Grid Table 2 - Accent 11"/>
-    <w:basedOn w:val="TableNormal"/>
+    <w:basedOn w:val="Normltblzat"/>
     <w:uiPriority w:val="99"/>
     <w:pPr>
       <w:spacing w:line="240" w:lineRule="auto"/>
@@ -19532,7 +19215,7 @@
   </w:style>
   <w:style w:type="table" w:customStyle="1" w:styleId="GridTable2-Accent21">
     <w:name w:val="Grid Table 2 - Accent 21"/>
-    <w:basedOn w:val="TableNormal"/>
+    <w:basedOn w:val="Normltblzat"/>
     <w:uiPriority w:val="99"/>
     <w:pPr>
       <w:spacing w:line="240" w:lineRule="auto"/>
@@ -19615,7 +19298,7 @@
   </w:style>
   <w:style w:type="table" w:customStyle="1" w:styleId="GridTable2-Accent31">
     <w:name w:val="Grid Table 2 - Accent 31"/>
-    <w:basedOn w:val="TableNormal"/>
+    <w:basedOn w:val="Normltblzat"/>
     <w:uiPriority w:val="99"/>
     <w:pPr>
       <w:spacing w:line="240" w:lineRule="auto"/>
@@ -19698,7 +19381,7 @@
   </w:style>
   <w:style w:type="table" w:customStyle="1" w:styleId="GridTable2-Accent41">
     <w:name w:val="Grid Table 2 - Accent 41"/>
-    <w:basedOn w:val="TableNormal"/>
+    <w:basedOn w:val="Normltblzat"/>
     <w:uiPriority w:val="99"/>
     <w:pPr>
       <w:spacing w:line="240" w:lineRule="auto"/>
@@ -19781,7 +19464,7 @@
   </w:style>
   <w:style w:type="table" w:customStyle="1" w:styleId="GridTable2-Accent51">
     <w:name w:val="Grid Table 2 - Accent 51"/>
-    <w:basedOn w:val="TableNormal"/>
+    <w:basedOn w:val="Normltblzat"/>
     <w:uiPriority w:val="99"/>
     <w:pPr>
       <w:spacing w:line="240" w:lineRule="auto"/>
@@ -19864,7 +19547,7 @@
   </w:style>
   <w:style w:type="table" w:customStyle="1" w:styleId="GridTable2-Accent61">
     <w:name w:val="Grid Table 2 - Accent 61"/>
-    <w:basedOn w:val="TableNormal"/>
+    <w:basedOn w:val="Normltblzat"/>
     <w:uiPriority w:val="99"/>
     <w:pPr>
       <w:spacing w:line="240" w:lineRule="auto"/>
@@ -19945,9 +19628,9 @@
       </w:tcPr>
     </w:tblStylePr>
   </w:style>
-  <w:style w:type="table" w:styleId="GridTable3">
+  <w:style w:type="table" w:styleId="Tblzatrcsos3">
     <w:name w:val="Grid Table 3"/>
-    <w:basedOn w:val="TableNormal"/>
+    <w:basedOn w:val="Normltblzat"/>
     <w:uiPriority w:val="99"/>
     <w:pPr>
       <w:spacing w:line="240" w:lineRule="auto"/>
@@ -20053,7 +19736,7 @@
   </w:style>
   <w:style w:type="table" w:customStyle="1" w:styleId="GridTable3-Accent11">
     <w:name w:val="Grid Table 3 - Accent 11"/>
-    <w:basedOn w:val="TableNormal"/>
+    <w:basedOn w:val="Normltblzat"/>
     <w:uiPriority w:val="99"/>
     <w:pPr>
       <w:spacing w:line="240" w:lineRule="auto"/>
@@ -20159,7 +19842,7 @@
   </w:style>
   <w:style w:type="table" w:customStyle="1" w:styleId="GridTable3-Accent21">
     <w:name w:val="Grid Table 3 - Accent 21"/>
-    <w:basedOn w:val="TableNormal"/>
+    <w:basedOn w:val="Normltblzat"/>
     <w:uiPriority w:val="99"/>
     <w:pPr>
       <w:spacing w:line="240" w:lineRule="auto"/>
@@ -20265,7 +19948,7 @@
   </w:style>
   <w:style w:type="table" w:customStyle="1" w:styleId="GridTable3-Accent31">
     <w:name w:val="Grid Table 3 - Accent 31"/>
-    <w:basedOn w:val="TableNormal"/>
+    <w:basedOn w:val="Normltblzat"/>
     <w:uiPriority w:val="99"/>
     <w:pPr>
       <w:spacing w:line="240" w:lineRule="auto"/>
@@ -20371,7 +20054,7 @@
   </w:style>
   <w:style w:type="table" w:customStyle="1" w:styleId="GridTable3-Accent41">
     <w:name w:val="Grid Table 3 - Accent 41"/>
-    <w:basedOn w:val="TableNormal"/>
+    <w:basedOn w:val="Normltblzat"/>
     <w:uiPriority w:val="99"/>
     <w:pPr>
       <w:spacing w:line="240" w:lineRule="auto"/>
@@ -20477,7 +20160,7 @@
   </w:style>
   <w:style w:type="table" w:customStyle="1" w:styleId="GridTable3-Accent51">
     <w:name w:val="Grid Table 3 - Accent 51"/>
-    <w:basedOn w:val="TableNormal"/>
+    <w:basedOn w:val="Normltblzat"/>
     <w:uiPriority w:val="99"/>
     <w:pPr>
       <w:spacing w:line="240" w:lineRule="auto"/>
@@ -20583,7 +20266,7 @@
   </w:style>
   <w:style w:type="table" w:customStyle="1" w:styleId="GridTable3-Accent61">
     <w:name w:val="Grid Table 3 - Accent 61"/>
-    <w:basedOn w:val="TableNormal"/>
+    <w:basedOn w:val="Normltblzat"/>
     <w:uiPriority w:val="99"/>
     <w:pPr>
       <w:spacing w:line="240" w:lineRule="auto"/>
@@ -20687,9 +20370,9 @@
       </w:tcPr>
     </w:tblStylePr>
   </w:style>
-  <w:style w:type="table" w:styleId="GridTable4">
+  <w:style w:type="table" w:styleId="Tblzatrcsos4">
     <w:name w:val="Grid Table 4"/>
-    <w:basedOn w:val="TableNormal"/>
+    <w:basedOn w:val="Normltblzat"/>
     <w:uiPriority w:val="59"/>
     <w:pPr>
       <w:spacing w:line="240" w:lineRule="auto"/>
@@ -20773,7 +20456,7 @@
   </w:style>
   <w:style w:type="table" w:customStyle="1" w:styleId="GridTable4-Accent11">
     <w:name w:val="Grid Table 4 - Accent 11"/>
-    <w:basedOn w:val="TableNormal"/>
+    <w:basedOn w:val="Normltblzat"/>
     <w:uiPriority w:val="59"/>
     <w:pPr>
       <w:spacing w:line="240" w:lineRule="auto"/>
@@ -20857,7 +20540,7 @@
   </w:style>
   <w:style w:type="table" w:customStyle="1" w:styleId="GridTable4-Accent21">
     <w:name w:val="Grid Table 4 - Accent 21"/>
-    <w:basedOn w:val="TableNormal"/>
+    <w:basedOn w:val="Normltblzat"/>
     <w:uiPriority w:val="59"/>
     <w:pPr>
       <w:spacing w:line="240" w:lineRule="auto"/>
@@ -20941,7 +20624,7 @@
   </w:style>
   <w:style w:type="table" w:customStyle="1" w:styleId="GridTable4-Accent31">
     <w:name w:val="Grid Table 4 - Accent 31"/>
-    <w:basedOn w:val="TableNormal"/>
+    <w:basedOn w:val="Normltblzat"/>
     <w:uiPriority w:val="59"/>
     <w:pPr>
       <w:spacing w:line="240" w:lineRule="auto"/>
@@ -21025,7 +20708,7 @@
   </w:style>
   <w:style w:type="table" w:customStyle="1" w:styleId="GridTable4-Accent41">
     <w:name w:val="Grid Table 4 - Accent 41"/>
-    <w:basedOn w:val="TableNormal"/>
+    <w:basedOn w:val="Normltblzat"/>
     <w:uiPriority w:val="59"/>
     <w:pPr>
       <w:spacing w:line="240" w:lineRule="auto"/>
@@ -21109,7 +20792,7 @@
   </w:style>
   <w:style w:type="table" w:customStyle="1" w:styleId="GridTable4-Accent51">
     <w:name w:val="Grid Table 4 - Accent 51"/>
-    <w:basedOn w:val="TableNormal"/>
+    <w:basedOn w:val="Normltblzat"/>
     <w:uiPriority w:val="59"/>
     <w:pPr>
       <w:spacing w:line="240" w:lineRule="auto"/>
@@ -21193,7 +20876,7 @@
   </w:style>
   <w:style w:type="table" w:customStyle="1" w:styleId="GridTable4-Accent61">
     <w:name w:val="Grid Table 4 - Accent 61"/>
-    <w:basedOn w:val="TableNormal"/>
+    <w:basedOn w:val="Normltblzat"/>
     <w:uiPriority w:val="59"/>
     <w:pPr>
       <w:spacing w:line="240" w:lineRule="auto"/>
@@ -21275,9 +20958,9 @@
       </w:tcPr>
     </w:tblStylePr>
   </w:style>
-  <w:style w:type="table" w:styleId="GridTable5Dark">
+  <w:style w:type="table" w:styleId="Tblzatrcsos5stt">
     <w:name w:val="Grid Table 5 Dark"/>
-    <w:basedOn w:val="TableNormal"/>
+    <w:basedOn w:val="Normltblzat"/>
     <w:uiPriority w:val="99"/>
     <w:pPr>
       <w:spacing w:line="240" w:lineRule="auto"/>
@@ -21361,7 +21044,7 @@
   </w:style>
   <w:style w:type="table" w:customStyle="1" w:styleId="GridTable5Dark-Accent1">
     <w:name w:val="Grid Table 5 Dark- Accent 1"/>
-    <w:basedOn w:val="TableNormal"/>
+    <w:basedOn w:val="Normltblzat"/>
     <w:uiPriority w:val="99"/>
     <w:pPr>
       <w:spacing w:line="240" w:lineRule="auto"/>
@@ -21445,7 +21128,7 @@
   </w:style>
   <w:style w:type="table" w:customStyle="1" w:styleId="GridTable5Dark-Accent21">
     <w:name w:val="Grid Table 5 Dark - Accent 21"/>
-    <w:basedOn w:val="TableNormal"/>
+    <w:basedOn w:val="Normltblzat"/>
     <w:uiPriority w:val="99"/>
     <w:pPr>
       <w:spacing w:line="240" w:lineRule="auto"/>
@@ -21529,7 +21212,7 @@
   </w:style>
   <w:style w:type="table" w:customStyle="1" w:styleId="GridTable5Dark-Accent31">
     <w:name w:val="Grid Table 5 Dark - Accent 31"/>
-    <w:basedOn w:val="TableNormal"/>
+    <w:basedOn w:val="Normltblzat"/>
     <w:uiPriority w:val="99"/>
     <w:pPr>
       <w:spacing w:line="240" w:lineRule="auto"/>
@@ -21613,7 +21296,7 @@
   </w:style>
   <w:style w:type="table" w:customStyle="1" w:styleId="GridTable5Dark-Accent4">
     <w:name w:val="Grid Table 5 Dark- Accent 4"/>
-    <w:basedOn w:val="TableNormal"/>
+    <w:basedOn w:val="Normltblzat"/>
     <w:uiPriority w:val="99"/>
     <w:pPr>
       <w:spacing w:line="240" w:lineRule="auto"/>
@@ -21697,7 +21380,7 @@
   </w:style>
   <w:style w:type="table" w:customStyle="1" w:styleId="GridTable5Dark-Accent51">
     <w:name w:val="Grid Table 5 Dark - Accent 51"/>
-    <w:basedOn w:val="TableNormal"/>
+    <w:basedOn w:val="Normltblzat"/>
     <w:uiPriority w:val="99"/>
     <w:pPr>
       <w:spacing w:line="240" w:lineRule="auto"/>
@@ -21781,7 +21464,7 @@
   </w:style>
   <w:style w:type="table" w:customStyle="1" w:styleId="GridTable5Dark-Accent61">
     <w:name w:val="Grid Table 5 Dark - Accent 61"/>
-    <w:basedOn w:val="TableNormal"/>
+    <w:basedOn w:val="Normltblzat"/>
     <w:uiPriority w:val="99"/>
     <w:pPr>
       <w:spacing w:line="240" w:lineRule="auto"/>
@@ -21863,9 +21546,9 @@
       </w:tcPr>
     </w:tblStylePr>
   </w:style>
-  <w:style w:type="table" w:styleId="GridTable6Colorful">
+  <w:style w:type="table" w:styleId="Tblzatrcsos6tarka">
     <w:name w:val="Grid Table 6 Colorful"/>
-    <w:basedOn w:val="TableNormal"/>
+    <w:basedOn w:val="Normltblzat"/>
     <w:uiPriority w:val="99"/>
     <w:pPr>
       <w:spacing w:line="240" w:lineRule="auto"/>
@@ -21939,7 +21622,7 @@
   </w:style>
   <w:style w:type="table" w:customStyle="1" w:styleId="GridTable6Colorful-Accent11">
     <w:name w:val="Grid Table 6 Colorful - Accent 11"/>
-    <w:basedOn w:val="TableNormal"/>
+    <w:basedOn w:val="Normltblzat"/>
     <w:uiPriority w:val="99"/>
     <w:pPr>
       <w:spacing w:line="240" w:lineRule="auto"/>
@@ -22013,7 +21696,7 @@
   </w:style>
   <w:style w:type="table" w:customStyle="1" w:styleId="GridTable6Colorful-Accent21">
     <w:name w:val="Grid Table 6 Colorful - Accent 21"/>
-    <w:basedOn w:val="TableNormal"/>
+    <w:basedOn w:val="Normltblzat"/>
     <w:uiPriority w:val="99"/>
     <w:pPr>
       <w:spacing w:line="240" w:lineRule="auto"/>
@@ -22087,7 +21770,7 @@
   </w:style>
   <w:style w:type="table" w:customStyle="1" w:styleId="GridTable6Colorful-Accent31">
     <w:name w:val="Grid Table 6 Colorful - Accent 31"/>
-    <w:basedOn w:val="TableNormal"/>
+    <w:basedOn w:val="Normltblzat"/>
     <w:uiPriority w:val="99"/>
     <w:pPr>
       <w:spacing w:line="240" w:lineRule="auto"/>
@@ -22161,7 +21844,7 @@
   </w:style>
   <w:style w:type="table" w:customStyle="1" w:styleId="GridTable6Colorful-Accent41">
     <w:name w:val="Grid Table 6 Colorful - Accent 41"/>
-    <w:basedOn w:val="TableNormal"/>
+    <w:basedOn w:val="Normltblzat"/>
     <w:uiPriority w:val="99"/>
     <w:pPr>
       <w:spacing w:line="240" w:lineRule="auto"/>
@@ -22235,7 +21918,7 @@
   </w:style>
   <w:style w:type="table" w:customStyle="1" w:styleId="GridTable6Colorful-Accent51">
     <w:name w:val="Grid Table 6 Colorful - Accent 51"/>
-    <w:basedOn w:val="TableNormal"/>
+    <w:basedOn w:val="Normltblzat"/>
     <w:uiPriority w:val="99"/>
     <w:pPr>
       <w:spacing w:line="240" w:lineRule="auto"/>
@@ -22309,7 +21992,7 @@
   </w:style>
   <w:style w:type="table" w:customStyle="1" w:styleId="GridTable6Colorful-Accent61">
     <w:name w:val="Grid Table 6 Colorful - Accent 61"/>
-    <w:basedOn w:val="TableNormal"/>
+    <w:basedOn w:val="Normltblzat"/>
     <w:uiPriority w:val="99"/>
     <w:pPr>
       <w:spacing w:line="240" w:lineRule="auto"/>
@@ -22381,9 +22064,9 @@
       </w:rPr>
     </w:tblStylePr>
   </w:style>
-  <w:style w:type="table" w:styleId="GridTable7Colorful">
+  <w:style w:type="table" w:styleId="Tblzatrcsos7tarka">
     <w:name w:val="Grid Table 7 Colorful"/>
-    <w:basedOn w:val="TableNormal"/>
+    <w:basedOn w:val="Normltblzat"/>
     <w:uiPriority w:val="99"/>
     <w:pPr>
       <w:spacing w:line="240" w:lineRule="auto"/>
@@ -22500,7 +22183,7 @@
   </w:style>
   <w:style w:type="table" w:customStyle="1" w:styleId="GridTable7Colorful-Accent11">
     <w:name w:val="Grid Table 7 Colorful - Accent 11"/>
-    <w:basedOn w:val="TableNormal"/>
+    <w:basedOn w:val="Normltblzat"/>
     <w:uiPriority w:val="99"/>
     <w:pPr>
       <w:spacing w:line="240" w:lineRule="auto"/>
@@ -22617,7 +22300,7 @@
   </w:style>
   <w:style w:type="table" w:customStyle="1" w:styleId="GridTable7Colorful-Accent21">
     <w:name w:val="Grid Table 7 Colorful - Accent 21"/>
-    <w:basedOn w:val="TableNormal"/>
+    <w:basedOn w:val="Normltblzat"/>
     <w:uiPriority w:val="99"/>
     <w:pPr>
       <w:spacing w:line="240" w:lineRule="auto"/>
@@ -22734,7 +22417,7 @@
   </w:style>
   <w:style w:type="table" w:customStyle="1" w:styleId="GridTable7Colorful-Accent31">
     <w:name w:val="Grid Table 7 Colorful - Accent 31"/>
-    <w:basedOn w:val="TableNormal"/>
+    <w:basedOn w:val="Normltblzat"/>
     <w:uiPriority w:val="99"/>
     <w:pPr>
       <w:spacing w:line="240" w:lineRule="auto"/>
@@ -22851,7 +22534,7 @@
   </w:style>
   <w:style w:type="table" w:customStyle="1" w:styleId="GridTable7Colorful-Accent41">
     <w:name w:val="Grid Table 7 Colorful - Accent 41"/>
-    <w:basedOn w:val="TableNormal"/>
+    <w:basedOn w:val="Normltblzat"/>
     <w:uiPriority w:val="99"/>
     <w:pPr>
       <w:spacing w:line="240" w:lineRule="auto"/>
@@ -22968,7 +22651,7 @@
   </w:style>
   <w:style w:type="table" w:customStyle="1" w:styleId="GridTable7Colorful-Accent51">
     <w:name w:val="Grid Table 7 Colorful - Accent 51"/>
-    <w:basedOn w:val="TableNormal"/>
+    <w:basedOn w:val="Normltblzat"/>
     <w:uiPriority w:val="99"/>
     <w:pPr>
       <w:spacing w:line="240" w:lineRule="auto"/>
@@ -23085,7 +22768,7 @@
   </w:style>
   <w:style w:type="table" w:customStyle="1" w:styleId="GridTable7Colorful-Accent61">
     <w:name w:val="Grid Table 7 Colorful - Accent 61"/>
-    <w:basedOn w:val="TableNormal"/>
+    <w:basedOn w:val="Normltblzat"/>
     <w:uiPriority w:val="99"/>
     <w:pPr>
       <w:spacing w:line="240" w:lineRule="auto"/>
@@ -23200,9 +22883,9 @@
       </w:rPr>
     </w:tblStylePr>
   </w:style>
-  <w:style w:type="table" w:styleId="ListTable1Light">
+  <w:style w:type="table" w:styleId="Listaszertblzat1vilgos">
     <w:name w:val="List Table 1 Light"/>
-    <w:basedOn w:val="TableNormal"/>
+    <w:basedOn w:val="Normltblzat"/>
     <w:uiPriority w:val="99"/>
     <w:pPr>
       <w:spacing w:line="240" w:lineRule="auto"/>
@@ -23268,7 +22951,7 @@
   </w:style>
   <w:style w:type="table" w:customStyle="1" w:styleId="ListTable1Light-Accent11">
     <w:name w:val="List Table 1 Light - Accent 11"/>
-    <w:basedOn w:val="TableNormal"/>
+    <w:basedOn w:val="Normltblzat"/>
     <w:uiPriority w:val="99"/>
     <w:pPr>
       <w:spacing w:line="240" w:lineRule="auto"/>
@@ -23334,7 +23017,7 @@
   </w:style>
   <w:style w:type="table" w:customStyle="1" w:styleId="ListTable1Light-Accent21">
     <w:name w:val="List Table 1 Light - Accent 21"/>
-    <w:basedOn w:val="TableNormal"/>
+    <w:basedOn w:val="Normltblzat"/>
     <w:uiPriority w:val="99"/>
     <w:pPr>
       <w:spacing w:line="240" w:lineRule="auto"/>
@@ -23400,7 +23083,7 @@
   </w:style>
   <w:style w:type="table" w:customStyle="1" w:styleId="ListTable1Light-Accent31">
     <w:name w:val="List Table 1 Light - Accent 31"/>
-    <w:basedOn w:val="TableNormal"/>
+    <w:basedOn w:val="Normltblzat"/>
     <w:uiPriority w:val="99"/>
     <w:pPr>
       <w:spacing w:line="240" w:lineRule="auto"/>
@@ -23466,7 +23149,7 @@
   </w:style>
   <w:style w:type="table" w:customStyle="1" w:styleId="ListTable1Light-Accent41">
     <w:name w:val="List Table 1 Light - Accent 41"/>
-    <w:basedOn w:val="TableNormal"/>
+    <w:basedOn w:val="Normltblzat"/>
     <w:uiPriority w:val="99"/>
     <w:pPr>
       <w:spacing w:line="240" w:lineRule="auto"/>
@@ -23532,7 +23215,7 @@
   </w:style>
   <w:style w:type="table" w:customStyle="1" w:styleId="ListTable1Light-Accent51">
     <w:name w:val="List Table 1 Light - Accent 51"/>
-    <w:basedOn w:val="TableNormal"/>
+    <w:basedOn w:val="Normltblzat"/>
     <w:uiPriority w:val="99"/>
     <w:pPr>
       <w:spacing w:line="240" w:lineRule="auto"/>
@@ -23598,7 +23281,7 @@
   </w:style>
   <w:style w:type="table" w:customStyle="1" w:styleId="ListTable1Light-Accent61">
     <w:name w:val="List Table 1 Light - Accent 61"/>
-    <w:basedOn w:val="TableNormal"/>
+    <w:basedOn w:val="Normltblzat"/>
     <w:uiPriority w:val="99"/>
     <w:pPr>
       <w:spacing w:line="240" w:lineRule="auto"/>
@@ -23662,9 +23345,9 @@
       </w:tcPr>
     </w:tblStylePr>
   </w:style>
-  <w:style w:type="table" w:styleId="ListTable2">
+  <w:style w:type="table" w:styleId="Listatblzat2">
     <w:name w:val="List Table 2"/>
-    <w:basedOn w:val="TableNormal"/>
+    <w:basedOn w:val="Normltblzat"/>
     <w:uiPriority w:val="99"/>
     <w:pPr>
       <w:spacing w:line="240" w:lineRule="auto"/>
@@ -23753,7 +23436,7 @@
   </w:style>
   <w:style w:type="table" w:customStyle="1" w:styleId="ListTable2-Accent11">
     <w:name w:val="List Table 2 - Accent 11"/>
-    <w:basedOn w:val="TableNormal"/>
+    <w:basedOn w:val="Normltblzat"/>
     <w:uiPriority w:val="99"/>
     <w:pPr>
       <w:spacing w:line="240" w:lineRule="auto"/>
@@ -23842,7 +23525,7 @@
   </w:style>
   <w:style w:type="table" w:customStyle="1" w:styleId="ListTable2-Accent21">
     <w:name w:val="List Table 2 - Accent 21"/>
-    <w:basedOn w:val="TableNormal"/>
+    <w:basedOn w:val="Normltblzat"/>
     <w:uiPriority w:val="99"/>
     <w:pPr>
       <w:spacing w:line="240" w:lineRule="auto"/>
@@ -23931,7 +23614,7 @@
   </w:style>
   <w:style w:type="table" w:customStyle="1" w:styleId="ListTable2-Accent31">
     <w:name w:val="List Table 2 - Accent 31"/>
-    <w:basedOn w:val="TableNormal"/>
+    <w:basedOn w:val="Normltblzat"/>
     <w:uiPriority w:val="99"/>
     <w:pPr>
       <w:spacing w:line="240" w:lineRule="auto"/>
@@ -24020,7 +23703,7 @@
   </w:style>
   <w:style w:type="table" w:customStyle="1" w:styleId="ListTable2-Accent41">
     <w:name w:val="List Table 2 - Accent 41"/>
-    <w:basedOn w:val="TableNormal"/>
+    <w:basedOn w:val="Normltblzat"/>
     <w:uiPriority w:val="99"/>
     <w:pPr>
       <w:spacing w:line="240" w:lineRule="auto"/>
@@ -24109,7 +23792,7 @@
   </w:style>
   <w:style w:type="table" w:customStyle="1" w:styleId="ListTable2-Accent51">
     <w:name w:val="List Table 2 - Accent 51"/>
-    <w:basedOn w:val="TableNormal"/>
+    <w:basedOn w:val="Normltblzat"/>
     <w:uiPriority w:val="99"/>
     <w:pPr>
       <w:spacing w:line="240" w:lineRule="auto"/>
@@ -24198,7 +23881,7 @@
   </w:style>
   <w:style w:type="table" w:customStyle="1" w:styleId="ListTable2-Accent61">
     <w:name w:val="List Table 2 - Accent 61"/>
-    <w:basedOn w:val="TableNormal"/>
+    <w:basedOn w:val="Normltblzat"/>
     <w:uiPriority w:val="99"/>
     <w:pPr>
       <w:spacing w:line="240" w:lineRule="auto"/>
@@ -24285,9 +23968,9 @@
       </w:tcPr>
     </w:tblStylePr>
   </w:style>
-  <w:style w:type="table" w:styleId="ListTable3">
+  <w:style w:type="table" w:styleId="Listatblzat3">
     <w:name w:val="List Table 3"/>
-    <w:basedOn w:val="TableNormal"/>
+    <w:basedOn w:val="Normltblzat"/>
     <w:uiPriority w:val="99"/>
     <w:pPr>
       <w:spacing w:line="240" w:lineRule="auto"/>
@@ -24363,7 +24046,7 @@
   </w:style>
   <w:style w:type="table" w:customStyle="1" w:styleId="ListTable3-Accent11">
     <w:name w:val="List Table 3 - Accent 11"/>
-    <w:basedOn w:val="TableNormal"/>
+    <w:basedOn w:val="Normltblzat"/>
     <w:uiPriority w:val="99"/>
     <w:pPr>
       <w:spacing w:line="240" w:lineRule="auto"/>
@@ -24439,7 +24122,7 @@
   </w:style>
   <w:style w:type="table" w:customStyle="1" w:styleId="ListTable3-Accent21">
     <w:name w:val="List Table 3 - Accent 21"/>
-    <w:basedOn w:val="TableNormal"/>
+    <w:basedOn w:val="Normltblzat"/>
     <w:uiPriority w:val="99"/>
     <w:pPr>
       <w:spacing w:line="240" w:lineRule="auto"/>
@@ -24515,7 +24198,7 @@
   </w:style>
   <w:style w:type="table" w:customStyle="1" w:styleId="ListTable3-Accent31">
     <w:name w:val="List Table 3 - Accent 31"/>
-    <w:basedOn w:val="TableNormal"/>
+    <w:basedOn w:val="Normltblzat"/>
     <w:uiPriority w:val="99"/>
     <w:pPr>
       <w:spacing w:line="240" w:lineRule="auto"/>
@@ -24591,7 +24274,7 @@
   </w:style>
   <w:style w:type="table" w:customStyle="1" w:styleId="ListTable3-Accent41">
     <w:name w:val="List Table 3 - Accent 41"/>
-    <w:basedOn w:val="TableNormal"/>
+    <w:basedOn w:val="Normltblzat"/>
     <w:uiPriority w:val="99"/>
     <w:pPr>
       <w:spacing w:line="240" w:lineRule="auto"/>
@@ -24667,7 +24350,7 @@
   </w:style>
   <w:style w:type="table" w:customStyle="1" w:styleId="ListTable3-Accent51">
     <w:name w:val="List Table 3 - Accent 51"/>
-    <w:basedOn w:val="TableNormal"/>
+    <w:basedOn w:val="Normltblzat"/>
     <w:uiPriority w:val="99"/>
     <w:pPr>
       <w:spacing w:line="240" w:lineRule="auto"/>
@@ -24743,7 +24426,7 @@
   </w:style>
   <w:style w:type="table" w:customStyle="1" w:styleId="ListTable3-Accent61">
     <w:name w:val="List Table 3 - Accent 61"/>
-    <w:basedOn w:val="TableNormal"/>
+    <w:basedOn w:val="Normltblzat"/>
     <w:uiPriority w:val="99"/>
     <w:pPr>
       <w:spacing w:line="240" w:lineRule="auto"/>
@@ -24817,9 +24500,9 @@
       </w:tcPr>
     </w:tblStylePr>
   </w:style>
-  <w:style w:type="table" w:styleId="ListTable4">
+  <w:style w:type="table" w:styleId="Listatblzat4">
     <w:name w:val="List Table 4"/>
-    <w:basedOn w:val="TableNormal"/>
+    <w:basedOn w:val="Normltblzat"/>
     <w:uiPriority w:val="99"/>
     <w:pPr>
       <w:spacing w:line="240" w:lineRule="auto"/>
@@ -24890,7 +24573,7 @@
   </w:style>
   <w:style w:type="table" w:customStyle="1" w:styleId="ListTable4-Accent11">
     <w:name w:val="List Table 4 - Accent 11"/>
-    <w:basedOn w:val="TableNormal"/>
+    <w:basedOn w:val="Normltblzat"/>
     <w:uiPriority w:val="99"/>
     <w:pPr>
       <w:spacing w:line="240" w:lineRule="auto"/>
@@ -24961,7 +24644,7 @@
   </w:style>
   <w:style w:type="table" w:customStyle="1" w:styleId="ListTable4-Accent21">
     <w:name w:val="List Table 4 - Accent 21"/>
-    <w:basedOn w:val="TableNormal"/>
+    <w:basedOn w:val="Normltblzat"/>
     <w:uiPriority w:val="99"/>
     <w:pPr>
       <w:spacing w:line="240" w:lineRule="auto"/>
@@ -25032,7 +24715,7 @@
   </w:style>
   <w:style w:type="table" w:customStyle="1" w:styleId="ListTable4-Accent31">
     <w:name w:val="List Table 4 - Accent 31"/>
-    <w:basedOn w:val="TableNormal"/>
+    <w:basedOn w:val="Normltblzat"/>
     <w:uiPriority w:val="99"/>
     <w:pPr>
       <w:spacing w:line="240" w:lineRule="auto"/>
@@ -25103,7 +24786,7 @@
   </w:style>
   <w:style w:type="table" w:customStyle="1" w:styleId="ListTable4-Accent41">
     <w:name w:val="List Table 4 - Accent 41"/>
-    <w:basedOn w:val="TableNormal"/>
+    <w:basedOn w:val="Normltblzat"/>
     <w:uiPriority w:val="99"/>
     <w:pPr>
       <w:spacing w:line="240" w:lineRule="auto"/>
@@ -25174,7 +24857,7 @@
   </w:style>
   <w:style w:type="table" w:customStyle="1" w:styleId="ListTable4-Accent51">
     <w:name w:val="List Table 4 - Accent 51"/>
-    <w:basedOn w:val="TableNormal"/>
+    <w:basedOn w:val="Normltblzat"/>
     <w:uiPriority w:val="99"/>
     <w:pPr>
       <w:spacing w:line="240" w:lineRule="auto"/>
@@ -25245,7 +24928,7 @@
   </w:style>
   <w:style w:type="table" w:customStyle="1" w:styleId="ListTable4-Accent61">
     <w:name w:val="List Table 4 - Accent 61"/>
-    <w:basedOn w:val="TableNormal"/>
+    <w:basedOn w:val="Normltblzat"/>
     <w:uiPriority w:val="99"/>
     <w:pPr>
       <w:spacing w:line="240" w:lineRule="auto"/>
@@ -25314,9 +24997,9 @@
       </w:tcPr>
     </w:tblStylePr>
   </w:style>
-  <w:style w:type="table" w:styleId="ListTable5Dark">
+  <w:style w:type="table" w:styleId="Listaszertblzat5stt">
     <w:name w:val="List Table 5 Dark"/>
-    <w:basedOn w:val="TableNormal"/>
+    <w:basedOn w:val="Normltblzat"/>
     <w:uiPriority w:val="99"/>
     <w:pPr>
       <w:spacing w:line="240" w:lineRule="auto"/>
@@ -25422,7 +25105,7 @@
   </w:style>
   <w:style w:type="table" w:customStyle="1" w:styleId="ListTable5Dark-Accent11">
     <w:name w:val="List Table 5 Dark - Accent 11"/>
-    <w:basedOn w:val="TableNormal"/>
+    <w:basedOn w:val="Normltblzat"/>
     <w:uiPriority w:val="99"/>
     <w:pPr>
       <w:spacing w:line="240" w:lineRule="auto"/>
@@ -25528,7 +25211,7 @@
   </w:style>
   <w:style w:type="table" w:customStyle="1" w:styleId="ListTable5Dark-Accent21">
     <w:name w:val="List Table 5 Dark - Accent 21"/>
-    <w:basedOn w:val="TableNormal"/>
+    <w:basedOn w:val="Normltblzat"/>
     <w:uiPriority w:val="99"/>
     <w:pPr>
       <w:spacing w:line="240" w:lineRule="auto"/>
@@ -25634,7 +25317,7 @@
   </w:style>
   <w:style w:type="table" w:customStyle="1" w:styleId="ListTable5Dark-Accent31">
     <w:name w:val="List Table 5 Dark - Accent 31"/>
-    <w:basedOn w:val="TableNormal"/>
+    <w:basedOn w:val="Normltblzat"/>
     <w:uiPriority w:val="99"/>
     <w:pPr>
       <w:spacing w:line="240" w:lineRule="auto"/>
@@ -25740,7 +25423,7 @@
   </w:style>
   <w:style w:type="table" w:customStyle="1" w:styleId="ListTable5Dark-Accent41">
     <w:name w:val="List Table 5 Dark - Accent 41"/>
-    <w:basedOn w:val="TableNormal"/>
+    <w:basedOn w:val="Normltblzat"/>
     <w:uiPriority w:val="99"/>
     <w:pPr>
       <w:spacing w:line="240" w:lineRule="auto"/>
@@ -25846,7 +25529,7 @@
   </w:style>
   <w:style w:type="table" w:customStyle="1" w:styleId="ListTable5Dark-Accent51">
     <w:name w:val="List Table 5 Dark - Accent 51"/>
-    <w:basedOn w:val="TableNormal"/>
+    <w:basedOn w:val="Normltblzat"/>
     <w:uiPriority w:val="99"/>
     <w:pPr>
       <w:spacing w:line="240" w:lineRule="auto"/>
@@ -25952,7 +25635,7 @@
   </w:style>
   <w:style w:type="table" w:customStyle="1" w:styleId="ListTable5Dark-Accent61">
     <w:name w:val="List Table 5 Dark - Accent 61"/>
-    <w:basedOn w:val="TableNormal"/>
+    <w:basedOn w:val="Normltblzat"/>
     <w:uiPriority w:val="99"/>
     <w:pPr>
       <w:spacing w:line="240" w:lineRule="auto"/>
@@ -26056,9 +25739,9 @@
       </w:tcPr>
     </w:tblStylePr>
   </w:style>
-  <w:style w:type="table" w:styleId="ListTable6Colorful">
+  <w:style w:type="table" w:styleId="Listaszertblzat6tarka">
     <w:name w:val="List Table 6 Colorful"/>
-    <w:basedOn w:val="TableNormal"/>
+    <w:basedOn w:val="Normltblzat"/>
     <w:uiPriority w:val="99"/>
     <w:pPr>
       <w:spacing w:line="240" w:lineRule="auto"/>
@@ -26134,7 +25817,7 @@
   </w:style>
   <w:style w:type="table" w:customStyle="1" w:styleId="ListTable6Colorful-Accent11">
     <w:name w:val="List Table 6 Colorful - Accent 11"/>
-    <w:basedOn w:val="TableNormal"/>
+    <w:basedOn w:val="Normltblzat"/>
     <w:uiPriority w:val="99"/>
     <w:pPr>
       <w:spacing w:line="240" w:lineRule="auto"/>
@@ -26210,7 +25893,7 @@
   </w:style>
   <w:style w:type="table" w:customStyle="1" w:styleId="ListTable6Colorful-Accent21">
     <w:name w:val="List Table 6 Colorful - Accent 21"/>
-    <w:basedOn w:val="TableNormal"/>
+    <w:basedOn w:val="Normltblzat"/>
     <w:uiPriority w:val="99"/>
     <w:pPr>
       <w:spacing w:line="240" w:lineRule="auto"/>
@@ -26286,7 +25969,7 @@
   </w:style>
   <w:style w:type="table" w:customStyle="1" w:styleId="ListTable6Colorful-Accent31">
     <w:name w:val="List Table 6 Colorful - Accent 31"/>
-    <w:basedOn w:val="TableNormal"/>
+    <w:basedOn w:val="Normltblzat"/>
     <w:uiPriority w:val="99"/>
     <w:pPr>
       <w:spacing w:line="240" w:lineRule="auto"/>
@@ -26362,7 +26045,7 @@
   </w:style>
   <w:style w:type="table" w:customStyle="1" w:styleId="ListTable6Colorful-Accent41">
     <w:name w:val="List Table 6 Colorful - Accent 41"/>
-    <w:basedOn w:val="TableNormal"/>
+    <w:basedOn w:val="Normltblzat"/>
     <w:uiPriority w:val="99"/>
     <w:pPr>
       <w:spacing w:line="240" w:lineRule="auto"/>
@@ -26438,7 +26121,7 @@
   </w:style>
   <w:style w:type="table" w:customStyle="1" w:styleId="ListTable6Colorful-Accent51">
     <w:name w:val="List Table 6 Colorful - Accent 51"/>
-    <w:basedOn w:val="TableNormal"/>
+    <w:basedOn w:val="Normltblzat"/>
     <w:uiPriority w:val="99"/>
     <w:pPr>
       <w:spacing w:line="240" w:lineRule="auto"/>
@@ -26514,7 +26197,7 @@
   </w:style>
   <w:style w:type="table" w:customStyle="1" w:styleId="ListTable6Colorful-Accent61">
     <w:name w:val="List Table 6 Colorful - Accent 61"/>
-    <w:basedOn w:val="TableNormal"/>
+    <w:basedOn w:val="Normltblzat"/>
     <w:uiPriority w:val="99"/>
     <w:pPr>
       <w:spacing w:line="240" w:lineRule="auto"/>
@@ -26588,9 +26271,9 @@
       </w:rPr>
     </w:tblStylePr>
   </w:style>
-  <w:style w:type="table" w:styleId="ListTable7Colorful">
+  <w:style w:type="table" w:styleId="Listaszertblzat7tarka">
     <w:name w:val="List Table 7 Colorful"/>
-    <w:basedOn w:val="TableNormal"/>
+    <w:basedOn w:val="Normltblzat"/>
     <w:uiPriority w:val="99"/>
     <w:pPr>
       <w:spacing w:line="240" w:lineRule="auto"/>
@@ -26704,7 +26387,7 @@
   </w:style>
   <w:style w:type="table" w:customStyle="1" w:styleId="ListTable7Colorful-Accent11">
     <w:name w:val="List Table 7 Colorful - Accent 11"/>
-    <w:basedOn w:val="TableNormal"/>
+    <w:basedOn w:val="Normltblzat"/>
     <w:uiPriority w:val="99"/>
     <w:pPr>
       <w:spacing w:line="240" w:lineRule="auto"/>
@@ -26818,7 +26501,7 @@
   </w:style>
   <w:style w:type="table" w:customStyle="1" w:styleId="ListTable7Colorful-Accent21">
     <w:name w:val="List Table 7 Colorful - Accent 21"/>
-    <w:basedOn w:val="TableNormal"/>
+    <w:basedOn w:val="Normltblzat"/>
     <w:uiPriority w:val="99"/>
     <w:pPr>
       <w:spacing w:line="240" w:lineRule="auto"/>
@@ -26932,7 +26615,7 @@
   </w:style>
   <w:style w:type="table" w:customStyle="1" w:styleId="ListTable7Colorful-Accent31">
     <w:name w:val="List Table 7 Colorful - Accent 31"/>
-    <w:basedOn w:val="TableNormal"/>
+    <w:basedOn w:val="Normltblzat"/>
     <w:uiPriority w:val="99"/>
     <w:pPr>
       <w:spacing w:line="240" w:lineRule="auto"/>
@@ -27046,7 +26729,7 @@
   </w:style>
   <w:style w:type="table" w:customStyle="1" w:styleId="ListTable7Colorful-Accent41">
     <w:name w:val="List Table 7 Colorful - Accent 41"/>
-    <w:basedOn w:val="TableNormal"/>
+    <w:basedOn w:val="Normltblzat"/>
     <w:uiPriority w:val="99"/>
     <w:pPr>
       <w:spacing w:line="240" w:lineRule="auto"/>
@@ -27160,7 +26843,7 @@
   </w:style>
   <w:style w:type="table" w:customStyle="1" w:styleId="ListTable7Colorful-Accent51">
     <w:name w:val="List Table 7 Colorful - Accent 51"/>
-    <w:basedOn w:val="TableNormal"/>
+    <w:basedOn w:val="Normltblzat"/>
     <w:uiPriority w:val="99"/>
     <w:pPr>
       <w:spacing w:line="240" w:lineRule="auto"/>
@@ -27274,7 +26957,7 @@
   </w:style>
   <w:style w:type="table" w:customStyle="1" w:styleId="ListTable7Colorful-Accent61">
     <w:name w:val="List Table 7 Colorful - Accent 61"/>
-    <w:basedOn w:val="TableNormal"/>
+    <w:basedOn w:val="Normltblzat"/>
     <w:uiPriority w:val="99"/>
     <w:pPr>
       <w:spacing w:line="240" w:lineRule="auto"/>
@@ -27388,7 +27071,7 @@
   </w:style>
   <w:style w:type="table" w:customStyle="1" w:styleId="Lined-Accent">
     <w:name w:val="Lined - Accent"/>
-    <w:basedOn w:val="TableNormal"/>
+    <w:basedOn w:val="Normltblzat"/>
     <w:uiPriority w:val="99"/>
     <w:pPr>
       <w:spacing w:line="240" w:lineRule="auto"/>
@@ -27486,7 +27169,7 @@
   </w:style>
   <w:style w:type="table" w:customStyle="1" w:styleId="Lined-Accent1">
     <w:name w:val="Lined - Accent 1"/>
-    <w:basedOn w:val="TableNormal"/>
+    <w:basedOn w:val="Normltblzat"/>
     <w:uiPriority w:val="99"/>
     <w:pPr>
       <w:spacing w:line="240" w:lineRule="auto"/>
@@ -27584,7 +27267,7 @@
   </w:style>
   <w:style w:type="table" w:customStyle="1" w:styleId="Lined-Accent2">
     <w:name w:val="Lined - Accent 2"/>
-    <w:basedOn w:val="TableNormal"/>
+    <w:basedOn w:val="Normltblzat"/>
     <w:uiPriority w:val="99"/>
     <w:pPr>
       <w:spacing w:line="240" w:lineRule="auto"/>
@@ -27682,7 +27365,7 @@
   </w:style>
   <w:style w:type="table" w:customStyle="1" w:styleId="Lined-Accent3">
     <w:name w:val="Lined - Accent 3"/>
-    <w:basedOn w:val="TableNormal"/>
+    <w:basedOn w:val="Normltblzat"/>
     <w:uiPriority w:val="99"/>
     <w:pPr>
       <w:spacing w:line="240" w:lineRule="auto"/>
@@ -27780,7 +27463,7 @@
   </w:style>
   <w:style w:type="table" w:customStyle="1" w:styleId="Lined-Accent4">
     <w:name w:val="Lined - Accent 4"/>
-    <w:basedOn w:val="TableNormal"/>
+    <w:basedOn w:val="Normltblzat"/>
     <w:uiPriority w:val="99"/>
     <w:pPr>
       <w:spacing w:line="240" w:lineRule="auto"/>
@@ -27878,7 +27561,7 @@
   </w:style>
   <w:style w:type="table" w:customStyle="1" w:styleId="Lined-Accent5">
     <w:name w:val="Lined - Accent 5"/>
-    <w:basedOn w:val="TableNormal"/>
+    <w:basedOn w:val="Normltblzat"/>
     <w:uiPriority w:val="99"/>
     <w:pPr>
       <w:spacing w:line="240" w:lineRule="auto"/>
@@ -27976,7 +27659,7 @@
   </w:style>
   <w:style w:type="table" w:customStyle="1" w:styleId="Lined-Accent6">
     <w:name w:val="Lined - Accent 6"/>
-    <w:basedOn w:val="TableNormal"/>
+    <w:basedOn w:val="Normltblzat"/>
     <w:uiPriority w:val="99"/>
     <w:pPr>
       <w:spacing w:line="240" w:lineRule="auto"/>
@@ -28074,7 +27757,7 @@
   </w:style>
   <w:style w:type="table" w:customStyle="1" w:styleId="BorderedLined-Accent">
     <w:name w:val="Bordered &amp; Lined - Accent"/>
-    <w:basedOn w:val="TableNormal"/>
+    <w:basedOn w:val="Normltblzat"/>
     <w:uiPriority w:val="99"/>
     <w:pPr>
       <w:spacing w:line="240" w:lineRule="auto"/>
@@ -28180,7 +27863,7 @@
   </w:style>
   <w:style w:type="table" w:customStyle="1" w:styleId="BorderedLined-Accent1">
     <w:name w:val="Bordered &amp; Lined - Accent 1"/>
-    <w:basedOn w:val="TableNormal"/>
+    <w:basedOn w:val="Normltblzat"/>
     <w:uiPriority w:val="99"/>
     <w:pPr>
       <w:spacing w:line="240" w:lineRule="auto"/>
@@ -28286,7 +27969,7 @@
   </w:style>
   <w:style w:type="table" w:customStyle="1" w:styleId="BorderedLined-Accent2">
     <w:name w:val="Bordered &amp; Lined - Accent 2"/>
-    <w:basedOn w:val="TableNormal"/>
+    <w:basedOn w:val="Normltblzat"/>
     <w:uiPriority w:val="99"/>
     <w:pPr>
       <w:spacing w:line="240" w:lineRule="auto"/>
@@ -28392,7 +28075,7 @@
   </w:style>
   <w:style w:type="table" w:customStyle="1" w:styleId="BorderedLined-Accent3">
     <w:name w:val="Bordered &amp; Lined - Accent 3"/>
-    <w:basedOn w:val="TableNormal"/>
+    <w:basedOn w:val="Normltblzat"/>
     <w:uiPriority w:val="99"/>
     <w:pPr>
       <w:spacing w:line="240" w:lineRule="auto"/>
@@ -28498,7 +28181,7 @@
   </w:style>
   <w:style w:type="table" w:customStyle="1" w:styleId="BorderedLined-Accent4">
     <w:name w:val="Bordered &amp; Lined - Accent 4"/>
-    <w:basedOn w:val="TableNormal"/>
+    <w:basedOn w:val="Normltblzat"/>
     <w:uiPriority w:val="99"/>
     <w:pPr>
       <w:spacing w:line="240" w:lineRule="auto"/>
@@ -28604,7 +28287,7 @@
   </w:style>
   <w:style w:type="table" w:customStyle="1" w:styleId="BorderedLined-Accent5">
     <w:name w:val="Bordered &amp; Lined - Accent 5"/>
-    <w:basedOn w:val="TableNormal"/>
+    <w:basedOn w:val="Normltblzat"/>
     <w:uiPriority w:val="99"/>
     <w:pPr>
       <w:spacing w:line="240" w:lineRule="auto"/>
@@ -28710,7 +28393,7 @@
   </w:style>
   <w:style w:type="table" w:customStyle="1" w:styleId="BorderedLined-Accent6">
     <w:name w:val="Bordered &amp; Lined - Accent 6"/>
-    <w:basedOn w:val="TableNormal"/>
+    <w:basedOn w:val="Normltblzat"/>
     <w:uiPriority w:val="99"/>
     <w:pPr>
       <w:spacing w:line="240" w:lineRule="auto"/>
@@ -28816,7 +28499,7 @@
   </w:style>
   <w:style w:type="table" w:customStyle="1" w:styleId="Bordered">
     <w:name w:val="Bordered"/>
-    <w:basedOn w:val="TableNormal"/>
+    <w:basedOn w:val="Normltblzat"/>
     <w:uiPriority w:val="99"/>
     <w:pPr>
       <w:spacing w:line="240" w:lineRule="auto"/>
@@ -28898,7 +28581,7 @@
   </w:style>
   <w:style w:type="table" w:customStyle="1" w:styleId="Bordered-Accent1">
     <w:name w:val="Bordered - Accent 1"/>
-    <w:basedOn w:val="TableNormal"/>
+    <w:basedOn w:val="Normltblzat"/>
     <w:uiPriority w:val="99"/>
     <w:pPr>
       <w:spacing w:line="240" w:lineRule="auto"/>
@@ -28980,7 +28663,7 @@
   </w:style>
   <w:style w:type="table" w:customStyle="1" w:styleId="Bordered-Accent2">
     <w:name w:val="Bordered - Accent 2"/>
-    <w:basedOn w:val="TableNormal"/>
+    <w:basedOn w:val="Normltblzat"/>
     <w:uiPriority w:val="99"/>
     <w:pPr>
       <w:spacing w:line="240" w:lineRule="auto"/>
@@ -29062,7 +28745,7 @@
   </w:style>
   <w:style w:type="table" w:customStyle="1" w:styleId="Bordered-Accent3">
     <w:name w:val="Bordered - Accent 3"/>
-    <w:basedOn w:val="TableNormal"/>
+    <w:basedOn w:val="Normltblzat"/>
     <w:uiPriority w:val="99"/>
     <w:pPr>
       <w:spacing w:line="240" w:lineRule="auto"/>
@@ -29144,7 +28827,7 @@
   </w:style>
   <w:style w:type="table" w:customStyle="1" w:styleId="Bordered-Accent4">
     <w:name w:val="Bordered - Accent 4"/>
-    <w:basedOn w:val="TableNormal"/>
+    <w:basedOn w:val="Normltblzat"/>
     <w:uiPriority w:val="99"/>
     <w:pPr>
       <w:spacing w:line="240" w:lineRule="auto"/>
@@ -29226,7 +28909,7 @@
   </w:style>
   <w:style w:type="table" w:customStyle="1" w:styleId="Bordered-Accent5">
     <w:name w:val="Bordered - Accent 5"/>
-    <w:basedOn w:val="TableNormal"/>
+    <w:basedOn w:val="Normltblzat"/>
     <w:uiPriority w:val="99"/>
     <w:pPr>
       <w:spacing w:line="240" w:lineRule="auto"/>
@@ -29308,7 +28991,7 @@
   </w:style>
   <w:style w:type="table" w:customStyle="1" w:styleId="Bordered-Accent6">
     <w:name w:val="Bordered - Accent 6"/>
-    <w:basedOn w:val="TableNormal"/>
+    <w:basedOn w:val="Normltblzat"/>
     <w:uiPriority w:val="99"/>
     <w:pPr>
       <w:spacing w:line="240" w:lineRule="auto"/>
@@ -29388,7 +29071,7 @@
       </w:tcPr>
     </w:tblStylePr>
   </w:style>
-  <w:style w:type="character" w:styleId="Hyperlink">
+  <w:style w:type="character" w:styleId="Hiperhivatkozs">
     <w:name w:val="Hyperlink"/>
     <w:uiPriority w:val="99"/>
     <w:unhideWhenUsed/>
@@ -29397,10 +29080,10 @@
       <w:u w:val="single"/>
     </w:rPr>
   </w:style>
-  <w:style w:type="paragraph" w:styleId="FootnoteText">
+  <w:style w:type="paragraph" w:styleId="Lbjegyzetszveg">
     <w:name w:val="footnote text"/>
-    <w:basedOn w:val="Normal"/>
-    <w:link w:val="FootnoteTextChar1"/>
+    <w:basedOn w:val="Norml"/>
+    <w:link w:val="LbjegyzetszvegChar"/>
     <w:uiPriority w:val="99"/>
     <w:semiHidden/>
     <w:unhideWhenUsed/>
@@ -29411,27 +29094,27 @@
       <w:sz w:val="18"/>
     </w:rPr>
   </w:style>
-  <w:style w:type="character" w:customStyle="1" w:styleId="FootnoteTextChar1">
-    <w:name w:val="Footnote Text Char1"/>
-    <w:link w:val="FootnoteText"/>
+  <w:style w:type="character" w:customStyle="1" w:styleId="LbjegyzetszvegChar">
+    <w:name w:val="Lábjegyzetszöveg Char"/>
+    <w:link w:val="Lbjegyzetszveg"/>
     <w:uiPriority w:val="99"/>
     <w:rPr>
       <w:sz w:val="18"/>
     </w:rPr>
   </w:style>
-  <w:style w:type="character" w:styleId="FootnoteReference">
+  <w:style w:type="character" w:styleId="Lbjegyzet-hivatkozs">
     <w:name w:val="footnote reference"/>
-    <w:basedOn w:val="DefaultParagraphFont"/>
+    <w:basedOn w:val="Bekezdsalapbettpusa"/>
     <w:uiPriority w:val="99"/>
     <w:unhideWhenUsed/>
     <w:rPr>
       <w:vertAlign w:val="superscript"/>
     </w:rPr>
   </w:style>
-  <w:style w:type="paragraph" w:styleId="EndnoteText">
+  <w:style w:type="paragraph" w:styleId="Vgjegyzetszvege">
     <w:name w:val="endnote text"/>
-    <w:basedOn w:val="Normal"/>
-    <w:link w:val="EndnoteTextChar1"/>
+    <w:basedOn w:val="Norml"/>
+    <w:link w:val="VgjegyzetszvegeChar"/>
     <w:uiPriority w:val="99"/>
     <w:semiHidden/>
     <w:unhideWhenUsed/>
@@ -29439,17 +29122,17 @@
       <w:sz w:val="20"/>
     </w:rPr>
   </w:style>
-  <w:style w:type="character" w:customStyle="1" w:styleId="EndnoteTextChar1">
-    <w:name w:val="Endnote Text Char1"/>
-    <w:link w:val="EndnoteText"/>
+  <w:style w:type="character" w:customStyle="1" w:styleId="VgjegyzetszvegeChar">
+    <w:name w:val="Végjegyzet szövege Char"/>
+    <w:link w:val="Vgjegyzetszvege"/>
     <w:uiPriority w:val="99"/>
     <w:rPr>
       <w:sz w:val="20"/>
     </w:rPr>
   </w:style>
-  <w:style w:type="character" w:styleId="EndnoteReference">
+  <w:style w:type="character" w:styleId="Vgjegyzet-hivatkozs">
     <w:name w:val="endnote reference"/>
-    <w:basedOn w:val="DefaultParagraphFont"/>
+    <w:basedOn w:val="Bekezdsalapbettpusa"/>
     <w:uiPriority w:val="99"/>
     <w:semiHidden/>
     <w:unhideWhenUsed/>
@@ -29457,20 +29140,20 @@
       <w:vertAlign w:val="superscript"/>
     </w:rPr>
   </w:style>
-  <w:style w:type="paragraph" w:styleId="TOC1">
+  <w:style w:type="paragraph" w:styleId="TJ1">
     <w:name w:val="toc 1"/>
-    <w:basedOn w:val="Normal"/>
-    <w:next w:val="Normal"/>
+    <w:basedOn w:val="Norml"/>
+    <w:next w:val="Norml"/>
     <w:uiPriority w:val="39"/>
     <w:unhideWhenUsed/>
     <w:pPr>
       <w:spacing w:after="57"/>
     </w:pPr>
   </w:style>
-  <w:style w:type="paragraph" w:styleId="TOC2">
+  <w:style w:type="paragraph" w:styleId="TJ2">
     <w:name w:val="toc 2"/>
-    <w:basedOn w:val="Normal"/>
-    <w:next w:val="Normal"/>
+    <w:basedOn w:val="Norml"/>
+    <w:next w:val="Norml"/>
     <w:uiPriority w:val="39"/>
     <w:unhideWhenUsed/>
     <w:pPr>
@@ -29478,10 +29161,10 @@
       <w:ind w:left="283"/>
     </w:pPr>
   </w:style>
-  <w:style w:type="paragraph" w:styleId="TOC3">
+  <w:style w:type="paragraph" w:styleId="TJ3">
     <w:name w:val="toc 3"/>
-    <w:basedOn w:val="Normal"/>
-    <w:next w:val="Normal"/>
+    <w:basedOn w:val="Norml"/>
+    <w:next w:val="Norml"/>
     <w:uiPriority w:val="39"/>
     <w:unhideWhenUsed/>
     <w:pPr>
@@ -29489,10 +29172,10 @@
       <w:ind w:left="567"/>
     </w:pPr>
   </w:style>
-  <w:style w:type="paragraph" w:styleId="TOC4">
+  <w:style w:type="paragraph" w:styleId="TJ4">
     <w:name w:val="toc 4"/>
-    <w:basedOn w:val="Normal"/>
-    <w:next w:val="Normal"/>
+    <w:basedOn w:val="Norml"/>
+    <w:next w:val="Norml"/>
     <w:uiPriority w:val="39"/>
     <w:unhideWhenUsed/>
     <w:pPr>
@@ -29500,10 +29183,10 @@
       <w:ind w:left="850"/>
     </w:pPr>
   </w:style>
-  <w:style w:type="paragraph" w:styleId="TOC5">
+  <w:style w:type="paragraph" w:styleId="TJ5">
     <w:name w:val="toc 5"/>
-    <w:basedOn w:val="Normal"/>
-    <w:next w:val="Normal"/>
+    <w:basedOn w:val="Norml"/>
+    <w:next w:val="Norml"/>
     <w:uiPriority w:val="39"/>
     <w:unhideWhenUsed/>
     <w:pPr>
@@ -29511,10 +29194,10 @@
       <w:ind w:left="1134"/>
     </w:pPr>
   </w:style>
-  <w:style w:type="paragraph" w:styleId="TOC6">
+  <w:style w:type="paragraph" w:styleId="TJ6">
     <w:name w:val="toc 6"/>
-    <w:basedOn w:val="Normal"/>
-    <w:next w:val="Normal"/>
+    <w:basedOn w:val="Norml"/>
+    <w:next w:val="Norml"/>
     <w:uiPriority w:val="39"/>
     <w:unhideWhenUsed/>
     <w:pPr>
@@ -29522,10 +29205,10 @@
       <w:ind w:left="1417"/>
     </w:pPr>
   </w:style>
-  <w:style w:type="paragraph" w:styleId="TOC7">
+  <w:style w:type="paragraph" w:styleId="TJ7">
     <w:name w:val="toc 7"/>
-    <w:basedOn w:val="Normal"/>
-    <w:next w:val="Normal"/>
+    <w:basedOn w:val="Norml"/>
+    <w:next w:val="Norml"/>
     <w:uiPriority w:val="39"/>
     <w:unhideWhenUsed/>
     <w:pPr>
@@ -29533,10 +29216,10 @@
       <w:ind w:left="1701"/>
     </w:pPr>
   </w:style>
-  <w:style w:type="paragraph" w:styleId="TOC8">
+  <w:style w:type="paragraph" w:styleId="TJ8">
     <w:name w:val="toc 8"/>
-    <w:basedOn w:val="Normal"/>
-    <w:next w:val="Normal"/>
+    <w:basedOn w:val="Norml"/>
+    <w:next w:val="Norml"/>
     <w:uiPriority w:val="39"/>
     <w:unhideWhenUsed/>
     <w:pPr>
@@ -29544,10 +29227,10 @@
       <w:ind w:left="1984"/>
     </w:pPr>
   </w:style>
-  <w:style w:type="paragraph" w:styleId="TOC9">
+  <w:style w:type="paragraph" w:styleId="TJ9">
     <w:name w:val="toc 9"/>
-    <w:basedOn w:val="Normal"/>
-    <w:next w:val="Normal"/>
+    <w:basedOn w:val="Norml"/>
+    <w:next w:val="Norml"/>
     <w:uiPriority w:val="39"/>
     <w:unhideWhenUsed/>
     <w:pPr>
@@ -29555,17 +29238,17 @@
       <w:ind w:left="2268"/>
     </w:pPr>
   </w:style>
-  <w:style w:type="paragraph" w:styleId="TableofFigures">
+  <w:style w:type="paragraph" w:styleId="brajegyzk">
     <w:name w:val="table of figures"/>
-    <w:basedOn w:val="Normal"/>
-    <w:next w:val="Normal"/>
+    <w:basedOn w:val="Norml"/>
+    <w:next w:val="Norml"/>
     <w:uiPriority w:val="99"/>
     <w:unhideWhenUsed/>
   </w:style>
-  <w:style w:type="character" w:customStyle="1" w:styleId="Heading1Char1">
-    <w:name w:val="Heading 1 Char1"/>
-    <w:basedOn w:val="DefaultParagraphFont"/>
-    <w:link w:val="Heading1"/>
+  <w:style w:type="character" w:customStyle="1" w:styleId="Cmsor1Char">
+    <w:name w:val="Címsor 1 Char"/>
+    <w:basedOn w:val="Bekezdsalapbettpusa"/>
+    <w:link w:val="Cmsor1"/>
     <w:uiPriority w:val="9"/>
     <w:rPr>
       <w:rFonts w:asciiTheme="majorHAnsi" w:eastAsiaTheme="majorEastAsia" w:hAnsiTheme="majorHAnsi" w:cstheme="majorBidi"/>
@@ -29575,10 +29258,10 @@
       <w:szCs w:val="28"/>
     </w:rPr>
   </w:style>
-  <w:style w:type="character" w:customStyle="1" w:styleId="Heading2Char1">
-    <w:name w:val="Heading 2 Char1"/>
-    <w:basedOn w:val="DefaultParagraphFont"/>
-    <w:link w:val="Heading2"/>
+  <w:style w:type="character" w:customStyle="1" w:styleId="Cmsor2Char">
+    <w:name w:val="Címsor 2 Char"/>
+    <w:basedOn w:val="Bekezdsalapbettpusa"/>
+    <w:link w:val="Cmsor2"/>
     <w:uiPriority w:val="9"/>
     <w:rPr>
       <w:rFonts w:asciiTheme="majorHAnsi" w:eastAsiaTheme="majorEastAsia" w:hAnsiTheme="majorHAnsi" w:cstheme="majorBidi"/>
@@ -29588,10 +29271,10 @@
       <w:szCs w:val="26"/>
     </w:rPr>
   </w:style>
-  <w:style w:type="character" w:customStyle="1" w:styleId="Heading3Char1">
-    <w:name w:val="Heading 3 Char1"/>
-    <w:basedOn w:val="DefaultParagraphFont"/>
-    <w:link w:val="Heading3"/>
+  <w:style w:type="character" w:customStyle="1" w:styleId="Cmsor3Char">
+    <w:name w:val="Címsor 3 Char"/>
+    <w:basedOn w:val="Bekezdsalapbettpusa"/>
+    <w:link w:val="Cmsor3"/>
     <w:uiPriority w:val="9"/>
     <w:rPr>
       <w:rFonts w:asciiTheme="majorHAnsi" w:eastAsiaTheme="majorEastAsia" w:hAnsiTheme="majorHAnsi" w:cstheme="majorBidi"/>
@@ -29601,10 +29284,10 @@
       <w:sz w:val="26"/>
     </w:rPr>
   </w:style>
-  <w:style w:type="character" w:customStyle="1" w:styleId="Heading4Char1">
-    <w:name w:val="Heading 4 Char1"/>
-    <w:basedOn w:val="DefaultParagraphFont"/>
-    <w:link w:val="Heading4"/>
+  <w:style w:type="character" w:customStyle="1" w:styleId="Cmsor4Char">
+    <w:name w:val="Címsor 4 Char"/>
+    <w:basedOn w:val="Bekezdsalapbettpusa"/>
+    <w:link w:val="Cmsor4"/>
     <w:uiPriority w:val="9"/>
     <w:rPr>
       <w:rFonts w:asciiTheme="majorHAnsi" w:eastAsiaTheme="majorEastAsia" w:hAnsiTheme="majorHAnsi" w:cstheme="majorBidi"/>
@@ -29615,20 +29298,20 @@
       <w:color w:val="4F81BD" w:themeColor="accent1"/>
     </w:rPr>
   </w:style>
-  <w:style w:type="character" w:customStyle="1" w:styleId="Heading5Char1">
-    <w:name w:val="Heading 5 Char1"/>
-    <w:basedOn w:val="DefaultParagraphFont"/>
-    <w:link w:val="Heading5"/>
+  <w:style w:type="character" w:customStyle="1" w:styleId="Cmsor5Char">
+    <w:name w:val="Címsor 5 Char"/>
+    <w:basedOn w:val="Bekezdsalapbettpusa"/>
+    <w:link w:val="Cmsor5"/>
     <w:uiPriority w:val="9"/>
     <w:rPr>
       <w:rFonts w:asciiTheme="majorHAnsi" w:eastAsiaTheme="majorEastAsia" w:hAnsiTheme="majorHAnsi" w:cstheme="majorBidi"/>
       <w:color w:val="243F60" w:themeColor="accent1" w:themeShade="7F"/>
     </w:rPr>
   </w:style>
-  <w:style w:type="character" w:customStyle="1" w:styleId="Heading6Char1">
-    <w:name w:val="Heading 6 Char1"/>
-    <w:basedOn w:val="DefaultParagraphFont"/>
-    <w:link w:val="Heading6"/>
+  <w:style w:type="character" w:customStyle="1" w:styleId="Cmsor6Char">
+    <w:name w:val="Címsor 6 Char"/>
+    <w:basedOn w:val="Bekezdsalapbettpusa"/>
+    <w:link w:val="Cmsor6"/>
     <w:uiPriority w:val="9"/>
     <w:rPr>
       <w:rFonts w:asciiTheme="majorHAnsi" w:eastAsiaTheme="majorEastAsia" w:hAnsiTheme="majorHAnsi" w:cstheme="majorBidi"/>
@@ -29637,11 +29320,11 @@
       <w:color w:val="243F60" w:themeColor="accent1" w:themeShade="7F"/>
     </w:rPr>
   </w:style>
-  <w:style w:type="paragraph" w:styleId="Title">
+  <w:style w:type="paragraph" w:styleId="Cm">
     <w:name w:val="Title"/>
-    <w:basedOn w:val="Normal"/>
-    <w:next w:val="Normal"/>
-    <w:link w:val="TitleChar1"/>
+    <w:basedOn w:val="Norml"/>
+    <w:next w:val="Norml"/>
+    <w:link w:val="CmChar"/>
     <w:uiPriority w:val="10"/>
     <w:qFormat/>
     <w:pPr>
@@ -29659,10 +29342,10 @@
       <w:szCs w:val="52"/>
     </w:rPr>
   </w:style>
-  <w:style w:type="character" w:customStyle="1" w:styleId="TitleChar1">
-    <w:name w:val="Title Char1"/>
-    <w:basedOn w:val="DefaultParagraphFont"/>
-    <w:link w:val="Title"/>
+  <w:style w:type="character" w:customStyle="1" w:styleId="CmChar">
+    <w:name w:val="Cím Char"/>
+    <w:basedOn w:val="Bekezdsalapbettpusa"/>
+    <w:link w:val="Cm"/>
     <w:uiPriority w:val="10"/>
     <w:rPr>
       <w:rFonts w:asciiTheme="majorHAnsi" w:eastAsiaTheme="majorEastAsia" w:hAnsiTheme="majorHAnsi" w:cstheme="majorBidi"/>
@@ -29672,11 +29355,11 @@
       <w:szCs w:val="52"/>
     </w:rPr>
   </w:style>
-  <w:style w:type="paragraph" w:styleId="Subtitle">
+  <w:style w:type="paragraph" w:styleId="Alcm">
     <w:name w:val="Subtitle"/>
-    <w:basedOn w:val="Normal"/>
-    <w:next w:val="Normal"/>
-    <w:link w:val="SubtitleChar1"/>
+    <w:basedOn w:val="Norml"/>
+    <w:next w:val="Norml"/>
+    <w:link w:val="AlcmChar"/>
     <w:uiPriority w:val="11"/>
     <w:qFormat/>
     <w:pPr>
@@ -29692,10 +29375,10 @@
       <w:spacing w:val="15"/>
     </w:rPr>
   </w:style>
-  <w:style w:type="character" w:customStyle="1" w:styleId="SubtitleChar1">
-    <w:name w:val="Subtitle Char1"/>
-    <w:basedOn w:val="DefaultParagraphFont"/>
-    <w:link w:val="Subtitle"/>
+  <w:style w:type="character" w:customStyle="1" w:styleId="AlcmChar">
+    <w:name w:val="Alcím Char"/>
+    <w:basedOn w:val="Bekezdsalapbettpusa"/>
+    <w:link w:val="Alcm"/>
     <w:uiPriority w:val="11"/>
     <w:rPr>
       <w:rFonts w:asciiTheme="majorHAnsi" w:eastAsiaTheme="majorEastAsia" w:hAnsiTheme="majorHAnsi" w:cstheme="majorBidi"/>
@@ -29707,7 +29390,7 @@
       <w:szCs w:val="24"/>
     </w:rPr>
   </w:style>
-  <w:style w:type="paragraph" w:styleId="NoSpacing">
+  <w:style w:type="paragraph" w:styleId="Nincstrkz">
     <w:name w:val="No Spacing"/>
     <w:uiPriority w:val="1"/>
     <w:qFormat/>
@@ -29719,9 +29402,9 @@
       <w:sz w:val="24"/>
     </w:rPr>
   </w:style>
-  <w:style w:type="paragraph" w:styleId="ListParagraph">
+  <w:style w:type="paragraph" w:styleId="Listaszerbekezds">
     <w:name w:val="List Paragraph"/>
-    <w:basedOn w:val="Normal"/>
+    <w:basedOn w:val="Norml"/>
     <w:uiPriority w:val="34"/>
     <w:qFormat/>
     <w:pPr>
@@ -29729,10 +29412,10 @@
       <w:contextualSpacing/>
     </w:pPr>
   </w:style>
-  <w:style w:type="paragraph" w:styleId="TOCHeading">
+  <w:style w:type="paragraph" w:styleId="Tartalomjegyzkcmsora">
     <w:name w:val="TOC Heading"/>
-    <w:basedOn w:val="Heading1"/>
-    <w:next w:val="Normal"/>
+    <w:basedOn w:val="Cmsor1"/>
+    <w:next w:val="Norml"/>
     <w:uiPriority w:val="39"/>
     <w:semiHidden/>
     <w:unhideWhenUsed/>
@@ -29748,9 +29431,9 @@
       <w:lang w:eastAsia="hu-HU"/>
     </w:rPr>
   </w:style>
-  <w:style w:type="table" w:styleId="TableGrid">
+  <w:style w:type="table" w:styleId="Rcsostblzat">
     <w:name w:val="Table Grid"/>
-    <w:basedOn w:val="TableNormal"/>
+    <w:basedOn w:val="Normltblzat"/>
     <w:uiPriority w:val="39"/>
     <w:pPr>
       <w:spacing w:line="240" w:lineRule="auto"/>
@@ -29774,17 +29457,17 @@
   </w:style>
   <w:style w:type="paragraph" w:customStyle="1" w:styleId="Compact">
     <w:name w:val="Compact"/>
-    <w:basedOn w:val="BodyText"/>
+    <w:basedOn w:val="Szvegtrzs"/>
     <w:qFormat/>
     <w:rsid w:val="00D92892"/>
     <w:pPr>
       <w:spacing w:before="36" w:after="36"/>
     </w:pPr>
   </w:style>
-  <w:style w:type="paragraph" w:styleId="BodyText">
+  <w:style w:type="paragraph" w:styleId="Szvegtrzs">
     <w:name w:val="Body Text"/>
-    <w:basedOn w:val="Normal"/>
-    <w:link w:val="BodyTextChar"/>
+    <w:basedOn w:val="Norml"/>
+    <w:link w:val="SzvegtrzsChar"/>
     <w:uiPriority w:val="99"/>
     <w:semiHidden/>
     <w:unhideWhenUsed/>
@@ -29793,10 +29476,10 @@
       <w:spacing w:after="120"/>
     </w:pPr>
   </w:style>
-  <w:style w:type="character" w:customStyle="1" w:styleId="BodyTextChar">
-    <w:name w:val="Body Text Char"/>
-    <w:basedOn w:val="DefaultParagraphFont"/>
-    <w:link w:val="BodyText"/>
+  <w:style w:type="character" w:customStyle="1" w:styleId="SzvegtrzsChar">
+    <w:name w:val="Szövegtörzs Char"/>
+    <w:basedOn w:val="Bekezdsalapbettpusa"/>
+    <w:link w:val="Szvegtrzs"/>
     <w:uiPriority w:val="99"/>
     <w:semiHidden/>
     <w:rsid w:val="00D92892"/>
@@ -30024,7 +29707,7 @@
 </file>
 
 <file path=customXml/itemProps1.xml><?xml version="1.0" encoding="utf-8"?>
-<ds:datastoreItem xmlns:ds="http://schemas.openxmlformats.org/officeDocument/2006/customXml" ds:itemID="{9C101BAC-D13A-4071-BAD4-EDF9016F2B40}">
+<ds:datastoreItem xmlns:ds="http://schemas.openxmlformats.org/officeDocument/2006/customXml" ds:itemID="{45F3FEC6-A49E-434E-A6F5-5B7925557807}">
   <ds:schemaRefs>
     <ds:schemaRef ds:uri="http://schemas.openxmlformats.org/officeDocument/2006/bibliography"/>
   </ds:schemaRefs>

</xml_diff>

<commit_message>
ssadm update: egyed-esemeny matrix
</commit_message>
<xml_diff>
--- a/ssadm/SSADM.docx
+++ b/ssadm/SSADM.docx
@@ -10107,12 +10107,7 @@
           </w:tcPr>
           <w:p>
             <w:r>
-              <w:t>NUMBER(1</w:t>
-            </w:r>
-            <w:bookmarkStart w:id="2" w:name="_GoBack"/>
-            <w:bookmarkEnd w:id="2"/>
-            <w:r>
-              <w:t>)</w:t>
+              <w:t>NUMBER(1)</w:t>
             </w:r>
           </w:p>
         </w:tc>
@@ -10175,9 +10170,9 @@
           <w:noProof/>
         </w:rPr>
         <w:drawing>
-          <wp:inline distT="0" distB="0" distL="0" distR="0" wp14:anchorId="031F1527" wp14:editId="6F6DE9D3">
-            <wp:extent cx="5025547" cy="3078480"/>
-            <wp:effectExtent l="0" t="0" r="3810" b="7620"/>
+          <wp:inline distT="0" distB="0" distL="0" distR="0" wp14:anchorId="031F1527" wp14:editId="1C9A1BDE">
+            <wp:extent cx="6264972" cy="3837709"/>
+            <wp:effectExtent l="0" t="0" r="2540" b="0"/>
             <wp:docPr id="11" name="Kép 11" descr="C:\Users\Piri-PC\AppData\Local\Packages\Microsoft.Windows.Photos_8wekyb3d8bbwe\TempState\ShareServiceTempFolder\e4c2a878-b761-4bb2-8a3c-f40e7a4db2fb.jpeg"/>
             <wp:cNvGraphicFramePr>
               <a:graphicFrameLocks xmlns:a="http://schemas.openxmlformats.org/drawingml/2006/main" noChangeAspect="1"/>
@@ -10207,7 +10202,7 @@
                   <pic:spPr bwMode="auto">
                     <a:xfrm>
                       <a:off x="0" y="0"/>
-                      <a:ext cx="5053081" cy="3095346"/>
+                      <a:ext cx="6339555" cy="3883396"/>
                     </a:xfrm>
                     <a:prstGeom prst="rect">
                       <a:avLst/>
@@ -10247,6 +10242,8 @@
         <w:lastRenderedPageBreak/>
         <w:t>Egyed-esemény mátrix:</w:t>
       </w:r>
+      <w:bookmarkStart w:id="2" w:name="_GoBack"/>
+      <w:bookmarkEnd w:id="2"/>
     </w:p>
     <w:p>
       <w:pPr>
@@ -10264,10 +10261,10 @@
           <w:noProof/>
         </w:rPr>
         <w:drawing>
-          <wp:inline distT="0" distB="0" distL="0" distR="0" wp14:anchorId="68DAD3F9" wp14:editId="0AA6560B">
-            <wp:extent cx="7688580" cy="6248400"/>
-            <wp:effectExtent l="0" t="0" r="7620" b="0"/>
-            <wp:docPr id="12" name="Kép 12" descr="C:\Users\Piri-PC\AppData\Local\Packages\Microsoft.Windows.Photos_8wekyb3d8bbwe\TempState\ShareServiceTempFolder\e4c2a878-b761-4bb2-8a3c-f40e7a4db2fb.jpeg"/>
+          <wp:inline distT="0" distB="0" distL="0" distR="0" wp14:anchorId="631FBB46" wp14:editId="5EA2D2CD">
+            <wp:extent cx="6645910" cy="5598383"/>
+            <wp:effectExtent l="0" t="0" r="2540" b="2540"/>
+            <wp:docPr id="16" name="Kép 16"/>
             <wp:cNvGraphicFramePr>
               <a:graphicFrameLocks xmlns:a="http://schemas.openxmlformats.org/drawingml/2006/main" noChangeAspect="1"/>
             </wp:cNvGraphicFramePr>
@@ -10275,13 +10272,13 @@
               <a:graphicData uri="http://schemas.openxmlformats.org/drawingml/2006/picture">
                 <pic:pic xmlns:pic="http://schemas.openxmlformats.org/drawingml/2006/picture">
                   <pic:nvPicPr>
-                    <pic:cNvPr id="0" name="Picture 12" descr="C:\Users\Piri-PC\AppData\Local\Packages\Microsoft.Windows.Photos_8wekyb3d8bbwe\TempState\ShareServiceTempFolder\e4c2a878-b761-4bb2-8a3c-f40e7a4db2fb.jpeg"/>
+                    <pic:cNvPr id="0" name="Picture 1"/>
                     <pic:cNvPicPr>
                       <a:picLocks noChangeAspect="1" noChangeArrowheads="1"/>
                     </pic:cNvPicPr>
                   </pic:nvPicPr>
                   <pic:blipFill>
-                    <a:blip r:embed="rId16">
+                    <a:blip r:embed="rId17">
                       <a:extLst>
                         <a:ext uri="{28A0092B-C50C-407E-A947-70E740481C1C}">
                           <a14:useLocalDpi xmlns:a14="http://schemas.microsoft.com/office/drawing/2010/main" val="0"/>
@@ -10296,7 +10293,7 @@
                   <pic:spPr bwMode="auto">
                     <a:xfrm>
                       <a:off x="0" y="0"/>
-                      <a:ext cx="7688580" cy="6248400"/>
+                      <a:ext cx="6645910" cy="5598383"/>
                     </a:xfrm>
                     <a:prstGeom prst="rect">
                       <a:avLst/>
@@ -11857,7 +11854,7 @@
                     </pic:cNvPicPr>
                   </pic:nvPicPr>
                   <pic:blipFill>
-                    <a:blip r:embed="rId17" cstate="print">
+                    <a:blip r:embed="rId18" cstate="print">
                       <a:extLst>
                         <a:ext uri="{28A0092B-C50C-407E-A947-70E740481C1C}">
                           <a14:useLocalDpi xmlns:a14="http://schemas.microsoft.com/office/drawing/2010/main" val="0"/>
@@ -11934,7 +11931,7 @@
                     </pic:cNvPicPr>
                   </pic:nvPicPr>
                   <pic:blipFill>
-                    <a:blip r:embed="rId18" cstate="print">
+                    <a:blip r:embed="rId19" cstate="print">
                       <a:extLst>
                         <a:ext uri="{28A0092B-C50C-407E-A947-70E740481C1C}">
                           <a14:useLocalDpi xmlns:a14="http://schemas.microsoft.com/office/drawing/2010/main" val="0"/>
@@ -12022,7 +12019,7 @@
                     </pic:cNvPicPr>
                   </pic:nvPicPr>
                   <pic:blipFill>
-                    <a:blip r:embed="rId19" cstate="print">
+                    <a:blip r:embed="rId20" cstate="print">
                       <a:extLst>
                         <a:ext uri="{28A0092B-C50C-407E-A947-70E740481C1C}">
                           <a14:useLocalDpi xmlns:a14="http://schemas.microsoft.com/office/drawing/2010/main" val="0"/>
@@ -12098,7 +12095,7 @@
                     </pic:cNvPicPr>
                   </pic:nvPicPr>
                   <pic:blipFill>
-                    <a:blip r:embed="rId20" cstate="print">
+                    <a:blip r:embed="rId21" cstate="print">
                       <a:extLst>
                         <a:ext uri="{28A0092B-C50C-407E-A947-70E740481C1C}">
                           <a14:useLocalDpi xmlns:a14="http://schemas.microsoft.com/office/drawing/2010/main" val="0"/>
@@ -12173,7 +12170,7 @@
                     </pic:cNvPicPr>
                   </pic:nvPicPr>
                   <pic:blipFill>
-                    <a:blip r:embed="rId21" cstate="print">
+                    <a:blip r:embed="rId22" cstate="print">
                       <a:extLst>
                         <a:ext uri="{28A0092B-C50C-407E-A947-70E740481C1C}">
                           <a14:useLocalDpi xmlns:a14="http://schemas.microsoft.com/office/drawing/2010/main" val="0"/>
@@ -12237,7 +12234,7 @@
                     </pic:cNvPicPr>
                   </pic:nvPicPr>
                   <pic:blipFill>
-                    <a:blip r:embed="rId22">
+                    <a:blip r:embed="rId23">
                       <a:extLst>
                         <a:ext uri="{28A0092B-C50C-407E-A947-70E740481C1C}">
                           <a14:useLocalDpi xmlns:a14="http://schemas.microsoft.com/office/drawing/2010/main" val="0"/>
@@ -12292,7 +12289,7 @@
                     </pic:cNvPicPr>
                   </pic:nvPicPr>
                   <pic:blipFill>
-                    <a:blip r:embed="rId23">
+                    <a:blip r:embed="rId24">
                       <a:extLst>
                         <a:ext uri="{28A0092B-C50C-407E-A947-70E740481C1C}">
                           <a14:useLocalDpi xmlns:a14="http://schemas.microsoft.com/office/drawing/2010/main" val="0"/>
@@ -12347,7 +12344,7 @@
                     </pic:cNvPicPr>
                   </pic:nvPicPr>
                   <pic:blipFill>
-                    <a:blip r:embed="rId24">
+                    <a:blip r:embed="rId25">
                       <a:extLst>
                         <a:ext uri="{28A0092B-C50C-407E-A947-70E740481C1C}">
                           <a14:useLocalDpi xmlns:a14="http://schemas.microsoft.com/office/drawing/2010/main" val="0"/>
@@ -33841,7 +33838,7 @@
 </file>
 
 <file path=customXml/itemProps1.xml><?xml version="1.0" encoding="utf-8"?>
-<ds:datastoreItem xmlns:ds="http://schemas.openxmlformats.org/officeDocument/2006/customXml" ds:itemID="{D8AA7F41-8B73-4F35-AB28-B5C6A9345322}">
+<ds:datastoreItem xmlns:ds="http://schemas.openxmlformats.org/officeDocument/2006/customXml" ds:itemID="{D2680257-582D-4FCC-AB8D-3A6EA6780520}">
   <ds:schemaRefs>
     <ds:schemaRef ds:uri="http://schemas.openxmlformats.org/officeDocument/2006/bibliography"/>
   </ds:schemaRefs>

</xml_diff>